<commit_message>
#6 Adding modifications to BES-CPO
</commit_message>
<xml_diff>
--- a/documentation/BES - CPO/BES - CPO proposal.docx
+++ b/documentation/BES - CPO/BES - CPO proposal.docx
@@ -10,7 +10,6 @@
           <w:b/>
           <w:sz w:val="32"/>
           <w:szCs w:val="32"/>
-          <w:lang w:val="en-US"/>
         </w:rPr>
       </w:pPr>
       <w:r>
@@ -19,7 +18,6 @@
           <w:b/>
           <w:sz w:val="32"/>
           <w:szCs w:val="32"/>
-          <w:lang w:val="en-US"/>
         </w:rPr>
         <w:t>PROPOSAL FOR BES-CPO</w:t>
       </w:r>
@@ -31,7 +29,6 @@
           <w:rFonts w:ascii="Times New Roman" w:hAnsi="Times New Roman" w:cs="Times New Roman"/>
           <w:sz w:val="24"/>
           <w:szCs w:val="24"/>
-          <w:lang w:val="en-US"/>
         </w:rPr>
       </w:pPr>
       <w:r>
@@ -40,7 +37,6 @@
           <w:i/>
           <w:sz w:val="24"/>
           <w:szCs w:val="24"/>
-          <w:lang w:val="en-US"/>
         </w:rPr>
         <w:t>Authors: Ö. Asztalos</w:t>
       </w:r>
@@ -51,7 +47,6 @@
           <w:sz w:val="24"/>
           <w:szCs w:val="24"/>
           <w:vertAlign w:val="superscript"/>
-          <w:lang w:val="en-US"/>
         </w:rPr>
         <w:t>1</w:t>
       </w:r>
@@ -61,7 +56,6 @@
           <w:i/>
           <w:sz w:val="24"/>
           <w:szCs w:val="24"/>
-          <w:lang w:val="en-US"/>
         </w:rPr>
         <w:t>, G.I. Pokol</w:t>
       </w:r>
@@ -72,7 +66,6 @@
           <w:sz w:val="24"/>
           <w:szCs w:val="24"/>
           <w:vertAlign w:val="superscript"/>
-          <w:lang w:val="en-US"/>
         </w:rPr>
         <w:t>1</w:t>
       </w:r>
@@ -82,7 +75,6 @@
           <w:i/>
           <w:sz w:val="24"/>
           <w:szCs w:val="24"/>
-          <w:lang w:val="en-US"/>
         </w:rPr>
         <w:t xml:space="preserve"> and B. Szondy</w:t>
       </w:r>
@@ -93,7 +85,6 @@
           <w:sz w:val="24"/>
           <w:szCs w:val="24"/>
           <w:vertAlign w:val="superscript"/>
-          <w:lang w:val="en-US"/>
         </w:rPr>
         <w:t>1</w:t>
       </w:r>
@@ -107,7 +98,6 @@
           <w:i/>
           <w:sz w:val="24"/>
           <w:szCs w:val="24"/>
-          <w:lang w:val="en-US"/>
         </w:rPr>
       </w:pPr>
       <w:r>
@@ -117,7 +107,6 @@
           <w:sz w:val="24"/>
           <w:szCs w:val="24"/>
           <w:vertAlign w:val="superscript"/>
-          <w:lang w:val="en-US"/>
         </w:rPr>
         <w:t>1</w:t>
       </w:r>
@@ -127,7 +116,6 @@
           <w:i/>
           <w:sz w:val="24"/>
           <w:szCs w:val="24"/>
-          <w:lang w:val="en-US"/>
         </w:rPr>
         <w:t>BME NTI</w:t>
       </w:r>
@@ -137,7 +125,6 @@
           <w:i/>
           <w:sz w:val="24"/>
           <w:szCs w:val="24"/>
-          <w:lang w:val="en-US"/>
         </w:rPr>
         <w:t>, Budapest, Hungary</w:t>
       </w:r>
@@ -150,19 +137,6 @@
           <w:i/>
           <w:sz w:val="24"/>
           <w:szCs w:val="24"/>
-          <w:lang w:val="en-US"/>
-        </w:rPr>
-      </w:pPr>
-    </w:p>
-    <w:p>
-      <w:pPr>
-        <w:jc w:val="both"/>
-        <w:rPr>
-          <w:rFonts w:ascii="Times New Roman" w:hAnsi="Times New Roman" w:cs="Times New Roman"/>
-          <w:i/>
-          <w:sz w:val="24"/>
-          <w:szCs w:val="24"/>
-          <w:lang w:val="en-US"/>
         </w:rPr>
       </w:pPr>
     </w:p>
@@ -301,30 +275,18 @@
         <w:jc w:val="both"/>
         <w:rPr>
           <w:rFonts w:ascii="Times New Roman" w:hAnsi="Times New Roman" w:cs="Times New Roman"/>
-          <w:sz w:val="24"/>
-          <w:szCs w:val="24"/>
+          <w:b/>
+          <w:sz w:val="28"/>
+          <w:szCs w:val="28"/>
           <w:lang w:val="ro-RO"/>
         </w:rPr>
       </w:pPr>
-    </w:p>
-    <w:p>
-      <w:pPr>
-        <w:spacing w:line="240" w:lineRule="auto"/>
-        <w:jc w:val="both"/>
-        <w:rPr>
-          <w:rFonts w:ascii="Times New Roman" w:hAnsi="Times New Roman" w:cs="Times New Roman"/>
-          <w:b/>
-          <w:sz w:val="24"/>
-          <w:szCs w:val="24"/>
-          <w:lang w:val="ro-RO"/>
-        </w:rPr>
-      </w:pPr>
-      <w:r>
-        <w:rPr>
-          <w:rFonts w:ascii="Times New Roman" w:hAnsi="Times New Roman" w:cs="Times New Roman"/>
-          <w:b/>
-          <w:sz w:val="24"/>
-          <w:szCs w:val="24"/>
+      <w:r>
+        <w:rPr>
+          <w:rFonts w:ascii="Times New Roman" w:hAnsi="Times New Roman" w:cs="Times New Roman"/>
+          <w:b/>
+          <w:sz w:val="28"/>
+          <w:szCs w:val="28"/>
           <w:lang w:val="ro-RO"/>
         </w:rPr>
         <w:t>Summary layout of the BES-CPO:</w:t>
@@ -387,7 +349,43 @@
           <w:szCs w:val="24"/>
           <w:lang w:val="ro-RO"/>
         </w:rPr>
-        <w:t>parameter that tags each timeslice with the corresponding values of the CPO</w:t>
+        <w:t>P</w:t>
+      </w:r>
+      <w:r>
+        <w:rPr>
+          <w:rFonts w:ascii="Times New Roman" w:hAnsi="Times New Roman" w:cs="Times New Roman"/>
+          <w:sz w:val="24"/>
+          <w:szCs w:val="24"/>
+          <w:lang w:val="ro-RO"/>
+        </w:rPr>
+        <w:t>arameter</w:t>
+      </w:r>
+      <w:r>
+        <w:rPr>
+          <w:rFonts w:ascii="Times New Roman" w:hAnsi="Times New Roman" w:cs="Times New Roman"/>
+          <w:sz w:val="24"/>
+          <w:szCs w:val="24"/>
+          <w:lang w:val="ro-RO"/>
+        </w:rPr>
+        <w:t>s</w:t>
+      </w:r>
+      <w:r>
+        <w:rPr>
+          <w:rFonts w:ascii="Times New Roman" w:hAnsi="Times New Roman" w:cs="Times New Roman"/>
+          <w:sz w:val="24"/>
+          <w:szCs w:val="24"/>
+          <w:lang w:val="ro-RO"/>
+        </w:rPr>
+        <w:t xml:space="preserve"> that tags each timeslice with the corresponding values of the CPO</w:t>
+      </w:r>
+      <w:r>
+        <w:rPr>
+          <w:rFonts w:ascii="Times New Roman" w:hAnsi="Times New Roman" w:cs="Times New Roman"/>
+          <w:sz w:val="24"/>
+          <w:szCs w:val="24"/>
+          <w:lang w:val="ro-RO"/>
+        </w:rPr>
+        <w:t>, it presents the timeinstances chartacteristic of turbulence timescales.</w:t>
       </w:r>
     </w:p>
     <w:p>
@@ -447,7 +445,7 @@
           <w:szCs w:val="24"/>
           <w:lang w:val="ro-RO"/>
         </w:rPr>
-        <w:t>beamlet positions, current and energy distribution on beamlets</w:t>
+        <w:t>Handles all data pertinent to 3D beam modelling: beam dimensions, positions, current and energy distributions.</w:t>
       </w:r>
     </w:p>
     <w:p>
@@ -497,7 +495,61 @@
           <w:szCs w:val="24"/>
           <w:lang w:val="ro-RO"/>
         </w:rPr>
-        <w:t>density, temperature and impurity values registered for every point along the beamlets</w:t>
+        <w:t>Stores density and</w:t>
+      </w:r>
+      <w:r>
+        <w:rPr>
+          <w:rFonts w:ascii="Times New Roman" w:hAnsi="Times New Roman" w:cs="Times New Roman"/>
+          <w:sz w:val="24"/>
+          <w:szCs w:val="24"/>
+          <w:lang w:val="ro-RO"/>
+        </w:rPr>
+        <w:t xml:space="preserve"> temperature </w:t>
+      </w:r>
+      <w:r>
+        <w:rPr>
+          <w:rFonts w:ascii="Times New Roman" w:hAnsi="Times New Roman" w:cs="Times New Roman"/>
+          <w:sz w:val="24"/>
+          <w:szCs w:val="24"/>
+          <w:lang w:val="ro-RO"/>
+        </w:rPr>
+        <w:t xml:space="preserve">for all </w:t>
+      </w:r>
+      <w:r>
+        <w:rPr>
+          <w:rFonts w:ascii="Times New Roman" w:hAnsi="Times New Roman" w:cs="Times New Roman"/>
+          <w:sz w:val="24"/>
+          <w:szCs w:val="24"/>
+          <w:lang w:val="ro-RO"/>
+        </w:rPr>
+        <w:t>point</w:t>
+      </w:r>
+      <w:r>
+        <w:rPr>
+          <w:rFonts w:ascii="Times New Roman" w:hAnsi="Times New Roman" w:cs="Times New Roman"/>
+          <w:sz w:val="24"/>
+          <w:szCs w:val="24"/>
+          <w:lang w:val="ro-RO"/>
+        </w:rPr>
+        <w:t>s</w:t>
+      </w:r>
+      <w:r>
+        <w:rPr>
+          <w:rFonts w:ascii="Times New Roman" w:hAnsi="Times New Roman" w:cs="Times New Roman"/>
+          <w:sz w:val="24"/>
+          <w:szCs w:val="24"/>
+          <w:lang w:val="ro-RO"/>
+        </w:rPr>
+        <w:t xml:space="preserve"> along the beamlets</w:t>
+      </w:r>
+      <w:r>
+        <w:rPr>
+          <w:rFonts w:ascii="Times New Roman" w:hAnsi="Times New Roman" w:cs="Times New Roman"/>
+          <w:sz w:val="24"/>
+          <w:szCs w:val="24"/>
+          <w:lang w:val="ro-RO"/>
+        </w:rPr>
+        <w:t xml:space="preserve"> for every atom species present in the plasma.</w:t>
       </w:r>
     </w:p>
     <w:p>
@@ -557,7 +609,7 @@
           <w:szCs w:val="24"/>
           <w:lang w:val="ro-RO"/>
         </w:rPr>
-        <w:t>RENATE relevant data inherited from equilibrium CPO</w:t>
+        <w:t>Stores the flux surface values for all the points along the beamlets.</w:t>
       </w:r>
     </w:p>
     <w:p>
@@ -627,7 +679,7 @@
           <w:szCs w:val="24"/>
           <w:lang w:val="ro-RO"/>
         </w:rPr>
-        <w:t>observation point, spatail calibration, lens size, transmission rate</w:t>
+        <w:t xml:space="preserve"> Stores all pertinent data regarding observation geometries, such as: lens radius, observation point, transmission matrices, pinhole observation data.</w:t>
       </w:r>
     </w:p>
     <w:p>
@@ -687,7 +739,50 @@
           <w:szCs w:val="24"/>
           <w:lang w:val="ro-RO"/>
         </w:rPr>
-        <w:t>contains data relevant to simulation (switches and distributions applied)</w:t>
+        <w:t>Contains stettings and parameters necessary for the various operations the RENATE-OD code performes.</w:t>
+      </w:r>
+    </w:p>
+    <w:p>
+      <w:pPr>
+        <w:spacing w:line="240" w:lineRule="auto"/>
+        <w:jc w:val="both"/>
+        <w:rPr>
+          <w:rFonts w:ascii="Times New Roman" w:hAnsi="Times New Roman" w:cs="Times New Roman"/>
+          <w:b/>
+          <w:sz w:val="24"/>
+          <w:szCs w:val="24"/>
+          <w:lang w:val="ro-RO"/>
+        </w:rPr>
+      </w:pPr>
+      <w:r>
+        <w:rPr>
+          <w:rFonts w:ascii="Times New Roman" w:hAnsi="Times New Roman" w:cs="Times New Roman"/>
+          <w:b/>
+          <w:sz w:val="24"/>
+          <w:szCs w:val="24"/>
+          <w:lang w:val="ro-RO"/>
+        </w:rPr>
+        <w:t>o</w:t>
+      </w:r>
+      <w:r>
+        <w:rPr>
+          <w:rFonts w:ascii="Times New Roman" w:hAnsi="Times New Roman" w:cs="Times New Roman"/>
+          <w:b/>
+          <w:sz w:val="24"/>
+          <w:szCs w:val="24"/>
+          <w:lang w:val="ro-RO"/>
+        </w:rPr>
+        <w:t>utput</w:t>
+      </w:r>
+      <w:r>
+        <w:rPr>
+          <w:rFonts w:ascii="Times New Roman" w:hAnsi="Times New Roman" w:cs="Times New Roman"/>
+          <w:b/>
+          <w:sz w:val="24"/>
+          <w:szCs w:val="24"/>
+          <w:lang w:val="ro-RO"/>
+        </w:rPr>
+        <w:t xml:space="preserve"> [tag]: </w:t>
       </w:r>
     </w:p>
     <w:p>
@@ -714,7 +809,25 @@
           <w:szCs w:val="24"/>
           <w:lang w:val="ro-RO"/>
         </w:rPr>
-        <w:t>contains data gathered from shot (beam current, beam energy, beam radius)</w:t>
+        <w:t>C</w:t>
+      </w:r>
+      <w:r>
+        <w:rPr>
+          <w:rFonts w:ascii="Times New Roman" w:hAnsi="Times New Roman" w:cs="Times New Roman"/>
+          <w:sz w:val="24"/>
+          <w:szCs w:val="24"/>
+          <w:lang w:val="ro-RO"/>
+        </w:rPr>
+        <w:t>ontains the light profile along each beamlet, the detected photon current on each detector, the expected spatial resolution for each detector and a fluctiuation response matrix for given time interval</w:t>
+      </w:r>
+      <w:r>
+        <w:rPr>
+          <w:rFonts w:ascii="Times New Roman" w:hAnsi="Times New Roman" w:cs="Times New Roman"/>
+          <w:sz w:val="24"/>
+          <w:szCs w:val="24"/>
+          <w:lang w:val="ro-RO"/>
+        </w:rPr>
+        <w:t>.</w:t>
       </w:r>
     </w:p>
     <w:p>
@@ -737,7 +850,7 @@
           <w:szCs w:val="24"/>
           <w:lang w:val="ro-RO"/>
         </w:rPr>
-        <w:t>o</w:t>
+        <w:t>measurement</w:t>
       </w:r>
       <w:r>
         <w:rPr>
@@ -747,17 +860,7 @@
           <w:szCs w:val="24"/>
           <w:lang w:val="ro-RO"/>
         </w:rPr>
-        <w:t>utput</w:t>
-      </w:r>
-      <w:r>
-        <w:rPr>
-          <w:rFonts w:ascii="Times New Roman" w:hAnsi="Times New Roman" w:cs="Times New Roman"/>
-          <w:b/>
-          <w:sz w:val="24"/>
-          <w:szCs w:val="24"/>
-          <w:lang w:val="ro-RO"/>
-        </w:rPr>
-        <w:t xml:space="preserve"> [tag]: </w:t>
+        <w:t xml:space="preserve"> [tag]:</w:t>
       </w:r>
     </w:p>
     <w:p>
@@ -767,11 +870,9 @@
           <w:ilvl w:val="0"/>
           <w:numId w:val="3"/>
         </w:numPr>
-        <w:spacing w:line="240" w:lineRule="auto"/>
-        <w:jc w:val="both"/>
-        <w:rPr>
-          <w:rFonts w:ascii="Times New Roman" w:hAnsi="Times New Roman" w:cs="Times New Roman"/>
-          <w:b/>
+        <w:jc w:val="both"/>
+        <w:rPr>
+          <w:rFonts w:ascii="Times New Roman" w:hAnsi="Times New Roman" w:cs="Times New Roman"/>
           <w:sz w:val="24"/>
           <w:szCs w:val="24"/>
           <w:lang w:val="ro-RO"/>
@@ -784,65 +885,43 @@
           <w:szCs w:val="24"/>
           <w:lang w:val="ro-RO"/>
         </w:rPr>
-        <w:t>contains the light profile along each beamlet, the detected photon current on each detector, the expected spatial resolution for each detector and a fluctiuation response matrix for given time interval</w:t>
-      </w:r>
-    </w:p>
-    <w:p>
-      <w:pPr>
-        <w:spacing w:line="240" w:lineRule="auto"/>
-        <w:jc w:val="both"/>
-        <w:rPr>
-          <w:rFonts w:ascii="Times New Roman" w:hAnsi="Times New Roman" w:cs="Times New Roman"/>
-          <w:b/>
+        <w:t>C</w:t>
+      </w:r>
+      <w:r>
+        <w:rPr>
+          <w:rFonts w:ascii="Times New Roman" w:hAnsi="Times New Roman" w:cs="Times New Roman"/>
           <w:sz w:val="24"/>
           <w:szCs w:val="24"/>
           <w:lang w:val="ro-RO"/>
         </w:rPr>
-      </w:pPr>
-      <w:r>
-        <w:rPr>
-          <w:rFonts w:ascii="Times New Roman" w:hAnsi="Times New Roman" w:cs="Times New Roman"/>
-          <w:b/>
+        <w:t>ontains the registered signal from the existing shot modelled</w:t>
+      </w:r>
+      <w:r>
+        <w:rPr>
+          <w:rFonts w:ascii="Times New Roman" w:hAnsi="Times New Roman" w:cs="Times New Roman"/>
           <w:sz w:val="24"/>
           <w:szCs w:val="24"/>
           <w:lang w:val="ro-RO"/>
         </w:rPr>
-        <w:t>measurement</w:t>
-      </w:r>
-      <w:r>
-        <w:rPr>
-          <w:rFonts w:ascii="Times New Roman" w:hAnsi="Times New Roman" w:cs="Times New Roman"/>
-          <w:b/>
+        <w:t>,</w:t>
+      </w:r>
+      <w:r>
+        <w:rPr>
+          <w:rFonts w:ascii="Times New Roman" w:hAnsi="Times New Roman" w:cs="Times New Roman"/>
           <w:sz w:val="24"/>
           <w:szCs w:val="24"/>
           <w:lang w:val="ro-RO"/>
         </w:rPr>
-        <w:t xml:space="preserve"> [tag]:</w:t>
-      </w:r>
-    </w:p>
-    <w:p>
-      <w:pPr>
-        <w:pStyle w:val="ListParagraph"/>
-        <w:numPr>
-          <w:ilvl w:val="0"/>
-          <w:numId w:val="3"/>
-        </w:numPr>
-        <w:jc w:val="both"/>
+        <w:t xml:space="preserve"> if it is available</w:t>
+      </w:r>
+      <w:r>
         <w:rPr>
           <w:rFonts w:ascii="Times New Roman" w:hAnsi="Times New Roman" w:cs="Times New Roman"/>
           <w:sz w:val="24"/>
           <w:szCs w:val="24"/>
           <w:lang w:val="ro-RO"/>
         </w:rPr>
-      </w:pPr>
-      <w:r>
-        <w:rPr>
-          <w:rFonts w:ascii="Times New Roman" w:hAnsi="Times New Roman" w:cs="Times New Roman"/>
-          <w:sz w:val="24"/>
-          <w:szCs w:val="24"/>
-          <w:lang w:val="ro-RO"/>
-        </w:rPr>
-        <w:t>contains the registered signal from the existing shot modelled if it is available</w:t>
+        <w:t>.</w:t>
       </w:r>
     </w:p>
     <w:p>
@@ -876,7 +955,6 @@
           <w:sz w:val="24"/>
           <w:szCs w:val="24"/>
           <w:u w:val="single"/>
-          <w:lang w:val="en-US"/>
         </w:rPr>
       </w:pPr>
     </w:p>
@@ -893,7 +971,6 @@
           <w:b/>
           <w:sz w:val="28"/>
           <w:szCs w:val="28"/>
-          <w:lang w:val="en-US"/>
         </w:rPr>
       </w:pPr>
       <w:proofErr w:type="gramStart"/>
@@ -903,7 +980,6 @@
           <w:b/>
           <w:sz w:val="28"/>
           <w:szCs w:val="28"/>
-          <w:lang w:val="en-US"/>
         </w:rPr>
         <w:t>time</w:t>
       </w:r>
@@ -914,7 +990,6 @@
           <w:b/>
           <w:sz w:val="28"/>
           <w:szCs w:val="28"/>
-          <w:lang w:val="en-US"/>
         </w:rPr>
         <w:t xml:space="preserve"> (</w:t>
       </w:r>
@@ -924,7 +999,6 @@
           <w:b/>
           <w:sz w:val="28"/>
           <w:szCs w:val="28"/>
-          <w:lang w:val="en-US"/>
         </w:rPr>
         <w:t>:</w:t>
       </w:r>
@@ -934,7 +1008,6 @@
           <w:b/>
           <w:sz w:val="28"/>
           <w:szCs w:val="28"/>
-          <w:lang w:val="en-US"/>
         </w:rPr>
         <w:t>)</w:t>
       </w:r>
@@ -947,7 +1020,6 @@
           <w:rFonts w:ascii="Times New Roman" w:hAnsi="Times New Roman" w:cs="Times New Roman"/>
           <w:sz w:val="24"/>
           <w:szCs w:val="24"/>
-          <w:lang w:val="en-US"/>
         </w:rPr>
       </w:pPr>
     </w:p>
@@ -964,7 +1036,6 @@
           <w:b/>
           <w:sz w:val="28"/>
           <w:szCs w:val="28"/>
-          <w:lang w:val="en-US"/>
         </w:rPr>
       </w:pPr>
       <w:proofErr w:type="gramStart"/>
@@ -974,7 +1045,6 @@
           <w:b/>
           <w:sz w:val="24"/>
           <w:szCs w:val="24"/>
-          <w:lang w:val="en-US"/>
         </w:rPr>
         <w:t>slice</w:t>
       </w:r>
@@ -984,7 +1054,6 @@
           <w:rFonts w:ascii="Times New Roman" w:hAnsi="Times New Roman" w:cs="Times New Roman"/>
           <w:sz w:val="24"/>
           <w:szCs w:val="24"/>
-          <w:lang w:val="en-US"/>
         </w:rPr>
         <w:t xml:space="preserve"> [s] [integer]: Contains the number of the time slice in question.</w:t>
       </w:r>
@@ -1001,7 +1070,6 @@
           <w:rFonts w:ascii="Times New Roman" w:hAnsi="Times New Roman" w:cs="Times New Roman"/>
           <w:sz w:val="24"/>
           <w:szCs w:val="24"/>
-          <w:lang w:val="en-US"/>
         </w:rPr>
       </w:pPr>
       <w:proofErr w:type="gramStart"/>
@@ -1011,7 +1079,6 @@
           <w:b/>
           <w:sz w:val="24"/>
           <w:szCs w:val="24"/>
-          <w:lang w:val="en-US"/>
         </w:rPr>
         <w:t>fluctuation</w:t>
       </w:r>
@@ -1021,7 +1088,6 @@
           <w:rFonts w:ascii="Times New Roman" w:hAnsi="Times New Roman" w:cs="Times New Roman"/>
           <w:sz w:val="24"/>
           <w:szCs w:val="24"/>
-          <w:lang w:val="en-US"/>
         </w:rPr>
         <w:t xml:space="preserve"> [s] [1D array]: Contains the time instances on a turbulence timescale.</w:t>
       </w:r>
@@ -1034,7 +1100,6 @@
           <w:rFonts w:ascii="Times New Roman" w:hAnsi="Times New Roman" w:cs="Times New Roman"/>
           <w:sz w:val="24"/>
           <w:szCs w:val="24"/>
-          <w:lang w:val="en-US"/>
         </w:rPr>
       </w:pPr>
     </w:p>
@@ -1051,7 +1116,6 @@
           <w:b/>
           <w:sz w:val="28"/>
           <w:szCs w:val="28"/>
-          <w:lang w:val="en-US"/>
         </w:rPr>
       </w:pPr>
       <w:proofErr w:type="gramStart"/>
@@ -1061,7 +1125,6 @@
           <w:b/>
           <w:sz w:val="28"/>
           <w:szCs w:val="28"/>
-          <w:lang w:val="en-US"/>
         </w:rPr>
         <w:t>b</w:t>
       </w:r>
@@ -1071,7 +1134,6 @@
           <w:b/>
           <w:sz w:val="28"/>
           <w:szCs w:val="28"/>
-          <w:lang w:val="en-US"/>
         </w:rPr>
         <w:t>eam</w:t>
       </w:r>
@@ -1082,7 +1144,6 @@
           <w:b/>
           <w:sz w:val="28"/>
           <w:szCs w:val="28"/>
-          <w:lang w:val="en-US"/>
         </w:rPr>
         <w:t xml:space="preserve"> (</w:t>
       </w:r>
@@ -1092,7 +1153,6 @@
           <w:b/>
           <w:sz w:val="28"/>
           <w:szCs w:val="28"/>
-          <w:lang w:val="en-US"/>
         </w:rPr>
         <w:t>:</w:t>
       </w:r>
@@ -1102,7 +1162,6 @@
           <w:b/>
           <w:sz w:val="28"/>
           <w:szCs w:val="28"/>
-          <w:lang w:val="en-US"/>
         </w:rPr>
         <w:t>)</w:t>
       </w:r>
@@ -1116,7 +1175,6 @@
           <w:b/>
           <w:sz w:val="28"/>
           <w:szCs w:val="28"/>
-          <w:lang w:val="en-US"/>
         </w:rPr>
       </w:pPr>
     </w:p>
@@ -1132,7 +1190,6 @@
           <w:rFonts w:ascii="Times New Roman" w:hAnsi="Times New Roman" w:cs="Times New Roman"/>
           <w:sz w:val="24"/>
           <w:szCs w:val="24"/>
-          <w:lang w:val="en-US"/>
         </w:rPr>
       </w:pPr>
       <w:proofErr w:type="gramStart"/>
@@ -1142,7 +1199,6 @@
           <w:b/>
           <w:sz w:val="24"/>
           <w:szCs w:val="24"/>
-          <w:lang w:val="en-US"/>
         </w:rPr>
         <w:t>parameters</w:t>
       </w:r>
@@ -1152,7 +1208,6 @@
           <w:rFonts w:ascii="Times New Roman" w:hAnsi="Times New Roman" w:cs="Times New Roman"/>
           <w:sz w:val="24"/>
           <w:szCs w:val="24"/>
-          <w:lang w:val="en-US"/>
         </w:rPr>
         <w:t xml:space="preserve"> (:) Contains the numerical resolutions of the 3D modelled beam</w:t>
       </w:r>
@@ -1169,7 +1224,6 @@
           <w:rFonts w:ascii="Times New Roman" w:hAnsi="Times New Roman" w:cs="Times New Roman"/>
           <w:sz w:val="24"/>
           <w:szCs w:val="24"/>
-          <w:lang w:val="en-US"/>
         </w:rPr>
       </w:pPr>
       <w:proofErr w:type="gramStart"/>
@@ -1179,7 +1233,6 @@
           <w:b/>
           <w:sz w:val="24"/>
           <w:szCs w:val="24"/>
-          <w:lang w:val="en-US"/>
         </w:rPr>
         <w:t>size</w:t>
       </w:r>
@@ -1189,7 +1242,6 @@
           <w:rFonts w:ascii="Times New Roman" w:hAnsi="Times New Roman" w:cs="Times New Roman"/>
           <w:sz w:val="24"/>
           <w:szCs w:val="24"/>
-          <w:lang w:val="en-US"/>
         </w:rPr>
         <w:t xml:space="preserve"> (:) Contains the size of the beam in SI coordinates</w:t>
       </w:r>
@@ -1206,7 +1258,6 @@
           <w:rFonts w:ascii="Times New Roman" w:hAnsi="Times New Roman" w:cs="Times New Roman"/>
           <w:sz w:val="24"/>
           <w:szCs w:val="24"/>
-          <w:lang w:val="en-US"/>
         </w:rPr>
       </w:pPr>
       <w:r>
@@ -1215,7 +1266,6 @@
           <w:sz w:val="24"/>
           <w:szCs w:val="24"/>
           <w:u w:val="single"/>
-          <w:lang w:val="en-US"/>
         </w:rPr>
         <w:t>along</w:t>
       </w:r>
@@ -1224,7 +1274,6 @@
           <w:rFonts w:ascii="Times New Roman" w:hAnsi="Times New Roman" w:cs="Times New Roman"/>
           <w:sz w:val="24"/>
           <w:szCs w:val="24"/>
-          <w:lang w:val="en-US"/>
         </w:rPr>
         <w:t xml:space="preserve"> [m] [float]: length of the modelled beam</w:t>
       </w:r>
@@ -1241,7 +1290,6 @@
           <w:rFonts w:ascii="Times New Roman" w:hAnsi="Times New Roman" w:cs="Times New Roman"/>
           <w:sz w:val="24"/>
           <w:szCs w:val="24"/>
-          <w:lang w:val="en-US"/>
         </w:rPr>
       </w:pPr>
       <w:r>
@@ -1250,7 +1298,6 @@
           <w:sz w:val="24"/>
           <w:szCs w:val="24"/>
           <w:u w:val="single"/>
-          <w:lang w:val="en-US"/>
         </w:rPr>
         <w:t>width</w:t>
       </w:r>
@@ -1259,7 +1306,6 @@
           <w:rFonts w:ascii="Times New Roman" w:hAnsi="Times New Roman" w:cs="Times New Roman"/>
           <w:sz w:val="24"/>
           <w:szCs w:val="24"/>
-          <w:lang w:val="en-US"/>
         </w:rPr>
         <w:t xml:space="preserve"> [m] [float]: width of the modelled beam</w:t>
       </w:r>
@@ -1276,7 +1322,6 @@
           <w:rFonts w:ascii="Times New Roman" w:hAnsi="Times New Roman" w:cs="Times New Roman"/>
           <w:sz w:val="24"/>
           <w:szCs w:val="24"/>
-          <w:lang w:val="en-US"/>
         </w:rPr>
       </w:pPr>
       <w:r>
@@ -1285,7 +1330,6 @@
           <w:sz w:val="24"/>
           <w:szCs w:val="24"/>
           <w:u w:val="single"/>
-          <w:lang w:val="en-US"/>
         </w:rPr>
         <w:t>height</w:t>
       </w:r>
@@ -1294,7 +1338,6 @@
           <w:rFonts w:ascii="Times New Roman" w:hAnsi="Times New Roman" w:cs="Times New Roman"/>
           <w:sz w:val="24"/>
           <w:szCs w:val="24"/>
-          <w:lang w:val="en-US"/>
         </w:rPr>
         <w:t xml:space="preserve"> [m] [float]: height of the modelled beam</w:t>
       </w:r>
@@ -1311,7 +1354,6 @@
           <w:rFonts w:ascii="Times New Roman" w:hAnsi="Times New Roman" w:cs="Times New Roman"/>
           <w:sz w:val="24"/>
           <w:szCs w:val="24"/>
-          <w:lang w:val="en-US"/>
         </w:rPr>
       </w:pPr>
       <w:proofErr w:type="gramStart"/>
@@ -1321,7 +1363,6 @@
           <w:b/>
           <w:sz w:val="24"/>
           <w:szCs w:val="24"/>
-          <w:lang w:val="en-US"/>
         </w:rPr>
         <w:t>resolution</w:t>
       </w:r>
@@ -1331,7 +1372,6 @@
           <w:rFonts w:ascii="Times New Roman" w:hAnsi="Times New Roman" w:cs="Times New Roman"/>
           <w:sz w:val="24"/>
           <w:szCs w:val="24"/>
-          <w:lang w:val="en-US"/>
         </w:rPr>
         <w:t xml:space="preserve"> (:) Contains the numerical resolution of the modelled beam</w:t>
       </w:r>
@@ -1348,7 +1388,6 @@
           <w:rFonts w:ascii="Times New Roman" w:hAnsi="Times New Roman" w:cs="Times New Roman"/>
           <w:sz w:val="24"/>
           <w:szCs w:val="24"/>
-          <w:lang w:val="en-US"/>
         </w:rPr>
       </w:pPr>
       <w:r>
@@ -1357,7 +1396,6 @@
           <w:sz w:val="24"/>
           <w:szCs w:val="24"/>
           <w:u w:val="single"/>
-          <w:lang w:val="en-US"/>
         </w:rPr>
         <w:t>along</w:t>
       </w:r>
@@ -1366,7 +1404,6 @@
           <w:rFonts w:ascii="Times New Roman" w:hAnsi="Times New Roman" w:cs="Times New Roman"/>
           <w:sz w:val="24"/>
           <w:szCs w:val="24"/>
-          <w:lang w:val="en-US"/>
         </w:rPr>
         <w:t xml:space="preserve"> [-] [integer]: number of points along each </w:t>
       </w:r>
@@ -1376,7 +1413,6 @@
           <w:rFonts w:ascii="Times New Roman" w:hAnsi="Times New Roman" w:cs="Times New Roman"/>
           <w:sz w:val="24"/>
           <w:szCs w:val="24"/>
-          <w:lang w:val="en-US"/>
         </w:rPr>
         <w:t>beamlet</w:t>
       </w:r>
@@ -1394,7 +1430,6 @@
           <w:rFonts w:ascii="Times New Roman" w:hAnsi="Times New Roman" w:cs="Times New Roman"/>
           <w:sz w:val="24"/>
           <w:szCs w:val="24"/>
-          <w:lang w:val="en-US"/>
         </w:rPr>
       </w:pPr>
       <w:r>
@@ -1403,7 +1438,6 @@
           <w:sz w:val="24"/>
           <w:szCs w:val="24"/>
           <w:u w:val="single"/>
-          <w:lang w:val="en-US"/>
         </w:rPr>
         <w:t xml:space="preserve">width </w:t>
       </w:r>
@@ -1412,7 +1446,6 @@
           <w:rFonts w:ascii="Times New Roman" w:hAnsi="Times New Roman" w:cs="Times New Roman"/>
           <w:sz w:val="24"/>
           <w:szCs w:val="24"/>
-          <w:lang w:val="en-US"/>
         </w:rPr>
         <w:t xml:space="preserve">[-] [integer]: number of </w:t>
       </w:r>
@@ -1422,7 +1455,6 @@
           <w:rFonts w:ascii="Times New Roman" w:hAnsi="Times New Roman" w:cs="Times New Roman"/>
           <w:sz w:val="24"/>
           <w:szCs w:val="24"/>
-          <w:lang w:val="en-US"/>
         </w:rPr>
         <w:t>beamlets</w:t>
       </w:r>
@@ -1432,7 +1464,6 @@
           <w:rFonts w:ascii="Times New Roman" w:hAnsi="Times New Roman" w:cs="Times New Roman"/>
           <w:sz w:val="24"/>
           <w:szCs w:val="24"/>
-          <w:lang w:val="en-US"/>
         </w:rPr>
         <w:t xml:space="preserve"> in beam width</w:t>
       </w:r>
@@ -1449,7 +1480,6 @@
           <w:rFonts w:ascii="Times New Roman" w:hAnsi="Times New Roman" w:cs="Times New Roman"/>
           <w:sz w:val="24"/>
           <w:szCs w:val="24"/>
-          <w:lang w:val="en-US"/>
         </w:rPr>
       </w:pPr>
       <w:r>
@@ -1458,7 +1488,6 @@
           <w:sz w:val="24"/>
           <w:szCs w:val="24"/>
           <w:u w:val="single"/>
-          <w:lang w:val="en-US"/>
         </w:rPr>
         <w:t>height</w:t>
       </w:r>
@@ -1467,7 +1496,6 @@
           <w:rFonts w:ascii="Times New Roman" w:hAnsi="Times New Roman" w:cs="Times New Roman"/>
           <w:sz w:val="24"/>
           <w:szCs w:val="24"/>
-          <w:lang w:val="en-US"/>
         </w:rPr>
         <w:t xml:space="preserve"> [-] [integer]: number of </w:t>
       </w:r>
@@ -1477,7 +1505,6 @@
           <w:rFonts w:ascii="Times New Roman" w:hAnsi="Times New Roman" w:cs="Times New Roman"/>
           <w:sz w:val="24"/>
           <w:szCs w:val="24"/>
-          <w:lang w:val="en-US"/>
         </w:rPr>
         <w:t>beamlets</w:t>
       </w:r>
@@ -1487,7 +1514,6 @@
           <w:rFonts w:ascii="Times New Roman" w:hAnsi="Times New Roman" w:cs="Times New Roman"/>
           <w:sz w:val="24"/>
           <w:szCs w:val="24"/>
-          <w:lang w:val="en-US"/>
         </w:rPr>
         <w:t xml:space="preserve"> in beam height</w:t>
       </w:r>
@@ -1504,16 +1530,14 @@
           <w:rFonts w:ascii="Times New Roman" w:hAnsi="Times New Roman" w:cs="Times New Roman"/>
           <w:sz w:val="24"/>
           <w:szCs w:val="24"/>
-          <w:lang w:val="en-US"/>
-        </w:rPr>
-      </w:pPr>
-      <w:r>
-        <w:rPr>
-          <w:rFonts w:ascii="Times New Roman" w:hAnsi="Times New Roman" w:cs="Times New Roman"/>
-          <w:b/>
-          <w:sz w:val="24"/>
-          <w:szCs w:val="24"/>
-          <w:lang w:val="en-US"/>
+        </w:rPr>
+      </w:pPr>
+      <w:r>
+        <w:rPr>
+          <w:rFonts w:ascii="Times New Roman" w:hAnsi="Times New Roman" w:cs="Times New Roman"/>
+          <w:b/>
+          <w:sz w:val="24"/>
+          <w:szCs w:val="24"/>
         </w:rPr>
         <w:t>divergence</w:t>
       </w:r>
@@ -1522,7 +1546,6 @@
           <w:rFonts w:ascii="Times New Roman" w:hAnsi="Times New Roman" w:cs="Times New Roman"/>
           <w:sz w:val="24"/>
           <w:szCs w:val="24"/>
-          <w:lang w:val="en-US"/>
         </w:rPr>
         <w:t xml:space="preserve"> [rad] [float]: the divergence angle of the beam</w:t>
       </w:r>
@@ -1539,16 +1562,14 @@
           <w:rFonts w:ascii="Times New Roman" w:hAnsi="Times New Roman" w:cs="Times New Roman"/>
           <w:sz w:val="24"/>
           <w:szCs w:val="24"/>
-          <w:lang w:val="en-US"/>
-        </w:rPr>
-      </w:pPr>
-      <w:r>
-        <w:rPr>
-          <w:rFonts w:ascii="Times New Roman" w:hAnsi="Times New Roman" w:cs="Times New Roman"/>
-          <w:b/>
-          <w:sz w:val="24"/>
-          <w:szCs w:val="24"/>
-          <w:lang w:val="en-US"/>
+        </w:rPr>
+      </w:pPr>
+      <w:r>
+        <w:rPr>
+          <w:rFonts w:ascii="Times New Roman" w:hAnsi="Times New Roman" w:cs="Times New Roman"/>
+          <w:b/>
+          <w:sz w:val="24"/>
+          <w:szCs w:val="24"/>
         </w:rPr>
         <w:t>shape</w:t>
       </w:r>
@@ -1557,7 +1578,6 @@
           <w:rFonts w:ascii="Times New Roman" w:hAnsi="Times New Roman" w:cs="Times New Roman"/>
           <w:sz w:val="24"/>
           <w:szCs w:val="24"/>
-          <w:lang w:val="en-US"/>
         </w:rPr>
         <w:t xml:space="preserve"> [-] [string]: describes the shape of the beam (elliptical or rectangular)</w:t>
       </w:r>
@@ -1574,16 +1594,14 @@
           <w:rFonts w:ascii="Times New Roman" w:hAnsi="Times New Roman" w:cs="Times New Roman"/>
           <w:sz w:val="24"/>
           <w:szCs w:val="24"/>
-          <w:lang w:val="en-US"/>
-        </w:rPr>
-      </w:pPr>
-      <w:r>
-        <w:rPr>
-          <w:rFonts w:ascii="Times New Roman" w:hAnsi="Times New Roman" w:cs="Times New Roman"/>
-          <w:b/>
-          <w:sz w:val="24"/>
-          <w:szCs w:val="24"/>
-          <w:lang w:val="en-US"/>
+        </w:rPr>
+      </w:pPr>
+      <w:r>
+        <w:rPr>
+          <w:rFonts w:ascii="Times New Roman" w:hAnsi="Times New Roman" w:cs="Times New Roman"/>
+          <w:b/>
+          <w:sz w:val="24"/>
+          <w:szCs w:val="24"/>
         </w:rPr>
         <w:t>type</w:t>
       </w:r>
@@ -1592,7 +1610,6 @@
           <w:rFonts w:ascii="Times New Roman" w:hAnsi="Times New Roman" w:cs="Times New Roman"/>
           <w:sz w:val="24"/>
           <w:szCs w:val="24"/>
-          <w:lang w:val="en-US"/>
         </w:rPr>
         <w:t xml:space="preserve"> </w:t>
       </w:r>
@@ -1601,7 +1618,6 @@
           <w:rFonts w:ascii="Times New Roman" w:hAnsi="Times New Roman" w:cs="Times New Roman"/>
           <w:sz w:val="24"/>
           <w:szCs w:val="24"/>
-          <w:lang w:val="en-US"/>
         </w:rPr>
         <w:t>[-]</w:t>
       </w:r>
@@ -1610,7 +1626,6 @@
           <w:rFonts w:ascii="Times New Roman" w:hAnsi="Times New Roman" w:cs="Times New Roman"/>
           <w:sz w:val="24"/>
           <w:szCs w:val="24"/>
-          <w:lang w:val="en-US"/>
         </w:rPr>
         <w:t xml:space="preserve"> [string]</w:t>
       </w:r>
@@ -1619,7 +1634,6 @@
           <w:rFonts w:ascii="Times New Roman" w:hAnsi="Times New Roman" w:cs="Times New Roman"/>
           <w:sz w:val="24"/>
           <w:szCs w:val="24"/>
-          <w:lang w:val="en-US"/>
         </w:rPr>
         <w:t xml:space="preserve">: </w:t>
       </w:r>
@@ -1628,7 +1642,6 @@
           <w:rFonts w:ascii="Times New Roman" w:hAnsi="Times New Roman" w:cs="Times New Roman"/>
           <w:sz w:val="24"/>
           <w:szCs w:val="24"/>
-          <w:lang w:val="en-US"/>
         </w:rPr>
         <w:t>S</w:t>
       </w:r>
@@ -1637,7 +1650,6 @@
           <w:rFonts w:ascii="Times New Roman" w:hAnsi="Times New Roman" w:cs="Times New Roman"/>
           <w:sz w:val="24"/>
           <w:szCs w:val="24"/>
-          <w:lang w:val="en-US"/>
         </w:rPr>
         <w:t>ets the type of atoms in the beam (</w:t>
       </w:r>
@@ -1647,7 +1659,6 @@
           <w:rFonts w:ascii="Times New Roman" w:hAnsi="Times New Roman" w:cs="Times New Roman"/>
           <w:sz w:val="24"/>
           <w:szCs w:val="24"/>
-          <w:lang w:val="en-US"/>
         </w:rPr>
         <w:t>H,D,Li,Na</w:t>
       </w:r>
@@ -1657,7 +1668,6 @@
           <w:rFonts w:ascii="Times New Roman" w:hAnsi="Times New Roman" w:cs="Times New Roman"/>
           <w:sz w:val="24"/>
           <w:szCs w:val="24"/>
-          <w:lang w:val="en-US"/>
         </w:rPr>
         <w:t>)</w:t>
       </w:r>
@@ -1674,7 +1684,6 @@
           <w:rFonts w:ascii="Times New Roman" w:hAnsi="Times New Roman" w:cs="Times New Roman"/>
           <w:sz w:val="24"/>
           <w:szCs w:val="24"/>
-          <w:lang w:val="en-US"/>
         </w:rPr>
       </w:pPr>
       <w:proofErr w:type="gramStart"/>
@@ -1684,7 +1693,6 @@
           <w:b/>
           <w:sz w:val="24"/>
           <w:szCs w:val="24"/>
-          <w:lang w:val="en-US"/>
         </w:rPr>
         <w:t>geometry</w:t>
       </w:r>
@@ -1694,7 +1702,6 @@
           <w:rFonts w:ascii="Times New Roman" w:hAnsi="Times New Roman" w:cs="Times New Roman"/>
           <w:sz w:val="24"/>
           <w:szCs w:val="24"/>
-          <w:lang w:val="en-US"/>
         </w:rPr>
         <w:t xml:space="preserve"> (:) Contains all data precluding to the spatial location of beam</w:t>
       </w:r>
@@ -1711,7 +1718,6 @@
           <w:rFonts w:ascii="Times New Roman" w:hAnsi="Times New Roman" w:cs="Times New Roman"/>
           <w:sz w:val="24"/>
           <w:szCs w:val="24"/>
-          <w:lang w:val="en-US"/>
         </w:rPr>
       </w:pPr>
       <w:proofErr w:type="gramStart"/>
@@ -1721,7 +1727,6 @@
           <w:b/>
           <w:sz w:val="24"/>
           <w:szCs w:val="24"/>
-          <w:lang w:val="en-US"/>
         </w:rPr>
         <w:t>position</w:t>
       </w:r>
@@ -1731,7 +1736,6 @@
           <w:rFonts w:ascii="Times New Roman" w:hAnsi="Times New Roman" w:cs="Times New Roman"/>
           <w:sz w:val="24"/>
           <w:szCs w:val="24"/>
-          <w:lang w:val="en-US"/>
         </w:rPr>
         <w:t xml:space="preserve"> </w:t>
       </w:r>
@@ -1740,7 +1744,6 @@
           <w:rFonts w:ascii="Times New Roman" w:hAnsi="Times New Roman" w:cs="Times New Roman"/>
           <w:sz w:val="24"/>
           <w:szCs w:val="24"/>
-          <w:lang w:val="en-US"/>
         </w:rPr>
         <w:t>[-]</w:t>
       </w:r>
@@ -1749,7 +1752,6 @@
           <w:rFonts w:ascii="Times New Roman" w:hAnsi="Times New Roman" w:cs="Times New Roman"/>
           <w:sz w:val="24"/>
           <w:szCs w:val="24"/>
-          <w:lang w:val="en-US"/>
         </w:rPr>
         <w:t xml:space="preserve"> [1D array]</w:t>
       </w:r>
@@ -1758,7 +1760,6 @@
           <w:rFonts w:ascii="Times New Roman" w:hAnsi="Times New Roman" w:cs="Times New Roman"/>
           <w:sz w:val="24"/>
           <w:szCs w:val="24"/>
-          <w:lang w:val="en-US"/>
         </w:rPr>
         <w:t xml:space="preserve">: </w:t>
       </w:r>
@@ -1767,7 +1768,6 @@
           <w:rFonts w:ascii="Times New Roman" w:hAnsi="Times New Roman" w:cs="Times New Roman"/>
           <w:sz w:val="24"/>
           <w:szCs w:val="24"/>
-          <w:lang w:val="en-US"/>
         </w:rPr>
         <w:t>Contains</w:t>
       </w:r>
@@ -1776,7 +1776,6 @@
           <w:rFonts w:ascii="Times New Roman" w:hAnsi="Times New Roman" w:cs="Times New Roman"/>
           <w:sz w:val="24"/>
           <w:szCs w:val="24"/>
-          <w:lang w:val="en-US"/>
         </w:rPr>
         <w:t xml:space="preserve"> an index of the possible beam positions, for all available </w:t>
       </w:r>
@@ -1786,7 +1785,6 @@
           <w:rFonts w:ascii="Times New Roman" w:hAnsi="Times New Roman" w:cs="Times New Roman"/>
           <w:sz w:val="24"/>
           <w:szCs w:val="24"/>
-          <w:lang w:val="en-US"/>
         </w:rPr>
         <w:t>timesteps</w:t>
       </w:r>
@@ -1796,7 +1794,6 @@
           <w:rFonts w:ascii="Times New Roman" w:hAnsi="Times New Roman" w:cs="Times New Roman"/>
           <w:sz w:val="24"/>
           <w:szCs w:val="24"/>
-          <w:lang w:val="en-US"/>
         </w:rPr>
         <w:t>, characteristic of the turbulence timescale.</w:t>
       </w:r>
@@ -1813,7 +1810,6 @@
           <w:rFonts w:ascii="Times New Roman" w:hAnsi="Times New Roman" w:cs="Times New Roman"/>
           <w:sz w:val="24"/>
           <w:szCs w:val="24"/>
-          <w:lang w:val="en-US"/>
         </w:rPr>
       </w:pPr>
       <w:proofErr w:type="spellStart"/>
@@ -1823,7 +1819,6 @@
           <w:b/>
           <w:sz w:val="24"/>
           <w:szCs w:val="24"/>
-          <w:lang w:val="en-US"/>
         </w:rPr>
         <w:t>init</w:t>
       </w:r>
@@ -1834,7 +1829,6 @@
           <w:b/>
           <w:sz w:val="24"/>
           <w:szCs w:val="24"/>
-          <w:lang w:val="en-US"/>
         </w:rPr>
         <w:t xml:space="preserve"> </w:t>
       </w:r>
@@ -1843,7 +1837,6 @@
           <w:rFonts w:ascii="Times New Roman" w:hAnsi="Times New Roman" w:cs="Times New Roman"/>
           <w:sz w:val="24"/>
           <w:szCs w:val="24"/>
-          <w:lang w:val="en-US"/>
         </w:rPr>
         <w:t>[</w:t>
       </w:r>
@@ -1853,7 +1846,6 @@
           <w:rFonts w:ascii="Times New Roman" w:hAnsi="Times New Roman" w:cs="Times New Roman"/>
           <w:sz w:val="24"/>
           <w:szCs w:val="24"/>
-          <w:lang w:val="en-US"/>
         </w:rPr>
         <w:t>m,m,m</w:t>
       </w:r>
@@ -1863,7 +1855,6 @@
           <w:rFonts w:ascii="Times New Roman" w:hAnsi="Times New Roman" w:cs="Times New Roman"/>
           <w:sz w:val="24"/>
           <w:szCs w:val="24"/>
-          <w:lang w:val="en-US"/>
         </w:rPr>
         <w:t xml:space="preserve">] </w:t>
       </w:r>
@@ -1872,7 +1863,6 @@
           <w:rFonts w:ascii="Times New Roman" w:hAnsi="Times New Roman" w:cs="Times New Roman"/>
           <w:sz w:val="24"/>
           <w:szCs w:val="24"/>
-          <w:lang w:val="en-US"/>
         </w:rPr>
         <w:t xml:space="preserve">[3D array] </w:t>
       </w:r>
@@ -1881,7 +1871,6 @@
           <w:rFonts w:ascii="Times New Roman" w:hAnsi="Times New Roman" w:cs="Times New Roman"/>
           <w:sz w:val="24"/>
           <w:szCs w:val="24"/>
-          <w:lang w:val="en-US"/>
         </w:rPr>
         <w:t>[</w:t>
       </w:r>
@@ -1891,7 +1880,6 @@
           <w:rFonts w:ascii="Times New Roman" w:hAnsi="Times New Roman" w:cs="Times New Roman"/>
           <w:sz w:val="24"/>
           <w:szCs w:val="24"/>
-          <w:lang w:val="en-US"/>
         </w:rPr>
         <w:t>position_index</w:t>
       </w:r>
@@ -1901,7 +1889,6 @@
           <w:rFonts w:ascii="Times New Roman" w:hAnsi="Times New Roman" w:cs="Times New Roman"/>
           <w:sz w:val="24"/>
           <w:szCs w:val="24"/>
-          <w:lang w:val="en-US"/>
         </w:rPr>
         <w:t>, 2, 3]</w:t>
       </w:r>
@@ -1910,7 +1897,6 @@
           <w:rFonts w:ascii="Times New Roman" w:hAnsi="Times New Roman" w:cs="Times New Roman"/>
           <w:sz w:val="24"/>
           <w:szCs w:val="24"/>
-          <w:lang w:val="en-US"/>
         </w:rPr>
         <w:t>:</w:t>
       </w:r>
@@ -1919,7 +1905,6 @@
           <w:rFonts w:ascii="Times New Roman" w:hAnsi="Times New Roman" w:cs="Times New Roman"/>
           <w:sz w:val="24"/>
           <w:szCs w:val="24"/>
-          <w:lang w:val="en-US"/>
         </w:rPr>
         <w:t xml:space="preserve"> </w:t>
       </w:r>
@@ -1928,7 +1913,6 @@
           <w:rFonts w:ascii="Times New Roman" w:hAnsi="Times New Roman" w:cs="Times New Roman"/>
           <w:sz w:val="24"/>
           <w:szCs w:val="24"/>
-          <w:lang w:val="en-US"/>
         </w:rPr>
         <w:t>Contains</w:t>
       </w:r>
@@ -1937,7 +1921,6 @@
           <w:rFonts w:ascii="Times New Roman" w:hAnsi="Times New Roman" w:cs="Times New Roman"/>
           <w:sz w:val="24"/>
           <w:szCs w:val="24"/>
-          <w:lang w:val="en-US"/>
         </w:rPr>
         <w:t xml:space="preserve"> the start and waypoint coordinates for each beam position</w:t>
       </w:r>
@@ -1954,7 +1937,6 @@
           <w:rFonts w:ascii="Times New Roman" w:hAnsi="Times New Roman" w:cs="Times New Roman"/>
           <w:sz w:val="24"/>
           <w:szCs w:val="24"/>
-          <w:lang w:val="en-US"/>
         </w:rPr>
       </w:pPr>
       <w:proofErr w:type="gramStart"/>
@@ -1964,7 +1946,6 @@
           <w:b/>
           <w:sz w:val="24"/>
           <w:szCs w:val="24"/>
-          <w:lang w:val="en-US"/>
         </w:rPr>
         <w:t>coordinates</w:t>
       </w:r>
@@ -1974,7 +1955,6 @@
           <w:rFonts w:ascii="Times New Roman" w:hAnsi="Times New Roman" w:cs="Times New Roman"/>
           <w:sz w:val="24"/>
           <w:szCs w:val="24"/>
-          <w:lang w:val="en-US"/>
         </w:rPr>
         <w:t xml:space="preserve"> </w:t>
       </w:r>
@@ -1983,7 +1963,6 @@
           <w:rFonts w:ascii="Times New Roman" w:hAnsi="Times New Roman" w:cs="Times New Roman"/>
           <w:sz w:val="24"/>
           <w:szCs w:val="24"/>
-          <w:lang w:val="en-US"/>
         </w:rPr>
         <w:t>[</w:t>
       </w:r>
@@ -1993,7 +1972,6 @@
           <w:rFonts w:ascii="Times New Roman" w:hAnsi="Times New Roman" w:cs="Times New Roman"/>
           <w:sz w:val="24"/>
           <w:szCs w:val="24"/>
-          <w:lang w:val="en-US"/>
         </w:rPr>
         <w:t>m,m,m</w:t>
       </w:r>
@@ -2003,7 +1981,6 @@
           <w:rFonts w:ascii="Times New Roman" w:hAnsi="Times New Roman" w:cs="Times New Roman"/>
           <w:sz w:val="24"/>
           <w:szCs w:val="24"/>
-          <w:lang w:val="en-US"/>
         </w:rPr>
         <w:t>]</w:t>
       </w:r>
@@ -2012,7 +1989,6 @@
           <w:rFonts w:ascii="Times New Roman" w:hAnsi="Times New Roman" w:cs="Times New Roman"/>
           <w:sz w:val="24"/>
           <w:szCs w:val="24"/>
-          <w:lang w:val="en-US"/>
         </w:rPr>
         <w:t xml:space="preserve"> [4D array]</w:t>
       </w:r>
@@ -2021,7 +1997,6 @@
           <w:rFonts w:ascii="Times New Roman" w:hAnsi="Times New Roman" w:cs="Times New Roman"/>
           <w:sz w:val="24"/>
           <w:szCs w:val="24"/>
-          <w:lang w:val="en-US"/>
         </w:rPr>
         <w:t xml:space="preserve"> [</w:t>
       </w:r>
@@ -2031,7 +2006,6 @@
           <w:rFonts w:ascii="Times New Roman" w:hAnsi="Times New Roman" w:cs="Times New Roman"/>
           <w:sz w:val="24"/>
           <w:szCs w:val="24"/>
-          <w:lang w:val="en-US"/>
         </w:rPr>
         <w:t>position_index</w:t>
       </w:r>
@@ -2041,7 +2015,6 @@
           <w:rFonts w:ascii="Times New Roman" w:hAnsi="Times New Roman" w:cs="Times New Roman"/>
           <w:sz w:val="24"/>
           <w:szCs w:val="24"/>
-          <w:lang w:val="en-US"/>
         </w:rPr>
         <w:t xml:space="preserve">, </w:t>
       </w:r>
@@ -2051,7 +2024,6 @@
           <w:rFonts w:ascii="Times New Roman" w:hAnsi="Times New Roman" w:cs="Times New Roman"/>
           <w:sz w:val="24"/>
           <w:szCs w:val="24"/>
-          <w:lang w:val="en-US"/>
         </w:rPr>
         <w:t>nr_beamlets</w:t>
       </w:r>
@@ -2061,7 +2033,6 @@
           <w:rFonts w:ascii="Times New Roman" w:hAnsi="Times New Roman" w:cs="Times New Roman"/>
           <w:sz w:val="24"/>
           <w:szCs w:val="24"/>
-          <w:lang w:val="en-US"/>
         </w:rPr>
         <w:t xml:space="preserve">, </w:t>
       </w:r>
@@ -2071,7 +2042,6 @@
           <w:rFonts w:ascii="Times New Roman" w:hAnsi="Times New Roman" w:cs="Times New Roman"/>
           <w:sz w:val="24"/>
           <w:szCs w:val="24"/>
-          <w:lang w:val="en-US"/>
         </w:rPr>
         <w:t>nr_points_along</w:t>
       </w:r>
@@ -2081,7 +2051,6 @@
           <w:rFonts w:ascii="Times New Roman" w:hAnsi="Times New Roman" w:cs="Times New Roman"/>
           <w:sz w:val="24"/>
           <w:szCs w:val="24"/>
-          <w:lang w:val="en-US"/>
         </w:rPr>
         <w:t>, 3]</w:t>
       </w:r>
@@ -2090,7 +2059,6 @@
           <w:rFonts w:ascii="Times New Roman" w:hAnsi="Times New Roman" w:cs="Times New Roman"/>
           <w:sz w:val="24"/>
           <w:szCs w:val="24"/>
-          <w:lang w:val="en-US"/>
         </w:rPr>
         <w:t>: C</w:t>
       </w:r>
@@ -2099,7 +2067,6 @@
           <w:rFonts w:ascii="Times New Roman" w:hAnsi="Times New Roman" w:cs="Times New Roman"/>
           <w:sz w:val="24"/>
           <w:szCs w:val="24"/>
-          <w:lang w:val="en-US"/>
         </w:rPr>
         <w:t xml:space="preserve">ontains the coordinates of points within the beam, pertinent to beam evolution calculation. </w:t>
       </w:r>
@@ -2116,7 +2083,6 @@
           <w:rFonts w:ascii="Times New Roman" w:hAnsi="Times New Roman" w:cs="Times New Roman"/>
           <w:sz w:val="24"/>
           <w:szCs w:val="24"/>
-          <w:lang w:val="en-US"/>
         </w:rPr>
       </w:pPr>
       <w:proofErr w:type="gramStart"/>
@@ -2126,7 +2092,6 @@
           <w:b/>
           <w:sz w:val="24"/>
           <w:szCs w:val="24"/>
-          <w:lang w:val="en-US"/>
         </w:rPr>
         <w:t>energy</w:t>
       </w:r>
@@ -2136,7 +2101,6 @@
           <w:rFonts w:ascii="Times New Roman" w:hAnsi="Times New Roman" w:cs="Times New Roman"/>
           <w:sz w:val="24"/>
           <w:szCs w:val="24"/>
-          <w:lang w:val="en-US"/>
         </w:rPr>
         <w:t xml:space="preserve"> [</w:t>
       </w:r>
@@ -2146,7 +2110,6 @@
           <w:rFonts w:ascii="Times New Roman" w:hAnsi="Times New Roman" w:cs="Times New Roman"/>
           <w:sz w:val="24"/>
           <w:szCs w:val="24"/>
-          <w:lang w:val="en-US"/>
         </w:rPr>
         <w:t>keV</w:t>
       </w:r>
@@ -2156,7 +2119,6 @@
           <w:rFonts w:ascii="Times New Roman" w:hAnsi="Times New Roman" w:cs="Times New Roman"/>
           <w:sz w:val="24"/>
           <w:szCs w:val="24"/>
-          <w:lang w:val="en-US"/>
         </w:rPr>
         <w:t xml:space="preserve">] </w:t>
       </w:r>
@@ -2165,7 +2127,6 @@
           <w:rFonts w:ascii="Times New Roman" w:hAnsi="Times New Roman" w:cs="Times New Roman"/>
           <w:sz w:val="24"/>
           <w:szCs w:val="24"/>
-          <w:lang w:val="en-US"/>
         </w:rPr>
         <w:t>[1</w:t>
       </w:r>
@@ -2174,7 +2135,6 @@
           <w:rFonts w:ascii="Times New Roman" w:hAnsi="Times New Roman" w:cs="Times New Roman"/>
           <w:sz w:val="24"/>
           <w:szCs w:val="24"/>
-          <w:lang w:val="en-US"/>
         </w:rPr>
         <w:t>D array</w:t>
       </w:r>
@@ -2183,7 +2143,6 @@
           <w:rFonts w:ascii="Times New Roman" w:hAnsi="Times New Roman" w:cs="Times New Roman"/>
           <w:sz w:val="24"/>
           <w:szCs w:val="24"/>
-          <w:lang w:val="en-US"/>
         </w:rPr>
         <w:t>]: Co</w:t>
       </w:r>
@@ -2192,7 +2151,6 @@
           <w:rFonts w:ascii="Times New Roman" w:hAnsi="Times New Roman" w:cs="Times New Roman"/>
           <w:sz w:val="24"/>
           <w:szCs w:val="24"/>
-          <w:lang w:val="en-US"/>
         </w:rPr>
         <w:t xml:space="preserve">ntains the beam energy corresponding to each </w:t>
       </w:r>
@@ -2202,7 +2160,6 @@
           <w:rFonts w:ascii="Times New Roman" w:hAnsi="Times New Roman" w:cs="Times New Roman"/>
           <w:sz w:val="24"/>
           <w:szCs w:val="24"/>
-          <w:lang w:val="en-US"/>
         </w:rPr>
         <w:t>beamlet</w:t>
       </w:r>
@@ -2212,7 +2169,6 @@
           <w:rFonts w:ascii="Times New Roman" w:hAnsi="Times New Roman" w:cs="Times New Roman"/>
           <w:sz w:val="24"/>
           <w:szCs w:val="24"/>
-          <w:lang w:val="en-US"/>
         </w:rPr>
         <w:t>.</w:t>
       </w:r>
@@ -2229,16 +2185,14 @@
           <w:rFonts w:ascii="Times New Roman" w:hAnsi="Times New Roman" w:cs="Times New Roman"/>
           <w:sz w:val="24"/>
           <w:szCs w:val="24"/>
-          <w:lang w:val="en-US"/>
-        </w:rPr>
-      </w:pPr>
-      <w:r>
-        <w:rPr>
-          <w:rFonts w:ascii="Times New Roman" w:hAnsi="Times New Roman" w:cs="Times New Roman"/>
-          <w:b/>
-          <w:sz w:val="24"/>
-          <w:szCs w:val="24"/>
-          <w:lang w:val="en-US"/>
+        </w:rPr>
+      </w:pPr>
+      <w:r>
+        <w:rPr>
+          <w:rFonts w:ascii="Times New Roman" w:hAnsi="Times New Roman" w:cs="Times New Roman"/>
+          <w:b/>
+          <w:sz w:val="24"/>
+          <w:szCs w:val="24"/>
         </w:rPr>
         <w:t>current</w:t>
       </w:r>
@@ -2247,7 +2201,6 @@
           <w:rFonts w:ascii="Times New Roman" w:hAnsi="Times New Roman" w:cs="Times New Roman"/>
           <w:sz w:val="24"/>
           <w:szCs w:val="24"/>
-          <w:lang w:val="en-US"/>
         </w:rPr>
         <w:t xml:space="preserve"> [A]</w:t>
       </w:r>
@@ -2256,7 +2209,6 @@
           <w:rFonts w:ascii="Times New Roman" w:hAnsi="Times New Roman" w:cs="Times New Roman"/>
           <w:sz w:val="24"/>
           <w:szCs w:val="24"/>
-          <w:lang w:val="en-US"/>
         </w:rPr>
         <w:t xml:space="preserve"> [1D array]</w:t>
       </w:r>
@@ -2265,7 +2217,6 @@
           <w:rFonts w:ascii="Times New Roman" w:hAnsi="Times New Roman" w:cs="Times New Roman"/>
           <w:sz w:val="24"/>
           <w:szCs w:val="24"/>
-          <w:lang w:val="en-US"/>
         </w:rPr>
         <w:t xml:space="preserve">: </w:t>
       </w:r>
@@ -2274,7 +2225,6 @@
           <w:rFonts w:ascii="Times New Roman" w:hAnsi="Times New Roman" w:cs="Times New Roman"/>
           <w:sz w:val="24"/>
           <w:szCs w:val="24"/>
-          <w:lang w:val="en-US"/>
         </w:rPr>
         <w:t>C</w:t>
       </w:r>
@@ -2283,7 +2233,6 @@
           <w:rFonts w:ascii="Times New Roman" w:hAnsi="Times New Roman" w:cs="Times New Roman"/>
           <w:sz w:val="24"/>
           <w:szCs w:val="24"/>
-          <w:lang w:val="en-US"/>
         </w:rPr>
         <w:t>ontains the</w:t>
       </w:r>
@@ -2292,7 +2241,6 @@
           <w:rFonts w:ascii="Times New Roman" w:hAnsi="Times New Roman" w:cs="Times New Roman"/>
           <w:sz w:val="24"/>
           <w:szCs w:val="24"/>
-          <w:lang w:val="en-US"/>
         </w:rPr>
         <w:t xml:space="preserve"> beam</w:t>
       </w:r>
@@ -2301,7 +2249,6 @@
           <w:rFonts w:ascii="Times New Roman" w:hAnsi="Times New Roman" w:cs="Times New Roman"/>
           <w:sz w:val="24"/>
           <w:szCs w:val="24"/>
-          <w:lang w:val="en-US"/>
         </w:rPr>
         <w:t xml:space="preserve"> current</w:t>
       </w:r>
@@ -2310,7 +2257,6 @@
           <w:rFonts w:ascii="Times New Roman" w:hAnsi="Times New Roman" w:cs="Times New Roman"/>
           <w:sz w:val="24"/>
           <w:szCs w:val="24"/>
-          <w:lang w:val="en-US"/>
         </w:rPr>
         <w:t xml:space="preserve"> values</w:t>
       </w:r>
@@ -2319,7 +2265,6 @@
           <w:rFonts w:ascii="Times New Roman" w:hAnsi="Times New Roman" w:cs="Times New Roman"/>
           <w:sz w:val="24"/>
           <w:szCs w:val="24"/>
-          <w:lang w:val="en-US"/>
         </w:rPr>
         <w:t xml:space="preserve"> corresponding to each </w:t>
       </w:r>
@@ -2329,7 +2274,6 @@
           <w:rFonts w:ascii="Times New Roman" w:hAnsi="Times New Roman" w:cs="Times New Roman"/>
           <w:sz w:val="24"/>
           <w:szCs w:val="24"/>
-          <w:lang w:val="en-US"/>
         </w:rPr>
         <w:t>beamlet</w:t>
       </w:r>
@@ -2342,7 +2286,6 @@
           <w:rFonts w:ascii="Times New Roman" w:hAnsi="Times New Roman" w:cs="Times New Roman"/>
           <w:sz w:val="24"/>
           <w:szCs w:val="24"/>
-          <w:lang w:val="en-US"/>
         </w:rPr>
       </w:pPr>
     </w:p>
@@ -2359,7 +2302,6 @@
           <w:b/>
           <w:sz w:val="28"/>
           <w:szCs w:val="28"/>
-          <w:lang w:val="en-US"/>
         </w:rPr>
       </w:pPr>
       <w:proofErr w:type="gramStart"/>
@@ -2369,7 +2311,6 @@
           <w:b/>
           <w:sz w:val="28"/>
           <w:szCs w:val="28"/>
-          <w:lang w:val="en-US"/>
         </w:rPr>
         <w:t>p</w:t>
       </w:r>
@@ -2379,7 +2320,6 @@
           <w:b/>
           <w:sz w:val="28"/>
           <w:szCs w:val="28"/>
-          <w:lang w:val="en-US"/>
         </w:rPr>
         <w:t>rofiles</w:t>
       </w:r>
@@ -2390,7 +2330,6 @@
           <w:b/>
           <w:sz w:val="28"/>
           <w:szCs w:val="28"/>
-          <w:lang w:val="en-US"/>
         </w:rPr>
         <w:t xml:space="preserve"> (</w:t>
       </w:r>
@@ -2400,7 +2339,6 @@
           <w:b/>
           <w:sz w:val="28"/>
           <w:szCs w:val="28"/>
-          <w:lang w:val="en-US"/>
         </w:rPr>
         <w:t>:</w:t>
       </w:r>
@@ -2410,7 +2348,6 @@
           <w:b/>
           <w:sz w:val="28"/>
           <w:szCs w:val="28"/>
-          <w:lang w:val="en-US"/>
         </w:rPr>
         <w:t>)</w:t>
       </w:r>
@@ -2424,7 +2361,6 @@
           <w:b/>
           <w:sz w:val="28"/>
           <w:szCs w:val="28"/>
-          <w:lang w:val="en-US"/>
         </w:rPr>
       </w:pPr>
     </w:p>
@@ -2440,16 +2376,14 @@
           <w:rFonts w:ascii="Times New Roman" w:hAnsi="Times New Roman" w:cs="Times New Roman"/>
           <w:sz w:val="24"/>
           <w:szCs w:val="24"/>
-          <w:lang w:val="en-US"/>
-        </w:rPr>
-      </w:pPr>
-      <w:r>
-        <w:rPr>
-          <w:rFonts w:ascii="Times New Roman" w:hAnsi="Times New Roman" w:cs="Times New Roman"/>
-          <w:b/>
-          <w:sz w:val="24"/>
-          <w:szCs w:val="24"/>
-          <w:lang w:val="en-US"/>
+        </w:rPr>
+      </w:pPr>
+      <w:r>
+        <w:rPr>
+          <w:rFonts w:ascii="Times New Roman" w:hAnsi="Times New Roman" w:cs="Times New Roman"/>
+          <w:b/>
+          <w:sz w:val="24"/>
+          <w:szCs w:val="24"/>
         </w:rPr>
         <w:t>components</w:t>
       </w:r>
@@ -2458,7 +2392,6 @@
           <w:rFonts w:ascii="Times New Roman" w:hAnsi="Times New Roman" w:cs="Times New Roman"/>
           <w:sz w:val="24"/>
           <w:szCs w:val="24"/>
-          <w:lang w:val="en-US"/>
         </w:rPr>
         <w:t xml:space="preserve"> [-] [string list]: Contains all the </w:t>
       </w:r>
@@ -2467,7 +2400,6 @@
           <w:rFonts w:ascii="Times New Roman" w:hAnsi="Times New Roman" w:cs="Times New Roman"/>
           <w:sz w:val="24"/>
           <w:szCs w:val="24"/>
-          <w:lang w:val="en-US"/>
         </w:rPr>
         <w:t>plasma components: (e, H, D,</w:t>
       </w:r>
@@ -2476,7 +2408,6 @@
           <w:rFonts w:ascii="Times New Roman" w:hAnsi="Times New Roman" w:cs="Times New Roman"/>
           <w:sz w:val="24"/>
           <w:szCs w:val="24"/>
-          <w:lang w:val="en-US"/>
         </w:rPr>
         <w:t xml:space="preserve"> C, O, </w:t>
       </w:r>
@@ -2486,7 +2417,6 @@
           <w:rFonts w:ascii="Times New Roman" w:hAnsi="Times New Roman" w:cs="Times New Roman"/>
           <w:sz w:val="24"/>
           <w:szCs w:val="24"/>
-          <w:lang w:val="en-US"/>
         </w:rPr>
         <w:t>etc</w:t>
       </w:r>
@@ -2496,7 +2426,6 @@
           <w:rFonts w:ascii="Times New Roman" w:hAnsi="Times New Roman" w:cs="Times New Roman"/>
           <w:sz w:val="24"/>
           <w:szCs w:val="24"/>
-          <w:lang w:val="en-US"/>
         </w:rPr>
         <w:t>)</w:t>
       </w:r>
@@ -2513,7 +2442,6 @@
           <w:rFonts w:ascii="Times New Roman" w:hAnsi="Times New Roman" w:cs="Times New Roman"/>
           <w:sz w:val="24"/>
           <w:szCs w:val="24"/>
-          <w:lang w:val="en-US"/>
         </w:rPr>
       </w:pPr>
       <w:proofErr w:type="gramStart"/>
@@ -2523,7 +2451,6 @@
           <w:b/>
           <w:sz w:val="24"/>
           <w:szCs w:val="24"/>
-          <w:lang w:val="en-US"/>
         </w:rPr>
         <w:t>density</w:t>
       </w:r>
@@ -2533,7 +2460,6 @@
           <w:rFonts w:ascii="Times New Roman" w:hAnsi="Times New Roman" w:cs="Times New Roman"/>
           <w:sz w:val="24"/>
           <w:szCs w:val="24"/>
-          <w:lang w:val="en-US"/>
         </w:rPr>
         <w:t xml:space="preserve"> [m^-3] [4D array] [</w:t>
       </w:r>
@@ -2543,7 +2469,6 @@
           <w:rFonts w:ascii="Times New Roman" w:hAnsi="Times New Roman" w:cs="Times New Roman"/>
           <w:sz w:val="24"/>
           <w:szCs w:val="24"/>
-          <w:lang w:val="en-US"/>
         </w:rPr>
         <w:t>time_steps</w:t>
       </w:r>
@@ -2553,7 +2478,6 @@
           <w:rFonts w:ascii="Times New Roman" w:hAnsi="Times New Roman" w:cs="Times New Roman"/>
           <w:sz w:val="24"/>
           <w:szCs w:val="24"/>
-          <w:lang w:val="en-US"/>
         </w:rPr>
         <w:t xml:space="preserve">, components, </w:t>
       </w:r>
@@ -2563,7 +2487,6 @@
           <w:rFonts w:ascii="Times New Roman" w:hAnsi="Times New Roman" w:cs="Times New Roman"/>
           <w:sz w:val="24"/>
           <w:szCs w:val="24"/>
-          <w:lang w:val="en-US"/>
         </w:rPr>
         <w:t>n_beamlets</w:t>
       </w:r>
@@ -2573,7 +2496,6 @@
           <w:rFonts w:ascii="Times New Roman" w:hAnsi="Times New Roman" w:cs="Times New Roman"/>
           <w:sz w:val="24"/>
           <w:szCs w:val="24"/>
-          <w:lang w:val="en-US"/>
         </w:rPr>
         <w:t xml:space="preserve">, </w:t>
       </w:r>
@@ -2583,7 +2505,6 @@
           <w:rFonts w:ascii="Times New Roman" w:hAnsi="Times New Roman" w:cs="Times New Roman"/>
           <w:sz w:val="24"/>
           <w:szCs w:val="24"/>
-          <w:lang w:val="en-US"/>
         </w:rPr>
         <w:t>n_points_along</w:t>
       </w:r>
@@ -2593,7 +2514,6 @@
           <w:rFonts w:ascii="Times New Roman" w:hAnsi="Times New Roman" w:cs="Times New Roman"/>
           <w:sz w:val="24"/>
           <w:szCs w:val="24"/>
-          <w:lang w:val="en-US"/>
         </w:rPr>
         <w:t xml:space="preserve">]: Contains density values for all </w:t>
       </w:r>
@@ -2603,7 +2523,6 @@
           <w:rFonts w:ascii="Times New Roman" w:hAnsi="Times New Roman" w:cs="Times New Roman"/>
           <w:sz w:val="24"/>
           <w:szCs w:val="24"/>
-          <w:lang w:val="en-US"/>
         </w:rPr>
         <w:t>beamlets</w:t>
       </w:r>
@@ -2613,7 +2532,6 @@
           <w:rFonts w:ascii="Times New Roman" w:hAnsi="Times New Roman" w:cs="Times New Roman"/>
           <w:sz w:val="24"/>
           <w:szCs w:val="24"/>
-          <w:lang w:val="en-US"/>
         </w:rPr>
         <w:t xml:space="preserve"> of various plasma components for all turbulent </w:t>
       </w:r>
@@ -2623,7 +2541,6 @@
           <w:rFonts w:ascii="Times New Roman" w:hAnsi="Times New Roman" w:cs="Times New Roman"/>
           <w:sz w:val="24"/>
           <w:szCs w:val="24"/>
-          <w:lang w:val="en-US"/>
         </w:rPr>
         <w:t>timesteps</w:t>
       </w:r>
@@ -2633,7 +2550,6 @@
           <w:rFonts w:ascii="Times New Roman" w:hAnsi="Times New Roman" w:cs="Times New Roman"/>
           <w:sz w:val="24"/>
           <w:szCs w:val="24"/>
-          <w:lang w:val="en-US"/>
         </w:rPr>
         <w:t>.</w:t>
       </w:r>
@@ -2650,7 +2566,6 @@
           <w:rFonts w:ascii="Times New Roman" w:hAnsi="Times New Roman" w:cs="Times New Roman"/>
           <w:sz w:val="24"/>
           <w:szCs w:val="24"/>
-          <w:lang w:val="en-US"/>
         </w:rPr>
       </w:pPr>
       <w:proofErr w:type="gramStart"/>
@@ -2660,7 +2575,6 @@
           <w:b/>
           <w:sz w:val="24"/>
           <w:szCs w:val="24"/>
-          <w:lang w:val="en-US"/>
         </w:rPr>
         <w:t>temperature</w:t>
       </w:r>
@@ -2670,7 +2584,6 @@
           <w:rFonts w:ascii="Times New Roman" w:hAnsi="Times New Roman" w:cs="Times New Roman"/>
           <w:sz w:val="24"/>
           <w:szCs w:val="24"/>
-          <w:lang w:val="en-US"/>
         </w:rPr>
         <w:t xml:space="preserve"> [eV] [4D array] [</w:t>
       </w:r>
@@ -2680,7 +2593,6 @@
           <w:rFonts w:ascii="Times New Roman" w:hAnsi="Times New Roman" w:cs="Times New Roman"/>
           <w:sz w:val="24"/>
           <w:szCs w:val="24"/>
-          <w:lang w:val="en-US"/>
         </w:rPr>
         <w:t>time_steps</w:t>
       </w:r>
@@ -2690,7 +2602,6 @@
           <w:rFonts w:ascii="Times New Roman" w:hAnsi="Times New Roman" w:cs="Times New Roman"/>
           <w:sz w:val="24"/>
           <w:szCs w:val="24"/>
-          <w:lang w:val="en-US"/>
         </w:rPr>
         <w:t xml:space="preserve">, </w:t>
       </w:r>
@@ -2700,7 +2611,6 @@
           <w:rFonts w:ascii="Times New Roman" w:hAnsi="Times New Roman" w:cs="Times New Roman"/>
           <w:sz w:val="24"/>
           <w:szCs w:val="24"/>
-          <w:lang w:val="en-US"/>
         </w:rPr>
         <w:t>plasma_comp</w:t>
       </w:r>
@@ -2710,7 +2620,6 @@
           <w:rFonts w:ascii="Times New Roman" w:hAnsi="Times New Roman" w:cs="Times New Roman"/>
           <w:sz w:val="24"/>
           <w:szCs w:val="24"/>
-          <w:lang w:val="en-US"/>
         </w:rPr>
         <w:t xml:space="preserve">, </w:t>
       </w:r>
@@ -2720,7 +2629,6 @@
           <w:rFonts w:ascii="Times New Roman" w:hAnsi="Times New Roman" w:cs="Times New Roman"/>
           <w:sz w:val="24"/>
           <w:szCs w:val="24"/>
-          <w:lang w:val="en-US"/>
         </w:rPr>
         <w:t>n_beamlets</w:t>
       </w:r>
@@ -2730,7 +2638,6 @@
           <w:rFonts w:ascii="Times New Roman" w:hAnsi="Times New Roman" w:cs="Times New Roman"/>
           <w:sz w:val="24"/>
           <w:szCs w:val="24"/>
-          <w:lang w:val="en-US"/>
         </w:rPr>
         <w:t xml:space="preserve">, </w:t>
       </w:r>
@@ -2740,7 +2647,6 @@
           <w:rFonts w:ascii="Times New Roman" w:hAnsi="Times New Roman" w:cs="Times New Roman"/>
           <w:sz w:val="24"/>
           <w:szCs w:val="24"/>
-          <w:lang w:val="en-US"/>
         </w:rPr>
         <w:t>n_points_along</w:t>
       </w:r>
@@ -2750,7 +2656,6 @@
           <w:rFonts w:ascii="Times New Roman" w:hAnsi="Times New Roman" w:cs="Times New Roman"/>
           <w:sz w:val="24"/>
           <w:szCs w:val="24"/>
-          <w:lang w:val="en-US"/>
         </w:rPr>
         <w:t xml:space="preserve">]: Contains density values for all </w:t>
       </w:r>
@@ -2760,7 +2665,6 @@
           <w:rFonts w:ascii="Times New Roman" w:hAnsi="Times New Roman" w:cs="Times New Roman"/>
           <w:sz w:val="24"/>
           <w:szCs w:val="24"/>
-          <w:lang w:val="en-US"/>
         </w:rPr>
         <w:t>beamlets</w:t>
       </w:r>
@@ -2770,7 +2674,6 @@
           <w:rFonts w:ascii="Times New Roman" w:hAnsi="Times New Roman" w:cs="Times New Roman"/>
           <w:sz w:val="24"/>
           <w:szCs w:val="24"/>
-          <w:lang w:val="en-US"/>
         </w:rPr>
         <w:t xml:space="preserve"> of various plasma components for all turbulent </w:t>
       </w:r>
@@ -2780,7 +2683,6 @@
           <w:rFonts w:ascii="Times New Roman" w:hAnsi="Times New Roman" w:cs="Times New Roman"/>
           <w:sz w:val="24"/>
           <w:szCs w:val="24"/>
-          <w:lang w:val="en-US"/>
         </w:rPr>
         <w:t>timesteps</w:t>
       </w:r>
@@ -2790,7 +2692,6 @@
           <w:rFonts w:ascii="Times New Roman" w:hAnsi="Times New Roman" w:cs="Times New Roman"/>
           <w:sz w:val="24"/>
           <w:szCs w:val="24"/>
-          <w:lang w:val="en-US"/>
         </w:rPr>
         <w:t>.</w:t>
       </w:r>
@@ -2802,7 +2703,6 @@
           <w:rFonts w:ascii="Times New Roman" w:hAnsi="Times New Roman" w:cs="Times New Roman"/>
           <w:sz w:val="24"/>
           <w:szCs w:val="24"/>
-          <w:lang w:val="en-US"/>
         </w:rPr>
       </w:pPr>
     </w:p>
@@ -2819,7 +2719,6 @@
           <w:b/>
           <w:sz w:val="28"/>
           <w:szCs w:val="28"/>
-          <w:lang w:val="en-US"/>
         </w:rPr>
       </w:pPr>
       <w:r>
@@ -2828,7 +2727,6 @@
           <w:b/>
           <w:sz w:val="28"/>
           <w:szCs w:val="28"/>
-          <w:lang w:val="en-US"/>
         </w:rPr>
         <w:t>e</w:t>
       </w:r>
@@ -2838,7 +2736,6 @@
           <w:b/>
           <w:sz w:val="28"/>
           <w:szCs w:val="28"/>
-          <w:lang w:val="en-US"/>
         </w:rPr>
         <w:t xml:space="preserve">quilibrium </w:t>
       </w:r>
@@ -2851,15 +2748,13 @@
           <w:rFonts w:ascii="Times New Roman" w:hAnsi="Times New Roman" w:cs="Times New Roman"/>
           <w:sz w:val="24"/>
           <w:szCs w:val="24"/>
-          <w:lang w:val="en-US"/>
-        </w:rPr>
-      </w:pPr>
-      <w:r>
-        <w:rPr>
-          <w:rFonts w:ascii="Times New Roman" w:hAnsi="Times New Roman" w:cs="Times New Roman"/>
-          <w:sz w:val="24"/>
-          <w:szCs w:val="24"/>
-          <w:lang w:val="en-US"/>
+        </w:rPr>
+      </w:pPr>
+      <w:r>
+        <w:rPr>
+          <w:rFonts w:ascii="Times New Roman" w:hAnsi="Times New Roman" w:cs="Times New Roman"/>
+          <w:sz w:val="24"/>
+          <w:szCs w:val="24"/>
         </w:rPr>
         <w:t>Contains a 2D array [</w:t>
       </w:r>
@@ -2869,7 +2764,6 @@
           <w:rFonts w:ascii="Times New Roman" w:hAnsi="Times New Roman" w:cs="Times New Roman"/>
           <w:sz w:val="24"/>
           <w:szCs w:val="24"/>
-          <w:lang w:val="en-US"/>
         </w:rPr>
         <w:t>n_beamlet</w:t>
       </w:r>
@@ -2879,7 +2773,6 @@
           <w:rFonts w:ascii="Times New Roman" w:hAnsi="Times New Roman" w:cs="Times New Roman"/>
           <w:sz w:val="24"/>
           <w:szCs w:val="24"/>
-          <w:lang w:val="en-US"/>
         </w:rPr>
         <w:t xml:space="preserve">, </w:t>
       </w:r>
@@ -2889,7 +2782,6 @@
           <w:rFonts w:ascii="Times New Roman" w:hAnsi="Times New Roman" w:cs="Times New Roman"/>
           <w:sz w:val="24"/>
           <w:szCs w:val="24"/>
-          <w:lang w:val="en-US"/>
         </w:rPr>
         <w:t>n_point_along</w:t>
       </w:r>
@@ -2899,7 +2791,6 @@
           <w:rFonts w:ascii="Times New Roman" w:hAnsi="Times New Roman" w:cs="Times New Roman"/>
           <w:sz w:val="24"/>
           <w:szCs w:val="24"/>
-          <w:lang w:val="en-US"/>
         </w:rPr>
         <w:t xml:space="preserve">] with the flux surface values of all the points along the </w:t>
       </w:r>
@@ -2909,7 +2800,6 @@
           <w:rFonts w:ascii="Times New Roman" w:hAnsi="Times New Roman" w:cs="Times New Roman"/>
           <w:sz w:val="24"/>
           <w:szCs w:val="24"/>
-          <w:lang w:val="en-US"/>
         </w:rPr>
         <w:t>beamlets</w:t>
       </w:r>
@@ -2919,7 +2809,6 @@
           <w:rFonts w:ascii="Times New Roman" w:hAnsi="Times New Roman" w:cs="Times New Roman"/>
           <w:sz w:val="24"/>
           <w:szCs w:val="24"/>
-          <w:lang w:val="en-US"/>
         </w:rPr>
         <w:t>.</w:t>
       </w:r>
@@ -2932,7 +2821,6 @@
           <w:rFonts w:ascii="Times New Roman" w:hAnsi="Times New Roman" w:cs="Times New Roman"/>
           <w:sz w:val="24"/>
           <w:szCs w:val="24"/>
-          <w:lang w:val="en-US"/>
         </w:rPr>
       </w:pPr>
     </w:p>
@@ -2949,7 +2837,6 @@
           <w:b/>
           <w:sz w:val="28"/>
           <w:szCs w:val="28"/>
-          <w:lang w:val="en-US"/>
         </w:rPr>
       </w:pPr>
       <w:proofErr w:type="gramStart"/>
@@ -2959,7 +2846,6 @@
           <w:b/>
           <w:sz w:val="28"/>
           <w:szCs w:val="28"/>
-          <w:lang w:val="en-US"/>
         </w:rPr>
         <w:t>o</w:t>
       </w:r>
@@ -2969,7 +2855,6 @@
           <w:b/>
           <w:sz w:val="28"/>
           <w:szCs w:val="28"/>
-          <w:lang w:val="en-US"/>
         </w:rPr>
         <w:t>bservation</w:t>
       </w:r>
@@ -2980,7 +2865,6 @@
           <w:b/>
           <w:sz w:val="28"/>
           <w:szCs w:val="28"/>
-          <w:lang w:val="en-US"/>
         </w:rPr>
         <w:t xml:space="preserve"> (</w:t>
       </w:r>
@@ -2990,7 +2874,6 @@
           <w:b/>
           <w:sz w:val="28"/>
           <w:szCs w:val="28"/>
-          <w:lang w:val="en-US"/>
         </w:rPr>
         <w:t>:</w:t>
       </w:r>
@@ -3000,7 +2883,6 @@
           <w:b/>
           <w:sz w:val="28"/>
           <w:szCs w:val="28"/>
-          <w:lang w:val="en-US"/>
         </w:rPr>
         <w:t>)</w:t>
       </w:r>
@@ -3013,7 +2895,6 @@
           <w:rFonts w:ascii="Times New Roman" w:hAnsi="Times New Roman" w:cs="Times New Roman"/>
           <w:sz w:val="24"/>
           <w:szCs w:val="24"/>
-          <w:lang w:val="en-US"/>
         </w:rPr>
       </w:pPr>
     </w:p>
@@ -3029,7 +2910,80 @@
           <w:rFonts w:ascii="Times New Roman" w:hAnsi="Times New Roman" w:cs="Times New Roman"/>
           <w:sz w:val="24"/>
           <w:szCs w:val="24"/>
-          <w:lang w:val="en-US"/>
+        </w:rPr>
+      </w:pPr>
+      <w:proofErr w:type="spellStart"/>
+      <w:r>
+        <w:rPr>
+          <w:rFonts w:ascii="Times New Roman" w:hAnsi="Times New Roman" w:cs="Times New Roman"/>
+          <w:sz w:val="24"/>
+          <w:szCs w:val="24"/>
+        </w:rPr>
+        <w:t>lens_diameter</w:t>
+      </w:r>
+      <w:proofErr w:type="spellEnd"/>
+      <w:r>
+        <w:rPr>
+          <w:rFonts w:ascii="Times New Roman" w:hAnsi="Times New Roman" w:cs="Times New Roman"/>
+          <w:sz w:val="24"/>
+          <w:szCs w:val="24"/>
+        </w:rPr>
+        <w:t xml:space="preserve"> [m] [float]: Contains the diameter of the last optical element of the observation system.</w:t>
+      </w:r>
+    </w:p>
+    <w:p>
+      <w:pPr>
+        <w:pStyle w:val="ListParagraph"/>
+        <w:numPr>
+          <w:ilvl w:val="0"/>
+          <w:numId w:val="9"/>
+        </w:numPr>
+        <w:jc w:val="both"/>
+        <w:rPr>
+          <w:rFonts w:ascii="Times New Roman" w:hAnsi="Times New Roman" w:cs="Times New Roman"/>
+          <w:sz w:val="24"/>
+          <w:szCs w:val="24"/>
+        </w:rPr>
+      </w:pPr>
+      <w:r>
+        <w:rPr>
+          <w:rFonts w:ascii="Times New Roman" w:hAnsi="Times New Roman" w:cs="Times New Roman"/>
+          <w:sz w:val="24"/>
+          <w:szCs w:val="24"/>
+        </w:rPr>
+        <w:t>detector</w:t>
+      </w:r>
+      <w:r>
+        <w:rPr>
+          <w:rFonts w:ascii="Times New Roman" w:hAnsi="Times New Roman" w:cs="Times New Roman"/>
+          <w:sz w:val="24"/>
+          <w:szCs w:val="24"/>
+        </w:rPr>
+        <w:t xml:space="preserve"> (:) </w:t>
+      </w:r>
+      <w:bookmarkStart w:id="0" w:name="_GoBack"/>
+      <w:bookmarkEnd w:id="0"/>
+      <w:r>
+        <w:rPr>
+          <w:rFonts w:ascii="Times New Roman" w:hAnsi="Times New Roman" w:cs="Times New Roman"/>
+          <w:sz w:val="24"/>
+          <w:szCs w:val="24"/>
+        </w:rPr>
+        <w:t xml:space="preserve"> </w:t>
+      </w:r>
+    </w:p>
+    <w:p>
+      <w:pPr>
+        <w:pStyle w:val="ListParagraph"/>
+        <w:numPr>
+          <w:ilvl w:val="0"/>
+          <w:numId w:val="9"/>
+        </w:numPr>
+        <w:jc w:val="both"/>
+        <w:rPr>
+          <w:rFonts w:ascii="Times New Roman" w:hAnsi="Times New Roman" w:cs="Times New Roman"/>
+          <w:sz w:val="24"/>
+          <w:szCs w:val="24"/>
         </w:rPr>
       </w:pPr>
       <w:proofErr w:type="gramStart"/>
@@ -3039,7 +2993,6 @@
           <w:b/>
           <w:sz w:val="24"/>
           <w:szCs w:val="24"/>
-          <w:lang w:val="en-US"/>
         </w:rPr>
         <w:t>general</w:t>
       </w:r>
@@ -3049,7 +3002,6 @@
           <w:rFonts w:ascii="Times New Roman" w:hAnsi="Times New Roman" w:cs="Times New Roman"/>
           <w:sz w:val="24"/>
           <w:szCs w:val="24"/>
-          <w:lang w:val="en-US"/>
         </w:rPr>
         <w:t xml:space="preserve"> (:) Contains </w:t>
       </w:r>
@@ -3058,7 +3010,6 @@
           <w:rFonts w:ascii="Times New Roman" w:hAnsi="Times New Roman" w:cs="Times New Roman"/>
           <w:sz w:val="24"/>
           <w:szCs w:val="24"/>
-          <w:lang w:val="en-US"/>
         </w:rPr>
         <w:t>general information precluding to the observation system</w:t>
       </w:r>
@@ -3067,7 +3018,6 @@
           <w:rFonts w:ascii="Times New Roman" w:hAnsi="Times New Roman" w:cs="Times New Roman"/>
           <w:sz w:val="24"/>
           <w:szCs w:val="24"/>
-          <w:lang w:val="en-US"/>
         </w:rPr>
         <w:t>.</w:t>
       </w:r>
@@ -3084,7 +3034,6 @@
           <w:rFonts w:ascii="Times New Roman" w:hAnsi="Times New Roman" w:cs="Times New Roman"/>
           <w:sz w:val="24"/>
           <w:szCs w:val="24"/>
-          <w:lang w:val="en-US"/>
         </w:rPr>
       </w:pPr>
       <w:proofErr w:type="spellStart"/>
@@ -3094,7 +3043,6 @@
           <w:b/>
           <w:sz w:val="24"/>
           <w:szCs w:val="24"/>
-          <w:lang w:val="en-US"/>
         </w:rPr>
         <w:t>lens_diameter</w:t>
       </w:r>
@@ -3105,7 +3053,6 @@
           <w:b/>
           <w:sz w:val="24"/>
           <w:szCs w:val="24"/>
-          <w:lang w:val="en-US"/>
         </w:rPr>
         <w:t xml:space="preserve"> </w:t>
       </w:r>
@@ -3114,7 +3061,6 @@
           <w:rFonts w:ascii="Times New Roman" w:hAnsi="Times New Roman" w:cs="Times New Roman"/>
           <w:sz w:val="24"/>
           <w:szCs w:val="24"/>
-          <w:lang w:val="en-US"/>
         </w:rPr>
         <w:t>[m] [float]</w:t>
       </w:r>
@@ -3123,7 +3069,6 @@
           <w:rFonts w:ascii="Times New Roman" w:hAnsi="Times New Roman" w:cs="Times New Roman"/>
           <w:sz w:val="24"/>
           <w:szCs w:val="24"/>
-          <w:lang w:val="en-US"/>
         </w:rPr>
         <w:t>: C</w:t>
       </w:r>
@@ -3132,7 +3077,6 @@
           <w:rFonts w:ascii="Times New Roman" w:hAnsi="Times New Roman" w:cs="Times New Roman"/>
           <w:sz w:val="24"/>
           <w:szCs w:val="24"/>
-          <w:lang w:val="en-US"/>
         </w:rPr>
         <w:t>ontains the diameter of the last optical element</w:t>
       </w:r>
@@ -3149,7 +3093,6 @@
           <w:rFonts w:ascii="Times New Roman" w:hAnsi="Times New Roman" w:cs="Times New Roman"/>
           <w:sz w:val="24"/>
           <w:szCs w:val="24"/>
-          <w:lang w:val="en-US"/>
         </w:rPr>
       </w:pPr>
       <w:proofErr w:type="spellStart"/>
@@ -3159,7 +3102,6 @@
           <w:b/>
           <w:sz w:val="24"/>
           <w:szCs w:val="24"/>
-          <w:lang w:val="en-US"/>
         </w:rPr>
         <w:t>observation_point</w:t>
       </w:r>
@@ -3169,7 +3111,6 @@
           <w:rFonts w:ascii="Times New Roman" w:hAnsi="Times New Roman" w:cs="Times New Roman"/>
           <w:sz w:val="24"/>
           <w:szCs w:val="24"/>
-          <w:lang w:val="en-US"/>
         </w:rPr>
         <w:t xml:space="preserve"> [m] [1D array]</w:t>
       </w:r>
@@ -3178,7 +3119,6 @@
           <w:rFonts w:ascii="Times New Roman" w:hAnsi="Times New Roman" w:cs="Times New Roman"/>
           <w:sz w:val="24"/>
           <w:szCs w:val="24"/>
-          <w:lang w:val="en-US"/>
         </w:rPr>
         <w:t>: Contains</w:t>
       </w:r>
@@ -3187,7 +3127,6 @@
           <w:rFonts w:ascii="Times New Roman" w:hAnsi="Times New Roman" w:cs="Times New Roman"/>
           <w:sz w:val="24"/>
           <w:szCs w:val="24"/>
-          <w:lang w:val="en-US"/>
         </w:rPr>
         <w:t xml:space="preserve"> the [</w:t>
       </w:r>
@@ -3197,7 +3136,6 @@
           <w:rFonts w:ascii="Times New Roman" w:hAnsi="Times New Roman" w:cs="Times New Roman"/>
           <w:sz w:val="24"/>
           <w:szCs w:val="24"/>
-          <w:lang w:val="en-US"/>
         </w:rPr>
         <w:t>x</w:t>
       </w:r>
@@ -3207,7 +3145,6 @@
           <w:rFonts w:ascii="Times New Roman" w:hAnsi="Times New Roman" w:cs="Times New Roman"/>
           <w:sz w:val="24"/>
           <w:szCs w:val="24"/>
-          <w:lang w:val="en-US"/>
         </w:rPr>
         <w:t>,y,z</w:t>
       </w:r>
@@ -3218,7 +3155,6 @@
           <w:rFonts w:ascii="Times New Roman" w:hAnsi="Times New Roman" w:cs="Times New Roman"/>
           <w:sz w:val="24"/>
           <w:szCs w:val="24"/>
-          <w:lang w:val="en-US"/>
         </w:rPr>
         <w:t>] coordinates of the observation point.</w:t>
       </w:r>
@@ -3235,7 +3171,6 @@
           <w:rFonts w:ascii="Times New Roman" w:hAnsi="Times New Roman" w:cs="Times New Roman"/>
           <w:sz w:val="24"/>
           <w:szCs w:val="24"/>
-          <w:lang w:val="en-US"/>
         </w:rPr>
       </w:pPr>
       <w:proofErr w:type="spellStart"/>
@@ -3245,7 +3180,6 @@
           <w:b/>
           <w:sz w:val="24"/>
           <w:szCs w:val="24"/>
-          <w:lang w:val="en-US"/>
         </w:rPr>
         <w:t>observed_point</w:t>
       </w:r>
@@ -3256,7 +3190,6 @@
           <w:b/>
           <w:sz w:val="24"/>
           <w:szCs w:val="24"/>
-          <w:lang w:val="en-US"/>
         </w:rPr>
         <w:t xml:space="preserve"> </w:t>
       </w:r>
@@ -3265,7 +3198,6 @@
           <w:rFonts w:ascii="Times New Roman" w:hAnsi="Times New Roman" w:cs="Times New Roman"/>
           <w:sz w:val="24"/>
           <w:szCs w:val="24"/>
-          <w:lang w:val="en-US"/>
         </w:rPr>
         <w:t>[m] [1D array]</w:t>
       </w:r>
@@ -3274,7 +3206,6 @@
           <w:rFonts w:ascii="Times New Roman" w:hAnsi="Times New Roman" w:cs="Times New Roman"/>
           <w:sz w:val="24"/>
           <w:szCs w:val="24"/>
-          <w:lang w:val="en-US"/>
         </w:rPr>
         <w:t>: Contains the [</w:t>
       </w:r>
@@ -3284,7 +3215,6 @@
           <w:rFonts w:ascii="Times New Roman" w:hAnsi="Times New Roman" w:cs="Times New Roman"/>
           <w:sz w:val="24"/>
           <w:szCs w:val="24"/>
-          <w:lang w:val="en-US"/>
         </w:rPr>
         <w:t>x</w:t>
       </w:r>
@@ -3294,7 +3224,6 @@
           <w:rFonts w:ascii="Times New Roman" w:hAnsi="Times New Roman" w:cs="Times New Roman"/>
           <w:sz w:val="24"/>
           <w:szCs w:val="24"/>
-          <w:lang w:val="en-US"/>
         </w:rPr>
         <w:t>,y,z</w:t>
       </w:r>
@@ -3305,7 +3234,6 @@
           <w:rFonts w:ascii="Times New Roman" w:hAnsi="Times New Roman" w:cs="Times New Roman"/>
           <w:sz w:val="24"/>
           <w:szCs w:val="24"/>
-          <w:lang w:val="en-US"/>
         </w:rPr>
         <w:t>] coordinates of the observed</w:t>
       </w:r>
@@ -3314,12 +3242,9 @@
           <w:rFonts w:ascii="Times New Roman" w:hAnsi="Times New Roman" w:cs="Times New Roman"/>
           <w:sz w:val="24"/>
           <w:szCs w:val="24"/>
-          <w:lang w:val="en-US"/>
         </w:rPr>
         <w:t xml:space="preserve"> point.</w:t>
       </w:r>
-      <w:bookmarkStart w:id="0" w:name="_GoBack"/>
-      <w:bookmarkEnd w:id="0"/>
     </w:p>
     <w:p>
       <w:pPr>
@@ -3333,7 +3258,6 @@
           <w:rFonts w:ascii="Times New Roman" w:hAnsi="Times New Roman" w:cs="Times New Roman"/>
           <w:sz w:val="24"/>
           <w:szCs w:val="24"/>
-          <w:lang w:val="en-US"/>
         </w:rPr>
       </w:pPr>
       <w:proofErr w:type="spellStart"/>
@@ -3342,7 +3266,6 @@
           <w:rFonts w:ascii="Times New Roman" w:hAnsi="Times New Roman" w:cs="Times New Roman"/>
           <w:sz w:val="24"/>
           <w:szCs w:val="24"/>
-          <w:lang w:val="en-US"/>
         </w:rPr>
         <w:t>det_pixels</w:t>
       </w:r>
@@ -3352,7 +3275,6 @@
           <w:rFonts w:ascii="Times New Roman" w:hAnsi="Times New Roman" w:cs="Times New Roman"/>
           <w:sz w:val="24"/>
           <w:szCs w:val="24"/>
-          <w:lang w:val="en-US"/>
         </w:rPr>
         <w:t xml:space="preserve">: </w:t>
       </w:r>
@@ -3362,7 +3284,6 @@
           <w:rFonts w:ascii="Times New Roman" w:hAnsi="Times New Roman" w:cs="Times New Roman"/>
           <w:sz w:val="24"/>
           <w:szCs w:val="24"/>
-          <w:lang w:val="en-US"/>
         </w:rPr>
         <w:t>interger</w:t>
       </w:r>
@@ -3372,7 +3293,6 @@
           <w:rFonts w:ascii="Times New Roman" w:hAnsi="Times New Roman" w:cs="Times New Roman"/>
           <w:sz w:val="24"/>
           <w:szCs w:val="24"/>
-          <w:lang w:val="en-US"/>
         </w:rPr>
         <w:t>, containing the number of detector pixels used for modelling.</w:t>
       </w:r>
@@ -3389,7 +3309,6 @@
           <w:rFonts w:ascii="Times New Roman" w:hAnsi="Times New Roman" w:cs="Times New Roman"/>
           <w:sz w:val="24"/>
           <w:szCs w:val="24"/>
-          <w:lang w:val="en-US"/>
         </w:rPr>
       </w:pPr>
       <w:proofErr w:type="spellStart"/>
@@ -3398,7 +3317,6 @@
           <w:rFonts w:ascii="Times New Roman" w:hAnsi="Times New Roman" w:cs="Times New Roman"/>
           <w:sz w:val="24"/>
           <w:szCs w:val="24"/>
-          <w:lang w:val="en-US"/>
         </w:rPr>
         <w:t>pixel_type</w:t>
       </w:r>
@@ -3408,7 +3326,6 @@
           <w:rFonts w:ascii="Times New Roman" w:hAnsi="Times New Roman" w:cs="Times New Roman"/>
           <w:sz w:val="24"/>
           <w:szCs w:val="24"/>
-          <w:lang w:val="en-US"/>
         </w:rPr>
         <w:t xml:space="preserve">: string, determines the shape of the detector pixels. Can be </w:t>
       </w:r>
@@ -3434,7 +3351,6 @@
           <w:rFonts w:ascii="Times New Roman" w:hAnsi="Times New Roman" w:cs="Times New Roman"/>
           <w:sz w:val="24"/>
           <w:szCs w:val="24"/>
-          <w:lang w:val="en-US"/>
         </w:rPr>
       </w:pPr>
       <w:proofErr w:type="spellStart"/>
@@ -3443,7 +3359,6 @@
           <w:rFonts w:ascii="Times New Roman" w:hAnsi="Times New Roman" w:cs="Times New Roman"/>
           <w:sz w:val="24"/>
           <w:szCs w:val="24"/>
-          <w:lang w:val="en-US"/>
         </w:rPr>
         <w:t>obs_volumes</w:t>
       </w:r>
@@ -3453,7 +3368,6 @@
           <w:rFonts w:ascii="Times New Roman" w:hAnsi="Times New Roman" w:cs="Times New Roman"/>
           <w:sz w:val="24"/>
           <w:szCs w:val="24"/>
-          <w:lang w:val="en-US"/>
         </w:rPr>
         <w:t xml:space="preserve"> (:) Structure containing information regarding the observation volumes</w:t>
       </w:r>
@@ -3470,15 +3384,13 @@
           <w:rFonts w:ascii="Times New Roman" w:hAnsi="Times New Roman" w:cs="Times New Roman"/>
           <w:sz w:val="24"/>
           <w:szCs w:val="24"/>
-          <w:lang w:val="en-US"/>
-        </w:rPr>
-      </w:pPr>
-      <w:r>
-        <w:rPr>
-          <w:rFonts w:ascii="Times New Roman" w:hAnsi="Times New Roman" w:cs="Times New Roman"/>
-          <w:sz w:val="24"/>
-          <w:szCs w:val="24"/>
-          <w:lang w:val="en-US"/>
+        </w:rPr>
+      </w:pPr>
+      <w:r>
+        <w:rPr>
+          <w:rFonts w:ascii="Times New Roman" w:hAnsi="Times New Roman" w:cs="Times New Roman"/>
+          <w:sz w:val="24"/>
+          <w:szCs w:val="24"/>
         </w:rPr>
         <w:t xml:space="preserve"> pyramid:</w:t>
       </w:r>
@@ -3495,15 +3407,13 @@
           <w:rFonts w:ascii="Times New Roman" w:hAnsi="Times New Roman" w:cs="Times New Roman"/>
           <w:sz w:val="24"/>
           <w:szCs w:val="24"/>
-          <w:lang w:val="en-US"/>
-        </w:rPr>
-      </w:pPr>
-      <w:r>
-        <w:rPr>
-          <w:rFonts w:ascii="Times New Roman" w:hAnsi="Times New Roman" w:cs="Times New Roman"/>
-          <w:sz w:val="24"/>
-          <w:szCs w:val="24"/>
-          <w:lang w:val="en-US"/>
+        </w:rPr>
+      </w:pPr>
+      <w:r>
+        <w:rPr>
+          <w:rFonts w:ascii="Times New Roman" w:hAnsi="Times New Roman" w:cs="Times New Roman"/>
+          <w:sz w:val="24"/>
+          <w:szCs w:val="24"/>
         </w:rPr>
         <w:t>elliptic:</w:t>
       </w:r>
@@ -3520,7 +3430,6 @@
           <w:rFonts w:ascii="Times New Roman" w:hAnsi="Times New Roman" w:cs="Times New Roman"/>
           <w:sz w:val="24"/>
           <w:szCs w:val="24"/>
-          <w:lang w:val="en-US"/>
         </w:rPr>
       </w:pPr>
       <w:proofErr w:type="spellStart"/>
@@ -3529,7 +3438,6 @@
           <w:rFonts w:ascii="Times New Roman" w:hAnsi="Times New Roman" w:cs="Times New Roman"/>
           <w:sz w:val="24"/>
           <w:szCs w:val="24"/>
-          <w:lang w:val="en-US"/>
         </w:rPr>
         <w:t>lens_diameter</w:t>
       </w:r>
@@ -3539,7 +3447,6 @@
           <w:rFonts w:ascii="Times New Roman" w:hAnsi="Times New Roman" w:cs="Times New Roman"/>
           <w:sz w:val="24"/>
           <w:szCs w:val="24"/>
-          <w:lang w:val="en-US"/>
         </w:rPr>
         <w:t xml:space="preserve"> [m]</w:t>
       </w:r>
@@ -3549,7 +3456,6 @@
           <w:sz w:val="20"/>
           <w:szCs w:val="20"/>
           <w:vertAlign w:val="subscript"/>
-          <w:lang w:val="en-US"/>
         </w:rPr>
         <w:t>SI</w:t>
       </w:r>
@@ -3558,7 +3464,6 @@
           <w:rFonts w:ascii="Times New Roman" w:hAnsi="Times New Roman" w:cs="Times New Roman"/>
           <w:sz w:val="24"/>
           <w:szCs w:val="24"/>
-          <w:lang w:val="en-US"/>
         </w:rPr>
         <w:t>: float, contains the diameters of the last optical element</w:t>
       </w:r>
@@ -3575,7 +3480,6 @@
           <w:rFonts w:ascii="Times New Roman" w:hAnsi="Times New Roman" w:cs="Times New Roman"/>
           <w:sz w:val="24"/>
           <w:szCs w:val="24"/>
-          <w:lang w:val="en-US"/>
         </w:rPr>
       </w:pPr>
       <w:proofErr w:type="spellStart"/>
@@ -3584,7 +3488,6 @@
           <w:rFonts w:ascii="Times New Roman" w:hAnsi="Times New Roman" w:cs="Times New Roman"/>
           <w:sz w:val="24"/>
           <w:szCs w:val="24"/>
-          <w:lang w:val="en-US"/>
         </w:rPr>
         <w:t>observation_point</w:t>
       </w:r>
@@ -3594,7 +3497,6 @@
           <w:rFonts w:ascii="Times New Roman" w:hAnsi="Times New Roman" w:cs="Times New Roman"/>
           <w:sz w:val="24"/>
           <w:szCs w:val="24"/>
-          <w:lang w:val="en-US"/>
         </w:rPr>
         <w:t xml:space="preserve"> [m</w:t>
       </w:r>
@@ -3604,7 +3506,6 @@
           <w:rFonts w:ascii="Times New Roman" w:hAnsi="Times New Roman" w:cs="Times New Roman"/>
           <w:sz w:val="24"/>
           <w:szCs w:val="24"/>
-          <w:lang w:val="en-US"/>
         </w:rPr>
         <w:t>]</w:t>
       </w:r>
@@ -3614,7 +3515,6 @@
           <w:sz w:val="20"/>
           <w:szCs w:val="20"/>
           <w:vertAlign w:val="subscript"/>
-          <w:lang w:val="en-US"/>
         </w:rPr>
         <w:t>SI</w:t>
       </w:r>
@@ -3624,7 +3524,6 @@
           <w:rFonts w:ascii="Times New Roman" w:hAnsi="Times New Roman" w:cs="Times New Roman"/>
           <w:sz w:val="24"/>
           <w:szCs w:val="24"/>
-          <w:lang w:val="en-US"/>
         </w:rPr>
         <w:t>: 1D array, containing the [</w:t>
       </w:r>
@@ -3634,7 +3533,6 @@
           <w:rFonts w:ascii="Times New Roman" w:hAnsi="Times New Roman" w:cs="Times New Roman"/>
           <w:sz w:val="24"/>
           <w:szCs w:val="24"/>
-          <w:lang w:val="en-US"/>
         </w:rPr>
         <w:t>x,y,z</w:t>
       </w:r>
@@ -3644,7 +3542,6 @@
           <w:rFonts w:ascii="Times New Roman" w:hAnsi="Times New Roman" w:cs="Times New Roman"/>
           <w:sz w:val="24"/>
           <w:szCs w:val="24"/>
-          <w:lang w:val="en-US"/>
         </w:rPr>
         <w:t>] coordinates of the observation point.</w:t>
       </w:r>
@@ -3661,7 +3558,6 @@
           <w:rFonts w:ascii="Times New Roman" w:hAnsi="Times New Roman" w:cs="Times New Roman"/>
           <w:sz w:val="24"/>
           <w:szCs w:val="24"/>
-          <w:lang w:val="en-US"/>
         </w:rPr>
       </w:pPr>
       <w:proofErr w:type="spellStart"/>
@@ -3670,7 +3566,6 @@
           <w:rFonts w:ascii="Times New Roman" w:hAnsi="Times New Roman" w:cs="Times New Roman"/>
           <w:sz w:val="24"/>
           <w:szCs w:val="24"/>
-          <w:lang w:val="en-US"/>
         </w:rPr>
         <w:t>pixel_type</w:t>
       </w:r>
@@ -3680,7 +3575,6 @@
           <w:rFonts w:ascii="Times New Roman" w:hAnsi="Times New Roman" w:cs="Times New Roman"/>
           <w:sz w:val="24"/>
           <w:szCs w:val="24"/>
-          <w:lang w:val="en-US"/>
         </w:rPr>
         <w:t xml:space="preserve"> [-]</w:t>
       </w:r>
@@ -3690,7 +3584,6 @@
           <w:sz w:val="20"/>
           <w:szCs w:val="20"/>
           <w:vertAlign w:val="subscript"/>
-          <w:lang w:val="en-US"/>
         </w:rPr>
         <w:t>SI</w:t>
       </w:r>
@@ -3699,7 +3592,6 @@
           <w:rFonts w:ascii="Times New Roman" w:hAnsi="Times New Roman" w:cs="Times New Roman"/>
           <w:sz w:val="24"/>
           <w:szCs w:val="24"/>
-          <w:lang w:val="en-US"/>
         </w:rPr>
         <w:t xml:space="preserve">: 1D list of strings </w:t>
       </w:r>
@@ -3709,7 +3601,6 @@
           <w:rFonts w:ascii="Times New Roman" w:hAnsi="Times New Roman" w:cs="Times New Roman"/>
           <w:sz w:val="24"/>
           <w:szCs w:val="24"/>
-          <w:lang w:val="en-US"/>
         </w:rPr>
         <w:t>conting</w:t>
       </w:r>
@@ -3719,7 +3610,6 @@
           <w:rFonts w:ascii="Times New Roman" w:hAnsi="Times New Roman" w:cs="Times New Roman"/>
           <w:sz w:val="24"/>
           <w:szCs w:val="24"/>
-          <w:lang w:val="en-US"/>
         </w:rPr>
         <w:t xml:space="preserve"> the type of </w:t>
       </w:r>
@@ -3731,7 +3621,6 @@
           <w:rFonts w:ascii="Times New Roman" w:hAnsi="Times New Roman" w:cs="Times New Roman"/>
           <w:sz w:val="24"/>
           <w:szCs w:val="24"/>
-          <w:lang w:val="en-US"/>
         </w:rPr>
       </w:pPr>
     </w:p>
@@ -3748,7 +3637,6 @@
           <w:b/>
           <w:sz w:val="28"/>
           <w:szCs w:val="28"/>
-          <w:lang w:val="en-US"/>
         </w:rPr>
       </w:pPr>
       <w:proofErr w:type="spellStart"/>
@@ -3759,7 +3647,6 @@
           <w:b/>
           <w:sz w:val="28"/>
           <w:szCs w:val="28"/>
-          <w:lang w:val="en-US"/>
         </w:rPr>
         <w:t>datainfo</w:t>
       </w:r>
@@ -3771,7 +3658,6 @@
           <w:b/>
           <w:sz w:val="28"/>
           <w:szCs w:val="28"/>
-          <w:lang w:val="en-US"/>
         </w:rPr>
         <w:t xml:space="preserve"> (</w:t>
       </w:r>
@@ -3781,7 +3667,6 @@
           <w:b/>
           <w:sz w:val="28"/>
           <w:szCs w:val="28"/>
-          <w:lang w:val="en-US"/>
         </w:rPr>
         <w:t>:</w:t>
       </w:r>
@@ -3791,7 +3676,6 @@
           <w:b/>
           <w:sz w:val="28"/>
           <w:szCs w:val="28"/>
-          <w:lang w:val="en-US"/>
         </w:rPr>
         <w:t>)</w:t>
       </w:r>
@@ -3805,7 +3689,6 @@
           <w:b/>
           <w:sz w:val="28"/>
           <w:szCs w:val="28"/>
-          <w:lang w:val="en-US"/>
         </w:rPr>
       </w:pPr>
     </w:p>
@@ -3821,7 +3704,6 @@
           <w:rFonts w:ascii="Times New Roman" w:hAnsi="Times New Roman" w:cs="Times New Roman"/>
           <w:sz w:val="24"/>
           <w:szCs w:val="24"/>
-          <w:lang w:val="en-US"/>
         </w:rPr>
       </w:pPr>
       <w:proofErr w:type="spellStart"/>
@@ -3831,7 +3713,6 @@
           <w:b/>
           <w:sz w:val="24"/>
           <w:szCs w:val="24"/>
-          <w:lang w:val="en-US"/>
         </w:rPr>
         <w:t>atomic_levels</w:t>
       </w:r>
@@ -3841,7 +3722,6 @@
           <w:rFonts w:ascii="Times New Roman" w:hAnsi="Times New Roman" w:cs="Times New Roman"/>
           <w:sz w:val="24"/>
           <w:szCs w:val="24"/>
-          <w:lang w:val="en-US"/>
         </w:rPr>
         <w:t xml:space="preserve"> </w:t>
       </w:r>
@@ -3850,7 +3730,6 @@
           <w:rFonts w:ascii="Times New Roman" w:hAnsi="Times New Roman" w:cs="Times New Roman"/>
           <w:sz w:val="24"/>
           <w:szCs w:val="24"/>
-          <w:lang w:val="en-US"/>
         </w:rPr>
         <w:t>[-]</w:t>
       </w:r>
@@ -3859,7 +3738,6 @@
           <w:rFonts w:ascii="Times New Roman" w:hAnsi="Times New Roman" w:cs="Times New Roman"/>
           <w:sz w:val="24"/>
           <w:szCs w:val="24"/>
-          <w:lang w:val="en-US"/>
         </w:rPr>
         <w:t xml:space="preserve"> [integer]</w:t>
       </w:r>
@@ -3868,7 +3746,6 @@
           <w:rFonts w:ascii="Times New Roman" w:hAnsi="Times New Roman" w:cs="Times New Roman"/>
           <w:sz w:val="24"/>
           <w:szCs w:val="24"/>
-          <w:lang w:val="en-US"/>
         </w:rPr>
         <w:t>:</w:t>
       </w:r>
@@ -3877,7 +3754,6 @@
           <w:rFonts w:ascii="Times New Roman" w:hAnsi="Times New Roman" w:cs="Times New Roman"/>
           <w:sz w:val="24"/>
           <w:szCs w:val="24"/>
-          <w:lang w:val="en-US"/>
         </w:rPr>
         <w:t xml:space="preserve"> sets the number of atomic levels to be used for beam evolution calculation.</w:t>
       </w:r>
@@ -3894,7 +3770,6 @@
           <w:rFonts w:ascii="Times New Roman" w:hAnsi="Times New Roman" w:cs="Times New Roman"/>
           <w:sz w:val="24"/>
           <w:szCs w:val="24"/>
-          <w:lang w:val="en-US"/>
         </w:rPr>
       </w:pPr>
       <w:proofErr w:type="spellStart"/>
@@ -3904,7 +3779,6 @@
           <w:b/>
           <w:sz w:val="24"/>
           <w:szCs w:val="24"/>
-          <w:lang w:val="en-US"/>
         </w:rPr>
         <w:t>field_line_step</w:t>
       </w:r>
@@ -3914,7 +3788,6 @@
           <w:rFonts w:ascii="Times New Roman" w:hAnsi="Times New Roman" w:cs="Times New Roman"/>
           <w:sz w:val="24"/>
           <w:szCs w:val="24"/>
-          <w:lang w:val="en-US"/>
         </w:rPr>
         <w:t xml:space="preserve"> [m] [float]: length of field line trace step.</w:t>
       </w:r>
@@ -3931,7 +3804,6 @@
           <w:rFonts w:ascii="Times New Roman" w:hAnsi="Times New Roman" w:cs="Times New Roman"/>
           <w:sz w:val="24"/>
           <w:szCs w:val="24"/>
-          <w:lang w:val="en-US"/>
         </w:rPr>
       </w:pPr>
       <w:proofErr w:type="spellStart"/>
@@ -3941,7 +3813,6 @@
           <w:b/>
           <w:sz w:val="24"/>
           <w:szCs w:val="24"/>
-          <w:lang w:val="en-US"/>
         </w:rPr>
         <w:t>velocity_distribution</w:t>
       </w:r>
@@ -3951,7 +3822,6 @@
           <w:rFonts w:ascii="Times New Roman" w:hAnsi="Times New Roman" w:cs="Times New Roman"/>
           <w:sz w:val="24"/>
           <w:szCs w:val="24"/>
-          <w:lang w:val="en-US"/>
         </w:rPr>
         <w:t xml:space="preserve"> [-] [string]: sets the type of velocity distribution used for rate generation</w:t>
       </w:r>
@@ -3968,7 +3838,6 @@
           <w:rFonts w:ascii="Times New Roman" w:hAnsi="Times New Roman" w:cs="Times New Roman"/>
           <w:sz w:val="24"/>
           <w:szCs w:val="24"/>
-          <w:lang w:val="en-US"/>
         </w:rPr>
       </w:pPr>
       <w:proofErr w:type="gramStart"/>
@@ -3978,7 +3847,6 @@
           <w:b/>
           <w:sz w:val="24"/>
           <w:szCs w:val="24"/>
-          <w:lang w:val="en-US"/>
         </w:rPr>
         <w:t>fluctuation</w:t>
       </w:r>
@@ -3988,7 +3856,6 @@
           <w:rFonts w:ascii="Times New Roman" w:hAnsi="Times New Roman" w:cs="Times New Roman"/>
           <w:sz w:val="24"/>
           <w:szCs w:val="24"/>
-          <w:lang w:val="en-US"/>
         </w:rPr>
         <w:t xml:space="preserve"> (:) Contains relevant data used for fluctuation response calculation.</w:t>
       </w:r>
@@ -4005,7 +3872,6 @@
           <w:rFonts w:ascii="Times New Roman" w:hAnsi="Times New Roman" w:cs="Times New Roman"/>
           <w:sz w:val="24"/>
           <w:szCs w:val="24"/>
-          <w:lang w:val="en-US"/>
         </w:rPr>
       </w:pPr>
       <w:proofErr w:type="gramStart"/>
@@ -4015,7 +3881,6 @@
           <w:b/>
           <w:sz w:val="24"/>
           <w:szCs w:val="24"/>
-          <w:lang w:val="en-US"/>
         </w:rPr>
         <w:t>amplitude</w:t>
       </w:r>
@@ -4025,7 +3890,6 @@
           <w:rFonts w:ascii="Times New Roman" w:hAnsi="Times New Roman" w:cs="Times New Roman"/>
           <w:sz w:val="24"/>
           <w:szCs w:val="24"/>
-          <w:lang w:val="en-US"/>
         </w:rPr>
         <w:t xml:space="preserve"> [m^-3] [float]: Density amplitude of the induced fluctuations.</w:t>
       </w:r>
@@ -4042,7 +3906,6 @@
           <w:rFonts w:ascii="Times New Roman" w:hAnsi="Times New Roman" w:cs="Times New Roman"/>
           <w:sz w:val="24"/>
           <w:szCs w:val="24"/>
-          <w:lang w:val="en-US"/>
         </w:rPr>
       </w:pPr>
       <w:proofErr w:type="gramStart"/>
@@ -4052,7 +3915,6 @@
           <w:b/>
           <w:sz w:val="24"/>
           <w:szCs w:val="24"/>
-          <w:lang w:val="en-US"/>
         </w:rPr>
         <w:t>size</w:t>
       </w:r>
@@ -4062,7 +3924,6 @@
           <w:rFonts w:ascii="Times New Roman" w:hAnsi="Times New Roman" w:cs="Times New Roman"/>
           <w:sz w:val="24"/>
           <w:szCs w:val="24"/>
-          <w:lang w:val="en-US"/>
         </w:rPr>
         <w:t xml:space="preserve"> [m] [float]: Size of the induced fluctuations.</w:t>
       </w:r>
@@ -4079,7 +3940,6 @@
           <w:rFonts w:ascii="Times New Roman" w:hAnsi="Times New Roman" w:cs="Times New Roman"/>
           <w:sz w:val="24"/>
           <w:szCs w:val="24"/>
-          <w:lang w:val="en-US"/>
         </w:rPr>
       </w:pPr>
       <w:proofErr w:type="gramStart"/>
@@ -4089,7 +3949,6 @@
           <w:b/>
           <w:sz w:val="24"/>
           <w:szCs w:val="24"/>
-          <w:lang w:val="en-US"/>
         </w:rPr>
         <w:t>spacing</w:t>
       </w:r>
@@ -4099,7 +3958,6 @@
           <w:rFonts w:ascii="Times New Roman" w:hAnsi="Times New Roman" w:cs="Times New Roman"/>
           <w:sz w:val="24"/>
           <w:szCs w:val="24"/>
-          <w:lang w:val="en-US"/>
         </w:rPr>
         <w:t xml:space="preserve"> [-] [float]: The ratio of distance between perturbations with regard to its size.</w:t>
       </w:r>
@@ -4116,7 +3974,6 @@
           <w:rFonts w:ascii="Times New Roman" w:hAnsi="Times New Roman" w:cs="Times New Roman"/>
           <w:sz w:val="24"/>
           <w:szCs w:val="24"/>
-          <w:lang w:val="en-US"/>
         </w:rPr>
       </w:pPr>
       <w:proofErr w:type="spellStart"/>
@@ -4126,7 +3983,6 @@
           <w:b/>
           <w:sz w:val="24"/>
           <w:szCs w:val="24"/>
-          <w:lang w:val="en-US"/>
         </w:rPr>
         <w:t>temperature_ratio</w:t>
       </w:r>
@@ -4136,7 +3992,6 @@
           <w:rFonts w:ascii="Times New Roman" w:hAnsi="Times New Roman" w:cs="Times New Roman"/>
           <w:sz w:val="24"/>
           <w:szCs w:val="24"/>
-          <w:lang w:val="en-US"/>
         </w:rPr>
         <w:t xml:space="preserve"> [-] [float]: The temperature perturbation amplitude with regard to the magnitude of the normalized density perturbation.</w:t>
       </w:r>
@@ -4148,7 +4003,6 @@
           <w:rFonts w:ascii="Times New Roman" w:hAnsi="Times New Roman" w:cs="Times New Roman"/>
           <w:sz w:val="24"/>
           <w:szCs w:val="24"/>
-          <w:lang w:val="en-US"/>
         </w:rPr>
       </w:pPr>
     </w:p>
@@ -4165,7 +4019,6 @@
           <w:b/>
           <w:sz w:val="28"/>
           <w:szCs w:val="28"/>
-          <w:lang w:val="en-US"/>
         </w:rPr>
       </w:pPr>
       <w:proofErr w:type="gramStart"/>
@@ -4175,9 +4028,7 @@
           <w:b/>
           <w:sz w:val="28"/>
           <w:szCs w:val="28"/>
-          <w:lang w:val="en-US"/>
-        </w:rPr>
-        <w:lastRenderedPageBreak/>
+        </w:rPr>
         <w:t>o</w:t>
       </w:r>
       <w:r>
@@ -4186,7 +4037,6 @@
           <w:b/>
           <w:sz w:val="28"/>
           <w:szCs w:val="28"/>
-          <w:lang w:val="en-US"/>
         </w:rPr>
         <w:t>utput</w:t>
       </w:r>
@@ -4197,7 +4047,6 @@
           <w:b/>
           <w:sz w:val="28"/>
           <w:szCs w:val="28"/>
-          <w:lang w:val="en-US"/>
         </w:rPr>
         <w:t xml:space="preserve"> (</w:t>
       </w:r>
@@ -4207,7 +4056,6 @@
           <w:b/>
           <w:sz w:val="28"/>
           <w:szCs w:val="28"/>
-          <w:lang w:val="en-US"/>
         </w:rPr>
         <w:t>:</w:t>
       </w:r>
@@ -4217,7 +4065,6 @@
           <w:b/>
           <w:sz w:val="28"/>
           <w:szCs w:val="28"/>
-          <w:lang w:val="en-US"/>
         </w:rPr>
         <w:t>)</w:t>
       </w:r>
@@ -4231,7 +4078,6 @@
           <w:sz w:val="24"/>
           <w:szCs w:val="24"/>
           <w:u w:val="single"/>
-          <w:lang w:val="en-US"/>
         </w:rPr>
       </w:pPr>
     </w:p>
@@ -4249,25 +4095,24 @@
           <w:sz w:val="24"/>
           <w:szCs w:val="24"/>
           <w:u w:val="single"/>
-          <w:lang w:val="en-US"/>
-        </w:rPr>
-      </w:pPr>
-      <w:r>
-        <w:rPr>
-          <w:rFonts w:ascii="Times New Roman" w:hAnsi="Times New Roman" w:cs="Times New Roman"/>
-          <w:b/>
-          <w:sz w:val="24"/>
-          <w:szCs w:val="24"/>
-          <w:lang w:val="en-US"/>
+        </w:rPr>
+      </w:pPr>
+      <w:proofErr w:type="spellStart"/>
+      <w:r>
+        <w:rPr>
+          <w:rFonts w:ascii="Times New Roman" w:hAnsi="Times New Roman" w:cs="Times New Roman"/>
+          <w:b/>
+          <w:sz w:val="24"/>
+          <w:szCs w:val="24"/>
         </w:rPr>
         <w:t>beam_evolution</w:t>
       </w:r>
-      <w:r>
-        <w:rPr>
-          <w:rFonts w:ascii="Times New Roman" w:hAnsi="Times New Roman" w:cs="Times New Roman"/>
-          <w:sz w:val="24"/>
-          <w:szCs w:val="24"/>
-          <w:lang w:val="en-US"/>
+      <w:proofErr w:type="spellEnd"/>
+      <w:r>
+        <w:rPr>
+          <w:rFonts w:ascii="Times New Roman" w:hAnsi="Times New Roman" w:cs="Times New Roman"/>
+          <w:sz w:val="24"/>
+          <w:szCs w:val="24"/>
         </w:rPr>
         <w:t xml:space="preserve"> (:)  Contains data resulting from the beam evolution calculation as well as detected photon current profiles. </w:t>
       </w:r>
@@ -4276,7 +4121,6 @@
           <w:rFonts w:ascii="Times New Roman" w:hAnsi="Times New Roman" w:cs="Times New Roman"/>
           <w:sz w:val="24"/>
           <w:szCs w:val="24"/>
-          <w:lang w:val="en-US"/>
         </w:rPr>
         <w:t xml:space="preserve">All arrays of the </w:t>
       </w:r>
@@ -4286,7 +4130,6 @@
           <w:rFonts w:ascii="Times New Roman" w:hAnsi="Times New Roman" w:cs="Times New Roman"/>
           <w:sz w:val="24"/>
           <w:szCs w:val="24"/>
-          <w:lang w:val="en-US"/>
         </w:rPr>
         <w:t>output</w:t>
       </w:r>
@@ -4295,7 +4138,6 @@
           <w:rFonts w:ascii="Times New Roman" w:hAnsi="Times New Roman" w:cs="Times New Roman"/>
           <w:sz w:val="24"/>
           <w:szCs w:val="24"/>
-          <w:lang w:val="en-US"/>
         </w:rPr>
         <w:t>.beam_evolution</w:t>
       </w:r>
@@ -4305,7 +4147,6 @@
           <w:rFonts w:ascii="Times New Roman" w:hAnsi="Times New Roman" w:cs="Times New Roman"/>
           <w:sz w:val="24"/>
           <w:szCs w:val="24"/>
-          <w:lang w:val="en-US"/>
         </w:rPr>
         <w:t xml:space="preserve"> tag will have an added temporal dimension to accommodate for</w:t>
       </w:r>
@@ -4314,7 +4155,6 @@
           <w:rFonts w:ascii="Times New Roman" w:hAnsi="Times New Roman" w:cs="Times New Roman"/>
           <w:sz w:val="24"/>
           <w:szCs w:val="24"/>
-          <w:lang w:val="en-US"/>
         </w:rPr>
         <w:t xml:space="preserve"> turbulence timescale.</w:t>
       </w:r>
@@ -4323,7 +4163,6 @@
           <w:rFonts w:ascii="Times New Roman" w:hAnsi="Times New Roman" w:cs="Times New Roman"/>
           <w:sz w:val="24"/>
           <w:szCs w:val="24"/>
-          <w:lang w:val="en-US"/>
         </w:rPr>
         <w:t xml:space="preserve"> </w:t>
       </w:r>
@@ -4341,7 +4180,6 @@
           <w:sz w:val="24"/>
           <w:szCs w:val="24"/>
           <w:u w:val="single"/>
-          <w:lang w:val="en-US"/>
         </w:rPr>
       </w:pPr>
       <w:proofErr w:type="gramStart"/>
@@ -4351,7 +4189,6 @@
           <w:b/>
           <w:sz w:val="24"/>
           <w:szCs w:val="24"/>
-          <w:lang w:val="en-US"/>
         </w:rPr>
         <w:t>emissivity</w:t>
       </w:r>
@@ -4361,7 +4198,6 @@
           <w:rFonts w:ascii="Times New Roman" w:hAnsi="Times New Roman" w:cs="Times New Roman"/>
           <w:sz w:val="24"/>
           <w:szCs w:val="24"/>
-          <w:lang w:val="en-US"/>
         </w:rPr>
         <w:t xml:space="preserve"> [au</w:t>
       </w:r>
@@ -4370,7 +4206,6 @@
           <w:rFonts w:ascii="Times New Roman" w:hAnsi="Times New Roman" w:cs="Times New Roman"/>
           <w:sz w:val="24"/>
           <w:szCs w:val="24"/>
-          <w:lang w:val="en-US"/>
         </w:rPr>
         <w:t>]</w:t>
       </w:r>
@@ -4379,7 +4214,6 @@
           <w:rFonts w:ascii="Times New Roman" w:hAnsi="Times New Roman" w:cs="Times New Roman"/>
           <w:sz w:val="24"/>
           <w:szCs w:val="24"/>
-          <w:lang w:val="en-US"/>
         </w:rPr>
         <w:t xml:space="preserve"> [3D array] [</w:t>
       </w:r>
@@ -4389,7 +4223,6 @@
           <w:rFonts w:ascii="Times New Roman" w:hAnsi="Times New Roman" w:cs="Times New Roman"/>
           <w:sz w:val="24"/>
           <w:szCs w:val="24"/>
-          <w:lang w:val="en-US"/>
         </w:rPr>
         <w:t>timestep</w:t>
       </w:r>
@@ -4399,7 +4232,6 @@
           <w:rFonts w:ascii="Times New Roman" w:hAnsi="Times New Roman" w:cs="Times New Roman"/>
           <w:sz w:val="24"/>
           <w:szCs w:val="24"/>
-          <w:lang w:val="en-US"/>
         </w:rPr>
         <w:t xml:space="preserve">, </w:t>
       </w:r>
@@ -4409,7 +4241,6 @@
           <w:rFonts w:ascii="Times New Roman" w:hAnsi="Times New Roman" w:cs="Times New Roman"/>
           <w:sz w:val="24"/>
           <w:szCs w:val="24"/>
-          <w:lang w:val="en-US"/>
         </w:rPr>
         <w:t>n_beamlet</w:t>
       </w:r>
@@ -4419,7 +4250,6 @@
           <w:rFonts w:ascii="Times New Roman" w:hAnsi="Times New Roman" w:cs="Times New Roman"/>
           <w:sz w:val="24"/>
           <w:szCs w:val="24"/>
-          <w:lang w:val="en-US"/>
         </w:rPr>
         <w:t xml:space="preserve">, </w:t>
       </w:r>
@@ -4429,7 +4259,6 @@
           <w:rFonts w:ascii="Times New Roman" w:hAnsi="Times New Roman" w:cs="Times New Roman"/>
           <w:sz w:val="24"/>
           <w:szCs w:val="24"/>
-          <w:lang w:val="en-US"/>
         </w:rPr>
         <w:t>n_point_along</w:t>
       </w:r>
@@ -4439,7 +4268,6 @@
           <w:rFonts w:ascii="Times New Roman" w:hAnsi="Times New Roman" w:cs="Times New Roman"/>
           <w:sz w:val="24"/>
           <w:szCs w:val="24"/>
-          <w:lang w:val="en-US"/>
         </w:rPr>
         <w:t>]</w:t>
       </w:r>
@@ -4448,7 +4276,6 @@
           <w:rFonts w:ascii="Times New Roman" w:hAnsi="Times New Roman" w:cs="Times New Roman"/>
           <w:sz w:val="24"/>
           <w:szCs w:val="24"/>
-          <w:lang w:val="en-US"/>
         </w:rPr>
         <w:t xml:space="preserve">: </w:t>
       </w:r>
@@ -4457,7 +4284,6 @@
           <w:rFonts w:ascii="Times New Roman" w:hAnsi="Times New Roman" w:cs="Times New Roman"/>
           <w:sz w:val="24"/>
           <w:szCs w:val="24"/>
-          <w:lang w:val="en-US"/>
         </w:rPr>
         <w:t>C</w:t>
       </w:r>
@@ -4466,7 +4292,6 @@
           <w:rFonts w:ascii="Times New Roman" w:hAnsi="Times New Roman" w:cs="Times New Roman"/>
           <w:sz w:val="24"/>
           <w:szCs w:val="24"/>
-          <w:lang w:val="en-US"/>
         </w:rPr>
         <w:t xml:space="preserve">ontains the emissivity along each individual </w:t>
       </w:r>
@@ -4476,7 +4301,6 @@
           <w:rFonts w:ascii="Times New Roman" w:hAnsi="Times New Roman" w:cs="Times New Roman"/>
           <w:sz w:val="24"/>
           <w:szCs w:val="24"/>
-          <w:lang w:val="en-US"/>
         </w:rPr>
         <w:t>beamlet</w:t>
       </w:r>
@@ -4486,7 +4310,6 @@
           <w:rFonts w:ascii="Times New Roman" w:hAnsi="Times New Roman" w:cs="Times New Roman"/>
           <w:sz w:val="24"/>
           <w:szCs w:val="24"/>
-          <w:lang w:val="en-US"/>
         </w:rPr>
         <w:t>, result of the beam evolution calculation.</w:t>
       </w:r>
@@ -4504,7 +4327,6 @@
           <w:sz w:val="24"/>
           <w:szCs w:val="24"/>
           <w:u w:val="single"/>
-          <w:lang w:val="en-US"/>
         </w:rPr>
       </w:pPr>
       <w:proofErr w:type="spellStart"/>
@@ -4514,7 +4336,6 @@
           <w:b/>
           <w:sz w:val="24"/>
           <w:szCs w:val="24"/>
-          <w:lang w:val="en-US"/>
         </w:rPr>
         <w:t>photon_current</w:t>
       </w:r>
@@ -4524,7 +4345,6 @@
           <w:rFonts w:ascii="Times New Roman" w:hAnsi="Times New Roman" w:cs="Times New Roman"/>
           <w:sz w:val="24"/>
           <w:szCs w:val="24"/>
-          <w:lang w:val="en-US"/>
         </w:rPr>
         <w:t xml:space="preserve"> [1/s</w:t>
       </w:r>
@@ -4533,7 +4353,6 @@
           <w:rFonts w:ascii="Times New Roman" w:hAnsi="Times New Roman" w:cs="Times New Roman"/>
           <w:sz w:val="24"/>
           <w:szCs w:val="24"/>
-          <w:lang w:val="en-US"/>
         </w:rPr>
         <w:t>]</w:t>
       </w:r>
@@ -4542,7 +4361,6 @@
           <w:rFonts w:ascii="Times New Roman" w:hAnsi="Times New Roman" w:cs="Times New Roman"/>
           <w:sz w:val="24"/>
           <w:szCs w:val="24"/>
-          <w:lang w:val="en-US"/>
         </w:rPr>
         <w:t xml:space="preserve"> [2D array] [</w:t>
       </w:r>
@@ -4552,7 +4370,6 @@
           <w:rFonts w:ascii="Times New Roman" w:hAnsi="Times New Roman" w:cs="Times New Roman"/>
           <w:sz w:val="24"/>
           <w:szCs w:val="24"/>
-          <w:lang w:val="en-US"/>
         </w:rPr>
         <w:t>timestep</w:t>
       </w:r>
@@ -4562,7 +4379,6 @@
           <w:rFonts w:ascii="Times New Roman" w:hAnsi="Times New Roman" w:cs="Times New Roman"/>
           <w:sz w:val="24"/>
           <w:szCs w:val="24"/>
-          <w:lang w:val="en-US"/>
         </w:rPr>
         <w:t xml:space="preserve">, </w:t>
       </w:r>
@@ -4572,7 +4388,6 @@
           <w:rFonts w:ascii="Times New Roman" w:hAnsi="Times New Roman" w:cs="Times New Roman"/>
           <w:sz w:val="24"/>
           <w:szCs w:val="24"/>
-          <w:lang w:val="en-US"/>
         </w:rPr>
         <w:t>n_detector</w:t>
       </w:r>
@@ -4582,7 +4397,6 @@
           <w:rFonts w:ascii="Times New Roman" w:hAnsi="Times New Roman" w:cs="Times New Roman"/>
           <w:sz w:val="24"/>
           <w:szCs w:val="24"/>
-          <w:lang w:val="en-US"/>
         </w:rPr>
         <w:t>]</w:t>
       </w:r>
@@ -4591,7 +4405,6 @@
           <w:rFonts w:ascii="Times New Roman" w:hAnsi="Times New Roman" w:cs="Times New Roman"/>
           <w:sz w:val="24"/>
           <w:szCs w:val="24"/>
-          <w:lang w:val="en-US"/>
         </w:rPr>
         <w:t xml:space="preserve">: </w:t>
       </w:r>
@@ -4600,7 +4413,6 @@
           <w:rFonts w:ascii="Times New Roman" w:hAnsi="Times New Roman" w:cs="Times New Roman"/>
           <w:sz w:val="24"/>
           <w:szCs w:val="24"/>
-          <w:lang w:val="en-US"/>
         </w:rPr>
         <w:t>C</w:t>
       </w:r>
@@ -4609,7 +4421,6 @@
           <w:rFonts w:ascii="Times New Roman" w:hAnsi="Times New Roman" w:cs="Times New Roman"/>
           <w:sz w:val="24"/>
           <w:szCs w:val="24"/>
-          <w:lang w:val="en-US"/>
         </w:rPr>
         <w:t>ontains the detecte</w:t>
       </w:r>
@@ -4618,7 +4429,6 @@
           <w:rFonts w:ascii="Times New Roman" w:hAnsi="Times New Roman" w:cs="Times New Roman"/>
           <w:sz w:val="24"/>
           <w:szCs w:val="24"/>
-          <w:lang w:val="en-US"/>
         </w:rPr>
         <w:t xml:space="preserve">d photon count on each detector for all </w:t>
       </w:r>
@@ -4628,7 +4438,6 @@
           <w:rFonts w:ascii="Times New Roman" w:hAnsi="Times New Roman" w:cs="Times New Roman"/>
           <w:sz w:val="24"/>
           <w:szCs w:val="24"/>
-          <w:lang w:val="en-US"/>
         </w:rPr>
         <w:t>timesteps</w:t>
       </w:r>
@@ -4638,7 +4447,6 @@
           <w:rFonts w:ascii="Times New Roman" w:hAnsi="Times New Roman" w:cs="Times New Roman"/>
           <w:sz w:val="24"/>
           <w:szCs w:val="24"/>
-          <w:lang w:val="en-US"/>
         </w:rPr>
         <w:t xml:space="preserve"> in question.</w:t>
       </w:r>
@@ -4656,7 +4464,6 @@
           <w:sz w:val="24"/>
           <w:szCs w:val="24"/>
           <w:u w:val="single"/>
-          <w:lang w:val="en-US"/>
         </w:rPr>
       </w:pPr>
       <w:proofErr w:type="spellStart"/>
@@ -4666,7 +4473,6 @@
           <w:b/>
           <w:sz w:val="24"/>
           <w:szCs w:val="24"/>
-          <w:lang w:val="en-US"/>
         </w:rPr>
         <w:t>relative_population</w:t>
       </w:r>
@@ -4676,7 +4482,6 @@
           <w:rFonts w:ascii="Times New Roman" w:hAnsi="Times New Roman" w:cs="Times New Roman"/>
           <w:sz w:val="24"/>
           <w:szCs w:val="24"/>
-          <w:lang w:val="en-US"/>
         </w:rPr>
         <w:t xml:space="preserve"> [au</w:t>
       </w:r>
@@ -4685,7 +4490,6 @@
           <w:rFonts w:ascii="Times New Roman" w:hAnsi="Times New Roman" w:cs="Times New Roman"/>
           <w:sz w:val="24"/>
           <w:szCs w:val="24"/>
-          <w:lang w:val="en-US"/>
         </w:rPr>
         <w:t>]</w:t>
       </w:r>
@@ -4694,7 +4498,6 @@
           <w:rFonts w:ascii="Times New Roman" w:hAnsi="Times New Roman" w:cs="Times New Roman"/>
           <w:sz w:val="24"/>
           <w:szCs w:val="24"/>
-          <w:lang w:val="en-US"/>
         </w:rPr>
         <w:t xml:space="preserve"> [</w:t>
       </w:r>
@@ -4703,7 +4506,6 @@
           <w:rFonts w:ascii="Times New Roman" w:hAnsi="Times New Roman" w:cs="Times New Roman"/>
           <w:sz w:val="24"/>
           <w:szCs w:val="24"/>
-          <w:lang w:val="en-US"/>
         </w:rPr>
         <w:t>4D array</w:t>
       </w:r>
@@ -4712,7 +4514,6 @@
           <w:rFonts w:ascii="Times New Roman" w:hAnsi="Times New Roman" w:cs="Times New Roman"/>
           <w:sz w:val="24"/>
           <w:szCs w:val="24"/>
-          <w:lang w:val="en-US"/>
         </w:rPr>
         <w:t>] [</w:t>
       </w:r>
@@ -4722,7 +4523,6 @@
           <w:rFonts w:ascii="Times New Roman" w:hAnsi="Times New Roman" w:cs="Times New Roman"/>
           <w:sz w:val="24"/>
           <w:szCs w:val="24"/>
-          <w:lang w:val="en-US"/>
         </w:rPr>
         <w:t>timestep</w:t>
       </w:r>
@@ -4732,7 +4532,6 @@
           <w:rFonts w:ascii="Times New Roman" w:hAnsi="Times New Roman" w:cs="Times New Roman"/>
           <w:sz w:val="24"/>
           <w:szCs w:val="24"/>
-          <w:lang w:val="en-US"/>
         </w:rPr>
         <w:t xml:space="preserve">, levels, </w:t>
       </w:r>
@@ -4742,7 +4541,6 @@
           <w:rFonts w:ascii="Times New Roman" w:hAnsi="Times New Roman" w:cs="Times New Roman"/>
           <w:sz w:val="24"/>
           <w:szCs w:val="24"/>
-          <w:lang w:val="en-US"/>
         </w:rPr>
         <w:t>n_beamlet</w:t>
       </w:r>
@@ -4752,7 +4550,6 @@
           <w:rFonts w:ascii="Times New Roman" w:hAnsi="Times New Roman" w:cs="Times New Roman"/>
           <w:sz w:val="24"/>
           <w:szCs w:val="24"/>
-          <w:lang w:val="en-US"/>
         </w:rPr>
         <w:t xml:space="preserve">, </w:t>
       </w:r>
@@ -4762,7 +4559,6 @@
           <w:rFonts w:ascii="Times New Roman" w:hAnsi="Times New Roman" w:cs="Times New Roman"/>
           <w:sz w:val="24"/>
           <w:szCs w:val="24"/>
-          <w:lang w:val="en-US"/>
         </w:rPr>
         <w:t>n_point_along</w:t>
       </w:r>
@@ -4772,7 +4568,6 @@
           <w:rFonts w:ascii="Times New Roman" w:hAnsi="Times New Roman" w:cs="Times New Roman"/>
           <w:sz w:val="24"/>
           <w:szCs w:val="24"/>
-          <w:lang w:val="en-US"/>
         </w:rPr>
         <w:t>]</w:t>
       </w:r>
@@ -4781,7 +4576,6 @@
           <w:rFonts w:ascii="Times New Roman" w:hAnsi="Times New Roman" w:cs="Times New Roman"/>
           <w:sz w:val="24"/>
           <w:szCs w:val="24"/>
-          <w:lang w:val="en-US"/>
         </w:rPr>
         <w:t xml:space="preserve">: </w:t>
       </w:r>
@@ -4790,7 +4584,6 @@
           <w:rFonts w:ascii="Times New Roman" w:hAnsi="Times New Roman" w:cs="Times New Roman"/>
           <w:sz w:val="24"/>
           <w:szCs w:val="24"/>
-          <w:lang w:val="en-US"/>
         </w:rPr>
         <w:t>C</w:t>
       </w:r>
@@ -4799,9 +4592,26 @@
           <w:rFonts w:ascii="Times New Roman" w:hAnsi="Times New Roman" w:cs="Times New Roman"/>
           <w:sz w:val="24"/>
           <w:szCs w:val="24"/>
-          <w:lang w:val="en-US"/>
-        </w:rPr>
-        <w:t>ontains the relative populations for all calculated atomic levels along each individual beamlet.</w:t>
+        </w:rPr>
+        <w:t xml:space="preserve">ontains the relative populations for all calculated atomic levels along each individual </w:t>
+      </w:r>
+      <w:proofErr w:type="spellStart"/>
+      <w:r>
+        <w:rPr>
+          <w:rFonts w:ascii="Times New Roman" w:hAnsi="Times New Roman" w:cs="Times New Roman"/>
+          <w:sz w:val="24"/>
+          <w:szCs w:val="24"/>
+        </w:rPr>
+        <w:t>beamlet</w:t>
+      </w:r>
+      <w:proofErr w:type="spellEnd"/>
+      <w:r>
+        <w:rPr>
+          <w:rFonts w:ascii="Times New Roman" w:hAnsi="Times New Roman" w:cs="Times New Roman"/>
+          <w:sz w:val="24"/>
+          <w:szCs w:val="24"/>
+        </w:rPr>
+        <w:t>.</w:t>
       </w:r>
     </w:p>
     <w:p>
@@ -4817,7 +4627,6 @@
           <w:sz w:val="24"/>
           <w:szCs w:val="24"/>
           <w:u w:val="single"/>
-          <w:lang w:val="en-US"/>
         </w:rPr>
       </w:pPr>
       <w:proofErr w:type="spellStart"/>
@@ -4827,7 +4636,6 @@
           <w:b/>
           <w:sz w:val="24"/>
           <w:szCs w:val="24"/>
-          <w:lang w:val="en-US"/>
         </w:rPr>
         <w:t>fluctuation_response</w:t>
       </w:r>
@@ -4837,7 +4645,6 @@
           <w:rFonts w:ascii="Times New Roman" w:hAnsi="Times New Roman" w:cs="Times New Roman"/>
           <w:sz w:val="24"/>
           <w:szCs w:val="24"/>
-          <w:lang w:val="en-US"/>
         </w:rPr>
         <w:t xml:space="preserve"> [au]</w:t>
       </w:r>
@@ -4846,7 +4653,6 @@
           <w:rFonts w:ascii="Times New Roman" w:hAnsi="Times New Roman" w:cs="Times New Roman"/>
           <w:sz w:val="24"/>
           <w:szCs w:val="24"/>
-          <w:lang w:val="en-US"/>
         </w:rPr>
         <w:t xml:space="preserve"> [2D array] [</w:t>
       </w:r>
@@ -4856,7 +4662,6 @@
           <w:rFonts w:ascii="Times New Roman" w:hAnsi="Times New Roman" w:cs="Times New Roman"/>
           <w:sz w:val="24"/>
           <w:szCs w:val="24"/>
-          <w:lang w:val="en-US"/>
         </w:rPr>
         <w:t>n_perturbation</w:t>
       </w:r>
@@ -4866,7 +4671,6 @@
           <w:rFonts w:ascii="Times New Roman" w:hAnsi="Times New Roman" w:cs="Times New Roman"/>
           <w:sz w:val="24"/>
           <w:szCs w:val="24"/>
-          <w:lang w:val="en-US"/>
         </w:rPr>
         <w:t xml:space="preserve">, </w:t>
       </w:r>
@@ -4876,7 +4680,6 @@
           <w:rFonts w:ascii="Times New Roman" w:hAnsi="Times New Roman" w:cs="Times New Roman"/>
           <w:sz w:val="24"/>
           <w:szCs w:val="24"/>
-          <w:lang w:val="en-US"/>
         </w:rPr>
         <w:t>n_detector</w:t>
       </w:r>
@@ -4886,7 +4689,6 @@
           <w:rFonts w:ascii="Times New Roman" w:hAnsi="Times New Roman" w:cs="Times New Roman"/>
           <w:sz w:val="24"/>
           <w:szCs w:val="24"/>
-          <w:lang w:val="en-US"/>
         </w:rPr>
         <w:t>]</w:t>
       </w:r>
@@ -4895,7 +4697,6 @@
           <w:rFonts w:ascii="Times New Roman" w:hAnsi="Times New Roman" w:cs="Times New Roman"/>
           <w:sz w:val="24"/>
           <w:szCs w:val="24"/>
-          <w:lang w:val="en-US"/>
         </w:rPr>
         <w:t xml:space="preserve">: </w:t>
       </w:r>
@@ -4904,7 +4705,6 @@
           <w:rFonts w:ascii="Times New Roman" w:hAnsi="Times New Roman" w:cs="Times New Roman"/>
           <w:sz w:val="24"/>
           <w:szCs w:val="24"/>
-          <w:lang w:val="en-US"/>
         </w:rPr>
         <w:t>Contains</w:t>
       </w:r>
@@ -4970,25 +4770,24 @@
           <w:sz w:val="24"/>
           <w:szCs w:val="24"/>
           <w:u w:val="single"/>
-          <w:lang w:val="en-US"/>
-        </w:rPr>
-      </w:pPr>
-      <w:r>
-        <w:rPr>
-          <w:rFonts w:ascii="Times New Roman" w:hAnsi="Times New Roman" w:cs="Times New Roman"/>
-          <w:b/>
-          <w:sz w:val="24"/>
-          <w:szCs w:val="24"/>
-          <w:lang w:val="en-US"/>
+        </w:rPr>
+      </w:pPr>
+      <w:proofErr w:type="spellStart"/>
+      <w:r>
+        <w:rPr>
+          <w:rFonts w:ascii="Times New Roman" w:hAnsi="Times New Roman" w:cs="Times New Roman"/>
+          <w:b/>
+          <w:sz w:val="24"/>
+          <w:szCs w:val="24"/>
         </w:rPr>
         <w:t>spatial_resolution</w:t>
       </w:r>
-      <w:r>
-        <w:rPr>
-          <w:rFonts w:ascii="Times New Roman" w:hAnsi="Times New Roman" w:cs="Times New Roman"/>
-          <w:sz w:val="24"/>
-          <w:szCs w:val="24"/>
-          <w:lang w:val="en-US"/>
+      <w:proofErr w:type="spellEnd"/>
+      <w:r>
+        <w:rPr>
+          <w:rFonts w:ascii="Times New Roman" w:hAnsi="Times New Roman" w:cs="Times New Roman"/>
+          <w:sz w:val="24"/>
+          <w:szCs w:val="24"/>
         </w:rPr>
         <w:t xml:space="preserve"> (:) Contains values for various calculati</w:t>
       </w:r>
@@ -4997,7 +4796,6 @@
           <w:rFonts w:ascii="Times New Roman" w:hAnsi="Times New Roman" w:cs="Times New Roman"/>
           <w:sz w:val="24"/>
           <w:szCs w:val="24"/>
-          <w:lang w:val="en-US"/>
         </w:rPr>
         <w:t>ons for the spatial resolution.</w:t>
       </w:r>
@@ -5015,7 +4813,6 @@
           <w:sz w:val="24"/>
           <w:szCs w:val="24"/>
           <w:u w:val="single"/>
-          <w:lang w:val="en-US"/>
         </w:rPr>
       </w:pPr>
       <w:proofErr w:type="spellStart"/>
@@ -5025,7 +4822,6 @@
           <w:b/>
           <w:sz w:val="24"/>
           <w:szCs w:val="24"/>
-          <w:lang w:val="en-US"/>
         </w:rPr>
         <w:t>atomic_smear</w:t>
       </w:r>
@@ -5035,7 +4831,6 @@
           <w:rFonts w:ascii="Times New Roman" w:hAnsi="Times New Roman" w:cs="Times New Roman"/>
           <w:sz w:val="24"/>
           <w:szCs w:val="24"/>
-          <w:lang w:val="en-US"/>
         </w:rPr>
         <w:t xml:space="preserve"> </w:t>
       </w:r>
@@ -5044,7 +4839,6 @@
           <w:rFonts w:ascii="Times New Roman" w:hAnsi="Times New Roman" w:cs="Times New Roman"/>
           <w:sz w:val="24"/>
           <w:szCs w:val="24"/>
-          <w:lang w:val="en-US"/>
         </w:rPr>
         <w:t>(</w:t>
       </w:r>
@@ -5053,7 +4847,6 @@
           <w:rFonts w:ascii="Times New Roman" w:hAnsi="Times New Roman" w:cs="Times New Roman"/>
           <w:sz w:val="24"/>
           <w:szCs w:val="24"/>
-          <w:lang w:val="en-US"/>
         </w:rPr>
         <w:t>:</w:t>
       </w:r>
@@ -5062,7 +4855,6 @@
           <w:rFonts w:ascii="Times New Roman" w:hAnsi="Times New Roman" w:cs="Times New Roman"/>
           <w:sz w:val="24"/>
           <w:szCs w:val="24"/>
-          <w:lang w:val="en-US"/>
         </w:rPr>
         <w:t>) C</w:t>
       </w:r>
@@ -5071,7 +4863,6 @@
           <w:rFonts w:ascii="Times New Roman" w:hAnsi="Times New Roman" w:cs="Times New Roman"/>
           <w:sz w:val="24"/>
           <w:szCs w:val="24"/>
-          <w:lang w:val="en-US"/>
         </w:rPr>
         <w:t>ontains the smearing caused by the atomic physics processes on each detector pixel</w:t>
       </w:r>
@@ -5089,7 +4880,6 @@
           <w:sz w:val="24"/>
           <w:szCs w:val="24"/>
           <w:u w:val="single"/>
-          <w:lang w:val="en-US"/>
         </w:rPr>
       </w:pPr>
       <w:proofErr w:type="gramStart"/>
@@ -5099,7 +4889,6 @@
           <w:sz w:val="24"/>
           <w:szCs w:val="24"/>
           <w:u w:val="single"/>
-          <w:lang w:val="en-US"/>
         </w:rPr>
         <w:t>radial</w:t>
       </w:r>
@@ -5109,7 +4898,6 @@
           <w:rFonts w:ascii="Times New Roman" w:hAnsi="Times New Roman" w:cs="Times New Roman"/>
           <w:sz w:val="24"/>
           <w:szCs w:val="24"/>
-          <w:lang w:val="en-US"/>
         </w:rPr>
         <w:t xml:space="preserve"> [m] [float]: Radial component of spatial resolution from atomic physics processes.</w:t>
       </w:r>
@@ -5127,7 +4915,6 @@
           <w:sz w:val="24"/>
           <w:szCs w:val="24"/>
           <w:u w:val="single"/>
-          <w:lang w:val="en-US"/>
         </w:rPr>
       </w:pPr>
       <w:proofErr w:type="gramStart"/>
@@ -5137,7 +4924,6 @@
           <w:sz w:val="24"/>
           <w:szCs w:val="24"/>
           <w:u w:val="single"/>
-          <w:lang w:val="en-US"/>
         </w:rPr>
         <w:t>vertical</w:t>
       </w:r>
@@ -5147,7 +4933,6 @@
           <w:rFonts w:ascii="Times New Roman" w:hAnsi="Times New Roman" w:cs="Times New Roman"/>
           <w:sz w:val="24"/>
           <w:szCs w:val="24"/>
-          <w:lang w:val="en-US"/>
         </w:rPr>
         <w:t xml:space="preserve"> [m] [float]: Vertical component of spatial resolution from atomic physics processes. </w:t>
       </w:r>
@@ -5165,7 +4950,6 @@
           <w:sz w:val="24"/>
           <w:szCs w:val="24"/>
           <w:u w:val="single"/>
-          <w:lang w:val="en-US"/>
         </w:rPr>
       </w:pPr>
       <w:proofErr w:type="spellStart"/>
@@ -5175,7 +4959,6 @@
           <w:b/>
           <w:sz w:val="24"/>
           <w:szCs w:val="24"/>
-          <w:lang w:val="en-US"/>
         </w:rPr>
         <w:t>magbeam_smear</w:t>
       </w:r>
@@ -5185,7 +4968,6 @@
           <w:rFonts w:ascii="Times New Roman" w:hAnsi="Times New Roman" w:cs="Times New Roman"/>
           <w:sz w:val="24"/>
           <w:szCs w:val="24"/>
-          <w:lang w:val="en-US"/>
         </w:rPr>
         <w:t xml:space="preserve"> </w:t>
       </w:r>
@@ -5194,7 +4976,6 @@
           <w:rFonts w:ascii="Times New Roman" w:hAnsi="Times New Roman" w:cs="Times New Roman"/>
           <w:sz w:val="24"/>
           <w:szCs w:val="24"/>
-          <w:lang w:val="en-US"/>
         </w:rPr>
         <w:t>(</w:t>
       </w:r>
@@ -5203,7 +4984,6 @@
           <w:rFonts w:ascii="Times New Roman" w:hAnsi="Times New Roman" w:cs="Times New Roman"/>
           <w:sz w:val="24"/>
           <w:szCs w:val="24"/>
-          <w:lang w:val="en-US"/>
         </w:rPr>
         <w:t>:</w:t>
       </w:r>
@@ -5212,7 +4992,6 @@
           <w:rFonts w:ascii="Times New Roman" w:hAnsi="Times New Roman" w:cs="Times New Roman"/>
           <w:sz w:val="24"/>
           <w:szCs w:val="24"/>
-          <w:lang w:val="en-US"/>
         </w:rPr>
         <w:t>)</w:t>
       </w:r>
@@ -5221,7 +5000,6 @@
           <w:rFonts w:ascii="Times New Roman" w:hAnsi="Times New Roman" w:cs="Times New Roman"/>
           <w:sz w:val="24"/>
           <w:szCs w:val="24"/>
-          <w:lang w:val="en-US"/>
         </w:rPr>
         <w:t xml:space="preserve"> </w:t>
       </w:r>
@@ -5230,7 +5008,6 @@
           <w:rFonts w:ascii="Times New Roman" w:hAnsi="Times New Roman" w:cs="Times New Roman"/>
           <w:sz w:val="24"/>
           <w:szCs w:val="24"/>
-          <w:lang w:val="en-US"/>
         </w:rPr>
         <w:t>C</w:t>
       </w:r>
@@ -5239,7 +5016,6 @@
           <w:rFonts w:ascii="Times New Roman" w:hAnsi="Times New Roman" w:cs="Times New Roman"/>
           <w:sz w:val="24"/>
           <w:szCs w:val="24"/>
-          <w:lang w:val="en-US"/>
         </w:rPr>
         <w:t>ontains the smearing of emission caused by the beam and magnetic geome</w:t>
       </w:r>
@@ -5248,7 +5024,6 @@
           <w:rFonts w:ascii="Times New Roman" w:hAnsi="Times New Roman" w:cs="Times New Roman"/>
           <w:sz w:val="24"/>
           <w:szCs w:val="24"/>
-          <w:lang w:val="en-US"/>
         </w:rPr>
         <w:t>try with respect to the LOS, for</w:t>
       </w:r>
@@ -5257,7 +5032,6 @@
           <w:rFonts w:ascii="Times New Roman" w:hAnsi="Times New Roman" w:cs="Times New Roman"/>
           <w:sz w:val="24"/>
           <w:szCs w:val="24"/>
-          <w:lang w:val="en-US"/>
         </w:rPr>
         <w:t xml:space="preserve"> each detector pixel.</w:t>
       </w:r>
@@ -5275,7 +5049,6 @@
           <w:sz w:val="24"/>
           <w:szCs w:val="24"/>
           <w:u w:val="single"/>
-          <w:lang w:val="en-US"/>
         </w:rPr>
       </w:pPr>
       <w:proofErr w:type="gramStart"/>
@@ -5285,7 +5058,6 @@
           <w:sz w:val="24"/>
           <w:szCs w:val="24"/>
           <w:u w:val="single"/>
-          <w:lang w:val="en-US"/>
         </w:rPr>
         <w:t>radial</w:t>
       </w:r>
@@ -5295,7 +5067,6 @@
           <w:rFonts w:ascii="Times New Roman" w:hAnsi="Times New Roman" w:cs="Times New Roman"/>
           <w:sz w:val="24"/>
           <w:szCs w:val="24"/>
-          <w:lang w:val="en-US"/>
         </w:rPr>
         <w:t xml:space="preserve"> [m] [float]: Radial component of spatial resolution from </w:t>
       </w:r>
@@ -5304,7 +5075,6 @@
           <w:rFonts w:ascii="Times New Roman" w:hAnsi="Times New Roman" w:cs="Times New Roman"/>
           <w:sz w:val="24"/>
           <w:szCs w:val="24"/>
-          <w:lang w:val="en-US"/>
         </w:rPr>
         <w:t>smearing caused by the misalignment of the magnetic field lines with LOS within the beam geometry</w:t>
       </w:r>
@@ -5313,7 +5083,6 @@
           <w:rFonts w:ascii="Times New Roman" w:hAnsi="Times New Roman" w:cs="Times New Roman"/>
           <w:sz w:val="24"/>
           <w:szCs w:val="24"/>
-          <w:lang w:val="en-US"/>
         </w:rPr>
         <w:t>.</w:t>
       </w:r>
@@ -5331,7 +5100,6 @@
           <w:sz w:val="24"/>
           <w:szCs w:val="24"/>
           <w:u w:val="single"/>
-          <w:lang w:val="en-US"/>
         </w:rPr>
       </w:pPr>
       <w:proofErr w:type="gramStart"/>
@@ -5341,7 +5109,6 @@
           <w:sz w:val="24"/>
           <w:szCs w:val="24"/>
           <w:u w:val="single"/>
-          <w:lang w:val="en-US"/>
         </w:rPr>
         <w:t>vertical</w:t>
       </w:r>
@@ -5351,7 +5118,6 @@
           <w:rFonts w:ascii="Times New Roman" w:hAnsi="Times New Roman" w:cs="Times New Roman"/>
           <w:sz w:val="24"/>
           <w:szCs w:val="24"/>
-          <w:lang w:val="en-US"/>
         </w:rPr>
         <w:t xml:space="preserve"> [m] [float]: </w:t>
       </w:r>
@@ -5360,7 +5126,6 @@
           <w:rFonts w:ascii="Times New Roman" w:hAnsi="Times New Roman" w:cs="Times New Roman"/>
           <w:sz w:val="24"/>
           <w:szCs w:val="24"/>
-          <w:lang w:val="en-US"/>
         </w:rPr>
         <w:t>Vertical</w:t>
       </w:r>
@@ -5369,7 +5134,6 @@
           <w:rFonts w:ascii="Times New Roman" w:hAnsi="Times New Roman" w:cs="Times New Roman"/>
           <w:sz w:val="24"/>
           <w:szCs w:val="24"/>
-          <w:lang w:val="en-US"/>
         </w:rPr>
         <w:t xml:space="preserve"> component of spatial resolution from smearing caused by the misalignment of the magnetic field lines with LOS within the beam geometry. </w:t>
       </w:r>
@@ -5387,7 +5151,6 @@
           <w:sz w:val="24"/>
           <w:szCs w:val="24"/>
           <w:u w:val="single"/>
-          <w:lang w:val="en-US"/>
         </w:rPr>
       </w:pPr>
       <w:proofErr w:type="spellStart"/>
@@ -5397,7 +5160,6 @@
           <w:b/>
           <w:sz w:val="24"/>
           <w:szCs w:val="24"/>
-          <w:lang w:val="en-US"/>
         </w:rPr>
         <w:t>pix</w:t>
       </w:r>
@@ -5407,7 +5169,6 @@
           <w:b/>
           <w:sz w:val="24"/>
           <w:szCs w:val="24"/>
-          <w:lang w:val="en-US"/>
         </w:rPr>
         <w:t>el</w:t>
       </w:r>
@@ -5417,7 +5178,6 @@
           <w:b/>
           <w:sz w:val="24"/>
           <w:szCs w:val="24"/>
-          <w:lang w:val="en-US"/>
         </w:rPr>
         <w:t>_proj</w:t>
       </w:r>
@@ -5427,7 +5187,6 @@
           <w:rFonts w:ascii="Times New Roman" w:hAnsi="Times New Roman" w:cs="Times New Roman"/>
           <w:sz w:val="24"/>
           <w:szCs w:val="24"/>
-          <w:lang w:val="en-US"/>
         </w:rPr>
         <w:t xml:space="preserve"> </w:t>
       </w:r>
@@ -5436,7 +5195,6 @@
           <w:rFonts w:ascii="Times New Roman" w:hAnsi="Times New Roman" w:cs="Times New Roman"/>
           <w:sz w:val="24"/>
           <w:szCs w:val="24"/>
-          <w:lang w:val="en-US"/>
         </w:rPr>
         <w:t>(</w:t>
       </w:r>
@@ -5445,7 +5203,6 @@
           <w:rFonts w:ascii="Times New Roman" w:hAnsi="Times New Roman" w:cs="Times New Roman"/>
           <w:sz w:val="24"/>
           <w:szCs w:val="24"/>
-          <w:lang w:val="en-US"/>
         </w:rPr>
         <w:t>:</w:t>
       </w:r>
@@ -5454,7 +5211,6 @@
           <w:rFonts w:ascii="Times New Roman" w:hAnsi="Times New Roman" w:cs="Times New Roman"/>
           <w:sz w:val="24"/>
           <w:szCs w:val="24"/>
-          <w:lang w:val="en-US"/>
         </w:rPr>
         <w:t>)</w:t>
       </w:r>
@@ -5463,7 +5219,6 @@
           <w:rFonts w:ascii="Times New Roman" w:hAnsi="Times New Roman" w:cs="Times New Roman"/>
           <w:sz w:val="24"/>
           <w:szCs w:val="24"/>
-          <w:lang w:val="en-US"/>
         </w:rPr>
         <w:t xml:space="preserve"> </w:t>
       </w:r>
@@ -5472,7 +5227,6 @@
           <w:rFonts w:ascii="Times New Roman" w:hAnsi="Times New Roman" w:cs="Times New Roman"/>
           <w:sz w:val="24"/>
           <w:szCs w:val="24"/>
-          <w:lang w:val="en-US"/>
         </w:rPr>
         <w:t>C</w:t>
       </w:r>
@@ -5481,7 +5235,6 @@
           <w:rFonts w:ascii="Times New Roman" w:hAnsi="Times New Roman" w:cs="Times New Roman"/>
           <w:sz w:val="24"/>
           <w:szCs w:val="24"/>
-          <w:lang w:val="en-US"/>
         </w:rPr>
         <w:t>ontains the size of the proj</w:t>
       </w:r>
@@ -5490,7 +5243,6 @@
           <w:rFonts w:ascii="Times New Roman" w:hAnsi="Times New Roman" w:cs="Times New Roman"/>
           <w:sz w:val="24"/>
           <w:szCs w:val="24"/>
-          <w:lang w:val="en-US"/>
         </w:rPr>
         <w:t>ections for each detector pixel</w:t>
       </w:r>
@@ -5499,7 +5251,6 @@
           <w:rFonts w:ascii="Times New Roman" w:hAnsi="Times New Roman" w:cs="Times New Roman"/>
           <w:sz w:val="24"/>
           <w:szCs w:val="24"/>
-          <w:lang w:val="en-US"/>
         </w:rPr>
         <w:t>.</w:t>
       </w:r>
@@ -5517,7 +5268,6 @@
           <w:sz w:val="24"/>
           <w:szCs w:val="24"/>
           <w:u w:val="single"/>
-          <w:lang w:val="en-US"/>
         </w:rPr>
       </w:pPr>
       <w:proofErr w:type="gramStart"/>
@@ -5527,7 +5277,6 @@
           <w:sz w:val="24"/>
           <w:szCs w:val="24"/>
           <w:u w:val="single"/>
-          <w:lang w:val="en-US"/>
         </w:rPr>
         <w:t>radial</w:t>
       </w:r>
@@ -5537,7 +5286,6 @@
           <w:rFonts w:ascii="Times New Roman" w:hAnsi="Times New Roman" w:cs="Times New Roman"/>
           <w:sz w:val="24"/>
           <w:szCs w:val="24"/>
-          <w:lang w:val="en-US"/>
         </w:rPr>
         <w:t xml:space="preserve"> [m] [float]: Radial component of detector pixel projection.</w:t>
       </w:r>
@@ -5555,7 +5303,6 @@
           <w:sz w:val="24"/>
           <w:szCs w:val="24"/>
           <w:u w:val="single"/>
-          <w:lang w:val="en-US"/>
         </w:rPr>
       </w:pPr>
       <w:proofErr w:type="gramStart"/>
@@ -5565,7 +5312,6 @@
           <w:sz w:val="24"/>
           <w:szCs w:val="24"/>
           <w:u w:val="single"/>
-          <w:lang w:val="en-US"/>
         </w:rPr>
         <w:t>vertical</w:t>
       </w:r>
@@ -5575,7 +5321,6 @@
           <w:rFonts w:ascii="Times New Roman" w:hAnsi="Times New Roman" w:cs="Times New Roman"/>
           <w:sz w:val="24"/>
           <w:szCs w:val="24"/>
-          <w:lang w:val="en-US"/>
         </w:rPr>
         <w:t xml:space="preserve"> [m] [float]: Vertical component of detector pixel projection.</w:t>
       </w:r>
@@ -5593,7 +5338,6 @@
           <w:sz w:val="24"/>
           <w:szCs w:val="24"/>
           <w:u w:val="single"/>
-          <w:lang w:val="en-US"/>
         </w:rPr>
       </w:pPr>
       <w:proofErr w:type="gramStart"/>
@@ -5603,7 +5347,6 @@
           <w:b/>
           <w:sz w:val="24"/>
           <w:szCs w:val="24"/>
-          <w:lang w:val="en-US"/>
         </w:rPr>
         <w:t>total</w:t>
       </w:r>
@@ -5613,7 +5356,6 @@
           <w:rFonts w:ascii="Times New Roman" w:hAnsi="Times New Roman" w:cs="Times New Roman"/>
           <w:sz w:val="24"/>
           <w:szCs w:val="24"/>
-          <w:lang w:val="en-US"/>
         </w:rPr>
         <w:t xml:space="preserve"> </w:t>
       </w:r>
@@ -5622,7 +5364,6 @@
           <w:rFonts w:ascii="Times New Roman" w:hAnsi="Times New Roman" w:cs="Times New Roman"/>
           <w:sz w:val="24"/>
           <w:szCs w:val="24"/>
-          <w:lang w:val="en-US"/>
         </w:rPr>
         <w:t>(</w:t>
       </w:r>
@@ -5631,7 +5372,6 @@
           <w:rFonts w:ascii="Times New Roman" w:hAnsi="Times New Roman" w:cs="Times New Roman"/>
           <w:sz w:val="24"/>
           <w:szCs w:val="24"/>
-          <w:lang w:val="en-US"/>
         </w:rPr>
         <w:t>:</w:t>
       </w:r>
@@ -5640,7 +5380,6 @@
           <w:rFonts w:ascii="Times New Roman" w:hAnsi="Times New Roman" w:cs="Times New Roman"/>
           <w:sz w:val="24"/>
           <w:szCs w:val="24"/>
-          <w:lang w:val="en-US"/>
         </w:rPr>
         <w:t>)</w:t>
       </w:r>
@@ -5649,7 +5388,6 @@
           <w:rFonts w:ascii="Times New Roman" w:hAnsi="Times New Roman" w:cs="Times New Roman"/>
           <w:sz w:val="24"/>
           <w:szCs w:val="24"/>
-          <w:lang w:val="en-US"/>
         </w:rPr>
         <w:t xml:space="preserve"> </w:t>
       </w:r>
@@ -5658,7 +5396,6 @@
           <w:rFonts w:ascii="Times New Roman" w:hAnsi="Times New Roman" w:cs="Times New Roman"/>
           <w:sz w:val="24"/>
           <w:szCs w:val="24"/>
-          <w:lang w:val="en-US"/>
         </w:rPr>
         <w:t>C</w:t>
       </w:r>
@@ -5667,7 +5404,6 @@
           <w:rFonts w:ascii="Times New Roman" w:hAnsi="Times New Roman" w:cs="Times New Roman"/>
           <w:sz w:val="24"/>
           <w:szCs w:val="24"/>
-          <w:lang w:val="en-US"/>
         </w:rPr>
         <w:t xml:space="preserve">ontains the total spatial resolution as a convolution of the </w:t>
       </w:r>
@@ -5676,7 +5412,6 @@
           <w:rFonts w:ascii="Times New Roman" w:hAnsi="Times New Roman" w:cs="Times New Roman"/>
           <w:sz w:val="24"/>
           <w:szCs w:val="24"/>
-          <w:lang w:val="en-US"/>
         </w:rPr>
         <w:t>atomic smearing, magnetic and beam geometry smearing and detector projection</w:t>
       </w:r>
@@ -5685,7 +5420,6 @@
           <w:rFonts w:ascii="Times New Roman" w:hAnsi="Times New Roman" w:cs="Times New Roman"/>
           <w:sz w:val="24"/>
           <w:szCs w:val="24"/>
-          <w:lang w:val="en-US"/>
         </w:rPr>
         <w:t xml:space="preserve"> components for each detector pixel.</w:t>
       </w:r>
@@ -5703,7 +5437,6 @@
           <w:sz w:val="24"/>
           <w:szCs w:val="24"/>
           <w:u w:val="single"/>
-          <w:lang w:val="en-US"/>
         </w:rPr>
       </w:pPr>
       <w:proofErr w:type="gramStart"/>
@@ -5713,7 +5446,6 @@
           <w:sz w:val="24"/>
           <w:szCs w:val="24"/>
           <w:u w:val="single"/>
-          <w:lang w:val="en-US"/>
         </w:rPr>
         <w:t>radial</w:t>
       </w:r>
@@ -5723,7 +5455,6 @@
           <w:rFonts w:ascii="Times New Roman" w:hAnsi="Times New Roman" w:cs="Times New Roman"/>
           <w:sz w:val="24"/>
           <w:szCs w:val="24"/>
-          <w:lang w:val="en-US"/>
         </w:rPr>
         <w:t xml:space="preserve"> [m] [float]: Radial component of the total spatial resolution.</w:t>
       </w:r>
@@ -5741,7 +5472,6 @@
           <w:sz w:val="24"/>
           <w:szCs w:val="24"/>
           <w:u w:val="single"/>
-          <w:lang w:val="en-US"/>
         </w:rPr>
       </w:pPr>
       <w:proofErr w:type="gramStart"/>
@@ -5751,7 +5481,6 @@
           <w:sz w:val="24"/>
           <w:szCs w:val="24"/>
           <w:u w:val="single"/>
-          <w:lang w:val="en-US"/>
         </w:rPr>
         <w:t>v</w:t>
       </w:r>
@@ -5761,7 +5490,6 @@
           <w:sz w:val="24"/>
           <w:szCs w:val="24"/>
           <w:u w:val="single"/>
-          <w:lang w:val="en-US"/>
         </w:rPr>
         <w:t>ertical</w:t>
       </w:r>
@@ -5771,7 +5499,6 @@
           <w:rFonts w:ascii="Times New Roman" w:hAnsi="Times New Roman" w:cs="Times New Roman"/>
           <w:sz w:val="24"/>
           <w:szCs w:val="24"/>
-          <w:lang w:val="en-US"/>
         </w:rPr>
         <w:t xml:space="preserve"> [m] [float]: Vertical component of the total spatial resolution.</w:t>
       </w:r>
@@ -5789,7 +5516,6 @@
           <w:sz w:val="24"/>
           <w:szCs w:val="24"/>
           <w:u w:val="single"/>
-          <w:lang w:val="en-US"/>
         </w:rPr>
       </w:pPr>
       <w:proofErr w:type="spellStart"/>
@@ -5799,7 +5525,6 @@
           <w:b/>
           <w:sz w:val="24"/>
           <w:szCs w:val="24"/>
-          <w:lang w:val="en-US"/>
         </w:rPr>
         <w:t>sensitive_area</w:t>
       </w:r>
@@ -5809,7 +5534,6 @@
           <w:rFonts w:ascii="Times New Roman" w:hAnsi="Times New Roman" w:cs="Times New Roman"/>
           <w:sz w:val="24"/>
           <w:szCs w:val="24"/>
-          <w:lang w:val="en-US"/>
         </w:rPr>
         <w:t xml:space="preserve"> </w:t>
       </w:r>
@@ -5818,7 +5542,6 @@
           <w:rFonts w:ascii="Times New Roman" w:hAnsi="Times New Roman" w:cs="Times New Roman"/>
           <w:sz w:val="24"/>
           <w:szCs w:val="24"/>
-          <w:lang w:val="en-US"/>
         </w:rPr>
         <w:t>(</w:t>
       </w:r>
@@ -5827,7 +5550,6 @@
           <w:rFonts w:ascii="Times New Roman" w:hAnsi="Times New Roman" w:cs="Times New Roman"/>
           <w:sz w:val="24"/>
           <w:szCs w:val="24"/>
-          <w:lang w:val="en-US"/>
         </w:rPr>
         <w:t>:</w:t>
       </w:r>
@@ -5836,7 +5558,6 @@
           <w:rFonts w:ascii="Times New Roman" w:hAnsi="Times New Roman" w:cs="Times New Roman"/>
           <w:sz w:val="24"/>
           <w:szCs w:val="24"/>
-          <w:lang w:val="en-US"/>
         </w:rPr>
         <w:t>)</w:t>
       </w:r>
@@ -5845,7 +5566,6 @@
           <w:rFonts w:ascii="Times New Roman" w:hAnsi="Times New Roman" w:cs="Times New Roman"/>
           <w:sz w:val="24"/>
           <w:szCs w:val="24"/>
-          <w:lang w:val="en-US"/>
         </w:rPr>
         <w:t xml:space="preserve"> </w:t>
       </w:r>
@@ -5854,7 +5574,6 @@
           <w:rFonts w:ascii="Times New Roman" w:hAnsi="Times New Roman" w:cs="Times New Roman"/>
           <w:sz w:val="24"/>
           <w:szCs w:val="24"/>
-          <w:lang w:val="en-US"/>
         </w:rPr>
         <w:t>C</w:t>
       </w:r>
@@ -5863,7 +5582,6 @@
           <w:rFonts w:ascii="Times New Roman" w:hAnsi="Times New Roman" w:cs="Times New Roman"/>
           <w:sz w:val="24"/>
           <w:szCs w:val="24"/>
-          <w:lang w:val="en-US"/>
         </w:rPr>
         <w:t>ontains the spatial resolution calculated from fluctuation response calculation for all detector pixels.</w:t>
       </w:r>
@@ -5881,7 +5599,6 @@
           <w:sz w:val="24"/>
           <w:szCs w:val="24"/>
           <w:u w:val="single"/>
-          <w:lang w:val="en-US"/>
         </w:rPr>
       </w:pPr>
       <w:proofErr w:type="gramStart"/>
@@ -5891,7 +5608,6 @@
           <w:sz w:val="24"/>
           <w:szCs w:val="24"/>
           <w:u w:val="single"/>
-          <w:lang w:val="en-US"/>
         </w:rPr>
         <w:t>radial</w:t>
       </w:r>
@@ -5901,7 +5617,6 @@
           <w:rFonts w:ascii="Times New Roman" w:hAnsi="Times New Roman" w:cs="Times New Roman"/>
           <w:sz w:val="24"/>
           <w:szCs w:val="24"/>
-          <w:lang w:val="en-US"/>
         </w:rPr>
         <w:t xml:space="preserve"> [m] [float]: </w:t>
       </w:r>
@@ -5910,7 +5625,6 @@
           <w:rFonts w:ascii="Times New Roman" w:hAnsi="Times New Roman" w:cs="Times New Roman"/>
           <w:sz w:val="24"/>
           <w:szCs w:val="24"/>
-          <w:lang w:val="en-US"/>
         </w:rPr>
         <w:t>Radial component of spatial resolution from fluctuation response calculation.</w:t>
       </w:r>
@@ -5928,7 +5642,6 @@
           <w:sz w:val="24"/>
           <w:szCs w:val="24"/>
           <w:u w:val="single"/>
-          <w:lang w:val="en-US"/>
         </w:rPr>
       </w:pPr>
       <w:proofErr w:type="gramStart"/>
@@ -5938,7 +5651,6 @@
           <w:sz w:val="24"/>
           <w:szCs w:val="24"/>
           <w:u w:val="single"/>
-          <w:lang w:val="en-US"/>
         </w:rPr>
         <w:t>vertical</w:t>
       </w:r>
@@ -5948,7 +5660,6 @@
           <w:rFonts w:ascii="Times New Roman" w:hAnsi="Times New Roman" w:cs="Times New Roman"/>
           <w:sz w:val="24"/>
           <w:szCs w:val="24"/>
-          <w:lang w:val="en-US"/>
         </w:rPr>
         <w:t xml:space="preserve"> [m] [float]: Vertical component of  spatial resolution from fluctuation response calculation.</w:t>
       </w:r>
@@ -5960,7 +5671,6 @@
           <w:rFonts w:ascii="Times New Roman" w:hAnsi="Times New Roman" w:cs="Times New Roman"/>
           <w:sz w:val="24"/>
           <w:szCs w:val="24"/>
-          <w:lang w:val="en-US"/>
         </w:rPr>
       </w:pPr>
     </w:p>
@@ -5977,7 +5687,6 @@
           <w:b/>
           <w:sz w:val="28"/>
           <w:szCs w:val="28"/>
-          <w:lang w:val="en-US"/>
         </w:rPr>
       </w:pPr>
       <w:r>
@@ -5986,9 +5695,7 @@
           <w:b/>
           <w:sz w:val="28"/>
           <w:szCs w:val="28"/>
-          <w:lang w:val="en-US"/>
-        </w:rPr>
-        <w:lastRenderedPageBreak/>
+        </w:rPr>
         <w:t>measurement</w:t>
       </w:r>
       <w:r>
@@ -5996,7 +5703,6 @@
           <w:rFonts w:ascii="Times New Roman" w:hAnsi="Times New Roman" w:cs="Times New Roman"/>
           <w:sz w:val="24"/>
           <w:szCs w:val="24"/>
-          <w:lang w:val="en-US"/>
         </w:rPr>
         <w:t xml:space="preserve"> </w:t>
       </w:r>
@@ -6010,15 +5716,13 @@
           <w:b/>
           <w:sz w:val="28"/>
           <w:szCs w:val="28"/>
-          <w:lang w:val="en-US"/>
-        </w:rPr>
-      </w:pPr>
-      <w:r>
-        <w:rPr>
-          <w:rFonts w:ascii="Times New Roman" w:hAnsi="Times New Roman" w:cs="Times New Roman"/>
-          <w:sz w:val="24"/>
-          <w:szCs w:val="24"/>
-          <w:lang w:val="en-US"/>
+        </w:rPr>
+      </w:pPr>
+      <w:r>
+        <w:rPr>
+          <w:rFonts w:ascii="Times New Roman" w:hAnsi="Times New Roman" w:cs="Times New Roman"/>
+          <w:sz w:val="24"/>
+          <w:szCs w:val="24"/>
         </w:rPr>
         <w:t>Contains 2D array [</w:t>
       </w:r>
@@ -6028,7 +5732,6 @@
           <w:rFonts w:ascii="Times New Roman" w:hAnsi="Times New Roman" w:cs="Times New Roman"/>
           <w:sz w:val="24"/>
           <w:szCs w:val="24"/>
-          <w:lang w:val="en-US"/>
         </w:rPr>
         <w:t>nr_detectors</w:t>
       </w:r>
@@ -6038,7 +5741,6 @@
           <w:rFonts w:ascii="Times New Roman" w:hAnsi="Times New Roman" w:cs="Times New Roman"/>
           <w:sz w:val="24"/>
           <w:szCs w:val="24"/>
-          <w:lang w:val="en-US"/>
         </w:rPr>
         <w:t xml:space="preserve">, </w:t>
       </w:r>
@@ -6048,7 +5750,6 @@
           <w:rFonts w:ascii="Times New Roman" w:hAnsi="Times New Roman" w:cs="Times New Roman"/>
           <w:sz w:val="24"/>
           <w:szCs w:val="24"/>
-          <w:lang w:val="en-US"/>
         </w:rPr>
         <w:t>data_point</w:t>
       </w:r>
@@ -6058,7 +5759,6 @@
           <w:rFonts w:ascii="Times New Roman" w:hAnsi="Times New Roman" w:cs="Times New Roman"/>
           <w:sz w:val="24"/>
           <w:szCs w:val="24"/>
-          <w:lang w:val="en-US"/>
         </w:rPr>
         <w:t>], with experimental BES measurements for the shot data in question.</w:t>
       </w:r>
@@ -7653,7 +7353,7 @@
     <w:name w:val="Normal"/>
     <w:qFormat/>
     <w:rPr>
-      <w:lang w:val="hu-HU"/>
+      <w:lang w:val="en-US"/>
     </w:rPr>
   </w:style>
   <w:style w:type="character" w:default="1" w:styleId="DefaultParagraphFont">

</xml_diff>

<commit_message>
#6 BES - CPO proposal.docx modified, to be further reviewed
</commit_message>
<xml_diff>
--- a/documentation/BES - CPO/BES - CPO proposal.docx
+++ b/documentation/BES - CPO/BES - CPO proposal.docx
@@ -1,6 +1,6 @@
 
 <file path=word/document.xml><?xml version="1.0" encoding="utf-8"?>
-<w:document xmlns:wpc="http://schemas.microsoft.com/office/word/2010/wordprocessingCanvas" xmlns:mc="http://schemas.openxmlformats.org/markup-compatibility/2006" xmlns:o="urn:schemas-microsoft-com:office:office" xmlns:r="http://schemas.openxmlformats.org/officeDocument/2006/relationships" xmlns:m="http://schemas.openxmlformats.org/officeDocument/2006/math" xmlns:v="urn:schemas-microsoft-com:vml" xmlns:wp14="http://schemas.microsoft.com/office/word/2010/wordprocessingDrawing" xmlns:wp="http://schemas.openxmlformats.org/drawingml/2006/wordprocessingDrawing" xmlns:w10="urn:schemas-microsoft-com:office:word" xmlns:w="http://schemas.openxmlformats.org/wordprocessingml/2006/main" xmlns:w14="http://schemas.microsoft.com/office/word/2010/wordml" xmlns:w15="http://schemas.microsoft.com/office/word/2012/wordml" xmlns:wpg="http://schemas.microsoft.com/office/word/2010/wordprocessingGroup" xmlns:wpi="http://schemas.microsoft.com/office/word/2010/wordprocessingInk" xmlns:wne="http://schemas.microsoft.com/office/word/2006/wordml" xmlns:wps="http://schemas.microsoft.com/office/word/2010/wordprocessingShape" mc:Ignorable="w14 w15 wp14">
+<w:document xmlns:wpc="http://schemas.microsoft.com/office/word/2010/wordprocessingCanvas" xmlns:mc="http://schemas.openxmlformats.org/markup-compatibility/2006" xmlns:o="urn:schemas-microsoft-com:office:office" xmlns:r="http://schemas.openxmlformats.org/officeDocument/2006/relationships" xmlns:m="http://schemas.openxmlformats.org/officeDocument/2006/math" xmlns:v="urn:schemas-microsoft-com:vml" xmlns:wp14="http://schemas.microsoft.com/office/word/2010/wordprocessingDrawing" xmlns:wp="http://schemas.openxmlformats.org/drawingml/2006/wordprocessingDrawing" xmlns:w10="urn:schemas-microsoft-com:office:word" xmlns:w="http://schemas.openxmlformats.org/wordprocessingml/2006/main" xmlns:w14="http://schemas.microsoft.com/office/word/2010/wordml" xmlns:wpg="http://schemas.microsoft.com/office/word/2010/wordprocessingGroup" xmlns:wpi="http://schemas.microsoft.com/office/word/2010/wordprocessingInk" xmlns:wne="http://schemas.microsoft.com/office/word/2006/wordml" xmlns:wps="http://schemas.microsoft.com/office/word/2010/wordprocessingShape" mc:Ignorable="w14 wp14">
   <w:body>
     <w:p>
       <w:pPr>
@@ -76,6 +76,43 @@
           <w:sz w:val="24"/>
           <w:szCs w:val="24"/>
         </w:rPr>
+        <w:t>, M</w:t>
+      </w:r>
+      <w:r>
+        <w:rPr>
+          <w:rFonts w:ascii="Times New Roman" w:hAnsi="Times New Roman" w:cs="Times New Roman"/>
+          <w:i/>
+          <w:sz w:val="24"/>
+          <w:szCs w:val="24"/>
+        </w:rPr>
+        <w:t>. A</w:t>
+      </w:r>
+      <w:r>
+        <w:rPr>
+          <w:rFonts w:ascii="Times New Roman" w:hAnsi="Times New Roman" w:cs="Times New Roman"/>
+          <w:i/>
+          <w:sz w:val="24"/>
+          <w:szCs w:val="24"/>
+        </w:rPr>
+        <w:t>radi</w:t>
+      </w:r>
+      <w:r>
+        <w:rPr>
+          <w:rFonts w:ascii="Times New Roman" w:hAnsi="Times New Roman" w:cs="Times New Roman"/>
+          <w:i/>
+          <w:sz w:val="24"/>
+          <w:szCs w:val="24"/>
+          <w:vertAlign w:val="superscript"/>
+        </w:rPr>
+        <w:t>1</w:t>
+      </w:r>
+      <w:r>
+        <w:rPr>
+          <w:rFonts w:ascii="Times New Roman" w:hAnsi="Times New Roman" w:cs="Times New Roman"/>
+          <w:i/>
+          <w:sz w:val="24"/>
+          <w:szCs w:val="24"/>
+        </w:rPr>
         <w:t xml:space="preserve"> and B. Szondy</w:t>
       </w:r>
       <w:r>
@@ -188,7 +225,25 @@
           <w:szCs w:val="24"/>
           <w:lang w:val="ro-RO"/>
         </w:rPr>
-        <w:t xml:space="preserve">The RENATE synthetic diangnostic, designed for arbitrary BES diagnostic system modelling is to integrated into EU-IM. </w:t>
+        <w:t xml:space="preserve">The RENATE synthetic diangnostic, designed for arbitrary BES diagnostic system modelling is to </w:t>
+      </w:r>
+      <w:r>
+        <w:rPr>
+          <w:rFonts w:ascii="Times New Roman" w:hAnsi="Times New Roman" w:cs="Times New Roman"/>
+          <w:sz w:val="24"/>
+          <w:szCs w:val="24"/>
+          <w:lang w:val="ro-RO"/>
+        </w:rPr>
+        <w:t xml:space="preserve">be </w:t>
+      </w:r>
+      <w:r>
+        <w:rPr>
+          <w:rFonts w:ascii="Times New Roman" w:hAnsi="Times New Roman" w:cs="Times New Roman"/>
+          <w:sz w:val="24"/>
+          <w:szCs w:val="24"/>
+          <w:lang w:val="ro-RO"/>
+        </w:rPr>
+        <w:t xml:space="preserve">integrated into EU-IM. </w:t>
       </w:r>
       <w:r>
         <w:rPr>
@@ -254,7 +309,43 @@
           <w:szCs w:val="24"/>
           <w:lang w:val="ro-RO"/>
         </w:rPr>
-        <w:t>bjects (CPO). The current proposal outline the design of the BES – CPO, responsable for handling all data relevant for the RENATE sysnthetic diagnostic within the EU-IM mainframe.</w:t>
+        <w:t>bjects (CPO). The current proposal outline</w:t>
+      </w:r>
+      <w:r>
+        <w:rPr>
+          <w:rFonts w:ascii="Times New Roman" w:hAnsi="Times New Roman" w:cs="Times New Roman"/>
+          <w:sz w:val="24"/>
+          <w:szCs w:val="24"/>
+          <w:lang w:val="ro-RO"/>
+        </w:rPr>
+        <w:t>s</w:t>
+      </w:r>
+      <w:r>
+        <w:rPr>
+          <w:rFonts w:ascii="Times New Roman" w:hAnsi="Times New Roman" w:cs="Times New Roman"/>
+          <w:sz w:val="24"/>
+          <w:szCs w:val="24"/>
+          <w:lang w:val="ro-RO"/>
+        </w:rPr>
+        <w:t xml:space="preserve"> the design of the BES – CPO, responsable for handling all data relevant for </w:t>
+      </w:r>
+      <w:r>
+        <w:rPr>
+          <w:rFonts w:ascii="Times New Roman" w:hAnsi="Times New Roman" w:cs="Times New Roman"/>
+          <w:sz w:val="24"/>
+          <w:szCs w:val="24"/>
+          <w:lang w:val="ro-RO"/>
+        </w:rPr>
+        <w:t xml:space="preserve">a BES </w:t>
+      </w:r>
+      <w:r>
+        <w:rPr>
+          <w:rFonts w:ascii="Times New Roman" w:hAnsi="Times New Roman" w:cs="Times New Roman"/>
+          <w:sz w:val="24"/>
+          <w:szCs w:val="24"/>
+          <w:lang w:val="ro-RO"/>
+        </w:rPr>
+        <w:t>sysnthetic diagnostic within the EU-IM mainframe.</w:t>
       </w:r>
     </w:p>
     <w:p>
@@ -289,7 +380,17 @@
           <w:szCs w:val="28"/>
           <w:lang w:val="ro-RO"/>
         </w:rPr>
-        <w:t>Summary layout of the BES-CPO:</w:t>
+        <w:t>Highest level s</w:t>
+      </w:r>
+      <w:r>
+        <w:rPr>
+          <w:rFonts w:ascii="Times New Roman" w:hAnsi="Times New Roman" w:cs="Times New Roman"/>
+          <w:b/>
+          <w:sz w:val="28"/>
+          <w:szCs w:val="28"/>
+          <w:lang w:val="ro-RO"/>
+        </w:rPr>
+        <w:t>ummary layout of the BES-CPO:</w:t>
       </w:r>
     </w:p>
     <w:p>
@@ -312,22 +413,12 @@
           <w:szCs w:val="24"/>
           <w:lang w:val="ro-RO"/>
         </w:rPr>
-        <w:t>time</w:t>
-      </w:r>
-      <w:r>
-        <w:rPr>
-          <w:rFonts w:ascii="Times New Roman" w:hAnsi="Times New Roman" w:cs="Times New Roman"/>
-          <w:b/>
-          <w:sz w:val="24"/>
-          <w:szCs w:val="24"/>
-          <w:lang w:val="ro-RO"/>
-        </w:rPr>
-        <w:t xml:space="preserve"> [tag]:</w:t>
-      </w:r>
-    </w:p>
-    <w:p>
-      <w:pPr>
-        <w:pStyle w:val="ListParagraph"/>
+        <w:t>time [tag]:</w:t>
+      </w:r>
+    </w:p>
+    <w:p>
+      <w:pPr>
+        <w:pStyle w:val="Listaszerbekezds"/>
         <w:numPr>
           <w:ilvl w:val="0"/>
           <w:numId w:val="3"/>
@@ -385,7 +476,25 @@
           <w:szCs w:val="24"/>
           <w:lang w:val="ro-RO"/>
         </w:rPr>
-        <w:t>, it presents the timeinstances chartacteristic of turbulence timescales.</w:t>
+        <w:t>, it presents the time</w:t>
+      </w:r>
+      <w:r>
+        <w:rPr>
+          <w:rFonts w:ascii="Times New Roman" w:hAnsi="Times New Roman" w:cs="Times New Roman"/>
+          <w:sz w:val="24"/>
+          <w:szCs w:val="24"/>
+          <w:lang w:val="ro-RO"/>
+        </w:rPr>
+        <w:t xml:space="preserve"> </w:t>
+      </w:r>
+      <w:r>
+        <w:rPr>
+          <w:rFonts w:ascii="Times New Roman" w:hAnsi="Times New Roman" w:cs="Times New Roman"/>
+          <w:sz w:val="24"/>
+          <w:szCs w:val="24"/>
+          <w:lang w:val="ro-RO"/>
+        </w:rPr>
+        <w:t>instances chartacteristic of turbulence timescales.</w:t>
       </w:r>
     </w:p>
     <w:p>
@@ -423,7 +532,7 @@
     </w:p>
     <w:p>
       <w:pPr>
-        <w:pStyle w:val="ListParagraph"/>
+        <w:pStyle w:val="Listaszerbekezds"/>
         <w:numPr>
           <w:ilvl w:val="0"/>
           <w:numId w:val="3"/>
@@ -473,7 +582,7 @@
     </w:p>
     <w:p>
       <w:pPr>
-        <w:pStyle w:val="ListParagraph"/>
+        <w:pStyle w:val="Listaszerbekezds"/>
         <w:numPr>
           <w:ilvl w:val="0"/>
           <w:numId w:val="3"/>
@@ -549,7 +658,25 @@
           <w:szCs w:val="24"/>
           <w:lang w:val="ro-RO"/>
         </w:rPr>
-        <w:t xml:space="preserve"> for every atom species present in the plasma.</w:t>
+        <w:t xml:space="preserve"> for every atom</w:t>
+      </w:r>
+      <w:r>
+        <w:rPr>
+          <w:rFonts w:ascii="Times New Roman" w:hAnsi="Times New Roman" w:cs="Times New Roman"/>
+          <w:sz w:val="24"/>
+          <w:szCs w:val="24"/>
+          <w:lang w:val="ro-RO"/>
+        </w:rPr>
+        <w:t>ic</w:t>
+      </w:r>
+      <w:r>
+        <w:rPr>
+          <w:rFonts w:ascii="Times New Roman" w:hAnsi="Times New Roman" w:cs="Times New Roman"/>
+          <w:sz w:val="24"/>
+          <w:szCs w:val="24"/>
+          <w:lang w:val="ro-RO"/>
+        </w:rPr>
+        <w:t xml:space="preserve"> species present in the plasma.</w:t>
       </w:r>
     </w:p>
     <w:p>
@@ -572,22 +699,12 @@
           <w:szCs w:val="24"/>
           <w:lang w:val="ro-RO"/>
         </w:rPr>
-        <w:t>equilibrium</w:t>
-      </w:r>
-      <w:r>
-        <w:rPr>
-          <w:rFonts w:ascii="Times New Roman" w:hAnsi="Times New Roman" w:cs="Times New Roman"/>
-          <w:b/>
-          <w:sz w:val="24"/>
-          <w:szCs w:val="24"/>
-          <w:lang w:val="ro-RO"/>
-        </w:rPr>
-        <w:t xml:space="preserve"> [tag]:</w:t>
-      </w:r>
-    </w:p>
-    <w:p>
-      <w:pPr>
-        <w:pStyle w:val="ListParagraph"/>
+        <w:t>equilibrium [tag]:</w:t>
+      </w:r>
+    </w:p>
+    <w:p>
+      <w:pPr>
+        <w:pStyle w:val="Listaszerbekezds"/>
         <w:numPr>
           <w:ilvl w:val="0"/>
           <w:numId w:val="3"/>
@@ -657,7 +774,7 @@
     </w:p>
     <w:p>
       <w:pPr>
-        <w:pStyle w:val="ListParagraph"/>
+        <w:pStyle w:val="Listaszerbekezds"/>
         <w:numPr>
           <w:ilvl w:val="0"/>
           <w:numId w:val="3"/>
@@ -679,7 +796,7 @@
           <w:szCs w:val="24"/>
           <w:lang w:val="ro-RO"/>
         </w:rPr>
-        <w:t xml:space="preserve"> Stores all pertinent data regarding observation geometries, such as: lens radius, observation point, transmission matrices, pinhole observation data.</w:t>
+        <w:t>Stores all pertinent data regarding observation geometries, such as: lens radius, observation point, transmission matrices, pinhole observation data.</w:t>
       </w:r>
     </w:p>
     <w:p>
@@ -702,22 +819,12 @@
           <w:szCs w:val="24"/>
           <w:lang w:val="ro-RO"/>
         </w:rPr>
-        <w:t>datainfo</w:t>
-      </w:r>
-      <w:r>
-        <w:rPr>
-          <w:rFonts w:ascii="Times New Roman" w:hAnsi="Times New Roman" w:cs="Times New Roman"/>
-          <w:b/>
-          <w:sz w:val="24"/>
-          <w:szCs w:val="24"/>
-          <w:lang w:val="ro-RO"/>
-        </w:rPr>
-        <w:t xml:space="preserve"> [tag]:</w:t>
-      </w:r>
-    </w:p>
-    <w:p>
-      <w:pPr>
-        <w:pStyle w:val="ListParagraph"/>
+        <w:t>datainfo [tag]:</w:t>
+      </w:r>
+    </w:p>
+    <w:p>
+      <w:pPr>
+        <w:pStyle w:val="Listaszerbekezds"/>
         <w:numPr>
           <w:ilvl w:val="0"/>
           <w:numId w:val="3"/>
@@ -787,7 +894,7 @@
     </w:p>
     <w:p>
       <w:pPr>
-        <w:pStyle w:val="ListParagraph"/>
+        <w:pStyle w:val="Listaszerbekezds"/>
         <w:numPr>
           <w:ilvl w:val="0"/>
           <w:numId w:val="3"/>
@@ -818,7 +925,25 @@
           <w:szCs w:val="24"/>
           <w:lang w:val="ro-RO"/>
         </w:rPr>
-        <w:t>ontains the light profile along each beamlet, the detected photon current on each detector, the expected spatial resolution for each detector and a fluctiuation response matrix for given time interval</w:t>
+        <w:t xml:space="preserve">ontains the light profile along each beamlet, the detected photon current on each detector, the expected spatial resolution for each detector and a </w:t>
+      </w:r>
+      <w:r>
+        <w:rPr>
+          <w:rFonts w:ascii="Times New Roman" w:hAnsi="Times New Roman" w:cs="Times New Roman"/>
+          <w:sz w:val="24"/>
+          <w:szCs w:val="24"/>
+          <w:lang w:val="ro-RO"/>
+        </w:rPr>
+        <w:t>fluct</w:t>
+      </w:r>
+      <w:r>
+        <w:rPr>
+          <w:rFonts w:ascii="Times New Roman" w:hAnsi="Times New Roman" w:cs="Times New Roman"/>
+          <w:sz w:val="24"/>
+          <w:szCs w:val="24"/>
+          <w:lang w:val="ro-RO"/>
+        </w:rPr>
+        <w:t>uation response matrix for given time interval</w:t>
       </w:r>
       <w:r>
         <w:rPr>
@@ -865,7 +990,7 @@
     </w:p>
     <w:p>
       <w:pPr>
-        <w:pStyle w:val="ListParagraph"/>
+        <w:pStyle w:val="Listaszerbekezds"/>
         <w:numPr>
           <w:ilvl w:val="0"/>
           <w:numId w:val="3"/>
@@ -960,7 +1085,7 @@
     </w:p>
     <w:p>
       <w:pPr>
-        <w:pStyle w:val="ListParagraph"/>
+        <w:pStyle w:val="Listaszerbekezds"/>
         <w:numPr>
           <w:ilvl w:val="0"/>
           <w:numId w:val="5"/>
@@ -1014,18 +1139,18 @@
     </w:p>
     <w:p>
       <w:pPr>
-        <w:pStyle w:val="ListParagraph"/>
-        <w:jc w:val="both"/>
-        <w:rPr>
-          <w:rFonts w:ascii="Times New Roman" w:hAnsi="Times New Roman" w:cs="Times New Roman"/>
-          <w:sz w:val="24"/>
-          <w:szCs w:val="24"/>
-        </w:rPr>
-      </w:pPr>
-    </w:p>
-    <w:p>
-      <w:pPr>
-        <w:pStyle w:val="ListParagraph"/>
+        <w:pStyle w:val="Listaszerbekezds"/>
+        <w:jc w:val="both"/>
+        <w:rPr>
+          <w:rFonts w:ascii="Times New Roman" w:hAnsi="Times New Roman" w:cs="Times New Roman"/>
+          <w:sz w:val="24"/>
+          <w:szCs w:val="24"/>
+        </w:rPr>
+      </w:pPr>
+    </w:p>
+    <w:p>
+      <w:pPr>
+        <w:pStyle w:val="Listaszerbekezds"/>
         <w:numPr>
           <w:ilvl w:val="0"/>
           <w:numId w:val="7"/>
@@ -1060,7 +1185,7 @@
     </w:p>
     <w:p>
       <w:pPr>
-        <w:pStyle w:val="ListParagraph"/>
+        <w:pStyle w:val="Listaszerbekezds"/>
         <w:numPr>
           <w:ilvl w:val="0"/>
           <w:numId w:val="7"/>
@@ -1105,7 +1230,7 @@
     </w:p>
     <w:p>
       <w:pPr>
-        <w:pStyle w:val="ListParagraph"/>
+        <w:pStyle w:val="Listaszerbekezds"/>
         <w:numPr>
           <w:ilvl w:val="0"/>
           <w:numId w:val="5"/>
@@ -1137,7 +1262,6 @@
         </w:rPr>
         <w:t>eam</w:t>
       </w:r>
-      <w:proofErr w:type="gramEnd"/>
       <w:r>
         <w:rPr>
           <w:rFonts w:ascii="Times New Roman" w:hAnsi="Times New Roman" w:cs="Times New Roman"/>
@@ -1145,8 +1269,9 @@
           <w:sz w:val="28"/>
           <w:szCs w:val="28"/>
         </w:rPr>
-        <w:t xml:space="preserve"> (</w:t>
-      </w:r>
+        <w:t>s</w:t>
+      </w:r>
+      <w:proofErr w:type="gramEnd"/>
       <w:r>
         <w:rPr>
           <w:rFonts w:ascii="Times New Roman" w:hAnsi="Times New Roman" w:cs="Times New Roman"/>
@@ -1154,7 +1279,7 @@
           <w:sz w:val="28"/>
           <w:szCs w:val="28"/>
         </w:rPr>
-        <w:t>:</w:t>
+        <w:t xml:space="preserve"> (</w:t>
       </w:r>
       <w:r>
         <w:rPr>
@@ -1163,24 +1288,42 @@
           <w:sz w:val="28"/>
           <w:szCs w:val="28"/>
         </w:rPr>
-        <w:t>)</w:t>
-      </w:r>
-    </w:p>
-    <w:p>
-      <w:pPr>
-        <w:pStyle w:val="ListParagraph"/>
-        <w:jc w:val="both"/>
+        <w:t>:</w:t>
+      </w:r>
+      <w:r>
         <w:rPr>
           <w:rFonts w:ascii="Times New Roman" w:hAnsi="Times New Roman" w:cs="Times New Roman"/>
           <w:b/>
           <w:sz w:val="28"/>
           <w:szCs w:val="28"/>
         </w:rPr>
-      </w:pPr>
-    </w:p>
-    <w:p>
-      <w:pPr>
-        <w:pStyle w:val="ListParagraph"/>
+        <w:t>)</w:t>
+      </w:r>
+      <w:r>
+        <w:rPr>
+          <w:rFonts w:ascii="Times New Roman" w:hAnsi="Times New Roman" w:cs="Times New Roman"/>
+          <w:b/>
+          <w:sz w:val="28"/>
+          <w:szCs w:val="28"/>
+        </w:rPr>
+        <w:t xml:space="preserve"> Vector of different beams</w:t>
+      </w:r>
+    </w:p>
+    <w:p>
+      <w:pPr>
+        <w:pStyle w:val="Listaszerbekezds"/>
+        <w:jc w:val="both"/>
+        <w:rPr>
+          <w:rFonts w:ascii="Times New Roman" w:hAnsi="Times New Roman" w:cs="Times New Roman"/>
+          <w:b/>
+          <w:sz w:val="28"/>
+          <w:szCs w:val="28"/>
+        </w:rPr>
+      </w:pPr>
+    </w:p>
+    <w:p>
+      <w:pPr>
+        <w:pStyle w:val="Listaszerbekezds"/>
         <w:numPr>
           <w:ilvl w:val="0"/>
           <w:numId w:val="10"/>
@@ -1214,7 +1357,7 @@
     </w:p>
     <w:p>
       <w:pPr>
-        <w:pStyle w:val="ListParagraph"/>
+        <w:pStyle w:val="Listaszerbekezds"/>
         <w:numPr>
           <w:ilvl w:val="1"/>
           <w:numId w:val="10"/>
@@ -1248,7 +1391,7 @@
     </w:p>
     <w:p>
       <w:pPr>
-        <w:pStyle w:val="ListParagraph"/>
+        <w:pStyle w:val="Listaszerbekezds"/>
         <w:numPr>
           <w:ilvl w:val="2"/>
           <w:numId w:val="10"/>
@@ -1280,7 +1423,7 @@
     </w:p>
     <w:p>
       <w:pPr>
-        <w:pStyle w:val="ListParagraph"/>
+        <w:pStyle w:val="Listaszerbekezds"/>
         <w:numPr>
           <w:ilvl w:val="2"/>
           <w:numId w:val="10"/>
@@ -1312,7 +1455,7 @@
     </w:p>
     <w:p>
       <w:pPr>
-        <w:pStyle w:val="ListParagraph"/>
+        <w:pStyle w:val="Listaszerbekezds"/>
         <w:numPr>
           <w:ilvl w:val="2"/>
           <w:numId w:val="10"/>
@@ -1344,7 +1487,7 @@
     </w:p>
     <w:p>
       <w:pPr>
-        <w:pStyle w:val="ListParagraph"/>
+        <w:pStyle w:val="Listaszerbekezds"/>
         <w:numPr>
           <w:ilvl w:val="1"/>
           <w:numId w:val="10"/>
@@ -1378,7 +1521,7 @@
     </w:p>
     <w:p>
       <w:pPr>
-        <w:pStyle w:val="ListParagraph"/>
+        <w:pStyle w:val="Listaszerbekezds"/>
         <w:numPr>
           <w:ilvl w:val="2"/>
           <w:numId w:val="10"/>
@@ -1420,7 +1563,7 @@
     </w:p>
     <w:p>
       <w:pPr>
-        <w:pStyle w:val="ListParagraph"/>
+        <w:pStyle w:val="Listaszerbekezds"/>
         <w:numPr>
           <w:ilvl w:val="2"/>
           <w:numId w:val="10"/>
@@ -1470,7 +1613,7 @@
     </w:p>
     <w:p>
       <w:pPr>
-        <w:pStyle w:val="ListParagraph"/>
+        <w:pStyle w:val="Listaszerbekezds"/>
         <w:numPr>
           <w:ilvl w:val="2"/>
           <w:numId w:val="10"/>
@@ -1520,7 +1663,7 @@
     </w:p>
     <w:p>
       <w:pPr>
-        <w:pStyle w:val="ListParagraph"/>
+        <w:pStyle w:val="Listaszerbekezds"/>
         <w:numPr>
           <w:ilvl w:val="1"/>
           <w:numId w:val="10"/>
@@ -1552,7 +1695,7 @@
     </w:p>
     <w:p>
       <w:pPr>
-        <w:pStyle w:val="ListParagraph"/>
+        <w:pStyle w:val="Listaszerbekezds"/>
         <w:numPr>
           <w:ilvl w:val="1"/>
           <w:numId w:val="10"/>
@@ -1584,7 +1727,7 @@
     </w:p>
     <w:p>
       <w:pPr>
-        <w:pStyle w:val="ListParagraph"/>
+        <w:pStyle w:val="Listaszerbekezds"/>
         <w:numPr>
           <w:ilvl w:val="1"/>
           <w:numId w:val="10"/>
@@ -1674,7 +1817,7 @@
     </w:p>
     <w:p>
       <w:pPr>
-        <w:pStyle w:val="ListParagraph"/>
+        <w:pStyle w:val="Listaszerbekezds"/>
         <w:numPr>
           <w:ilvl w:val="0"/>
           <w:numId w:val="10"/>
@@ -1708,7 +1851,7 @@
     </w:p>
     <w:p>
       <w:pPr>
-        <w:pStyle w:val="ListParagraph"/>
+        <w:pStyle w:val="Listaszerbekezds"/>
         <w:numPr>
           <w:ilvl w:val="1"/>
           <w:numId w:val="10"/>
@@ -1800,7 +1943,7 @@
     </w:p>
     <w:p>
       <w:pPr>
-        <w:pStyle w:val="ListParagraph"/>
+        <w:pStyle w:val="Listaszerbekezds"/>
         <w:numPr>
           <w:ilvl w:val="1"/>
           <w:numId w:val="10"/>
@@ -1927,7 +2070,7 @@
     </w:p>
     <w:p>
       <w:pPr>
-        <w:pStyle w:val="ListParagraph"/>
+        <w:pStyle w:val="Listaszerbekezds"/>
         <w:numPr>
           <w:ilvl w:val="1"/>
           <w:numId w:val="10"/>
@@ -2073,7 +2216,7 @@
     </w:p>
     <w:p>
       <w:pPr>
-        <w:pStyle w:val="ListParagraph"/>
+        <w:pStyle w:val="Listaszerbekezds"/>
         <w:numPr>
           <w:ilvl w:val="0"/>
           <w:numId w:val="10"/>
@@ -2104,66 +2247,46 @@
         </w:rPr>
         <w:t xml:space="preserve"> [</w:t>
       </w:r>
-      <w:proofErr w:type="spellStart"/>
-      <w:r>
-        <w:rPr>
-          <w:rFonts w:ascii="Times New Roman" w:hAnsi="Times New Roman" w:cs="Times New Roman"/>
-          <w:sz w:val="24"/>
-          <w:szCs w:val="24"/>
-        </w:rPr>
-        <w:t>keV</w:t>
-      </w:r>
-      <w:proofErr w:type="spellEnd"/>
-      <w:r>
-        <w:rPr>
-          <w:rFonts w:ascii="Times New Roman" w:hAnsi="Times New Roman" w:cs="Times New Roman"/>
-          <w:sz w:val="24"/>
-          <w:szCs w:val="24"/>
-        </w:rPr>
-        <w:t xml:space="preserve">] </w:t>
-      </w:r>
-      <w:r>
-        <w:rPr>
-          <w:rFonts w:ascii="Times New Roman" w:hAnsi="Times New Roman" w:cs="Times New Roman"/>
-          <w:sz w:val="24"/>
-          <w:szCs w:val="24"/>
-        </w:rPr>
-        <w:t>[1</w:t>
-      </w:r>
-      <w:r>
-        <w:rPr>
-          <w:rFonts w:ascii="Times New Roman" w:hAnsi="Times New Roman" w:cs="Times New Roman"/>
-          <w:sz w:val="24"/>
-          <w:szCs w:val="24"/>
-        </w:rPr>
-        <w:t>D array</w:t>
-      </w:r>
-      <w:r>
-        <w:rPr>
-          <w:rFonts w:ascii="Times New Roman" w:hAnsi="Times New Roman" w:cs="Times New Roman"/>
-          <w:sz w:val="24"/>
-          <w:szCs w:val="24"/>
-        </w:rPr>
-        <w:t>]: Co</w:t>
-      </w:r>
-      <w:r>
-        <w:rPr>
-          <w:rFonts w:ascii="Times New Roman" w:hAnsi="Times New Roman" w:cs="Times New Roman"/>
-          <w:sz w:val="24"/>
-          <w:szCs w:val="24"/>
-        </w:rPr>
-        <w:t xml:space="preserve">ntains the beam energy corresponding to each </w:t>
-      </w:r>
-      <w:proofErr w:type="spellStart"/>
-      <w:r>
-        <w:rPr>
-          <w:rFonts w:ascii="Times New Roman" w:hAnsi="Times New Roman" w:cs="Times New Roman"/>
-          <w:sz w:val="24"/>
-          <w:szCs w:val="24"/>
-        </w:rPr>
-        <w:t>beamlet</w:t>
-      </w:r>
-      <w:proofErr w:type="spellEnd"/>
+      <w:r>
+        <w:rPr>
+          <w:rFonts w:ascii="Times New Roman" w:hAnsi="Times New Roman" w:cs="Times New Roman"/>
+          <w:sz w:val="24"/>
+          <w:szCs w:val="24"/>
+        </w:rPr>
+        <w:t xml:space="preserve">eV] </w:t>
+      </w:r>
+      <w:r>
+        <w:rPr>
+          <w:rFonts w:ascii="Times New Roman" w:hAnsi="Times New Roman" w:cs="Times New Roman"/>
+          <w:sz w:val="24"/>
+          <w:szCs w:val="24"/>
+        </w:rPr>
+        <w:t>[</w:t>
+      </w:r>
+      <w:r>
+        <w:rPr>
+          <w:rFonts w:ascii="Times New Roman" w:hAnsi="Times New Roman" w:cs="Times New Roman"/>
+          <w:sz w:val="24"/>
+          <w:szCs w:val="24"/>
+        </w:rPr>
+        <w:t>-</w:t>
+      </w:r>
+      <w:r>
+        <w:rPr>
+          <w:rFonts w:ascii="Times New Roman" w:hAnsi="Times New Roman" w:cs="Times New Roman"/>
+          <w:sz w:val="24"/>
+          <w:szCs w:val="24"/>
+        </w:rPr>
+        <w:t xml:space="preserve">]: </w:t>
+      </w:r>
+      <w:r>
+        <w:rPr>
+          <w:rFonts w:ascii="Times New Roman" w:hAnsi="Times New Roman" w:cs="Times New Roman"/>
+          <w:sz w:val="24"/>
+          <w:szCs w:val="24"/>
+        </w:rPr>
+        <w:t>Energy of the beam</w:t>
+      </w:r>
       <w:r>
         <w:rPr>
           <w:rFonts w:ascii="Times New Roman" w:hAnsi="Times New Roman" w:cs="Times New Roman"/>
@@ -2175,7 +2298,7 @@
     </w:p>
     <w:p>
       <w:pPr>
-        <w:pStyle w:val="ListParagraph"/>
+        <w:pStyle w:val="Listaszerbekezds"/>
         <w:numPr>
           <w:ilvl w:val="0"/>
           <w:numId w:val="10"/>
@@ -2291,7 +2414,7 @@
     </w:p>
     <w:p>
       <w:pPr>
-        <w:pStyle w:val="ListParagraph"/>
+        <w:pStyle w:val="Listaszerbekezds"/>
         <w:numPr>
           <w:ilvl w:val="0"/>
           <w:numId w:val="5"/>
@@ -2354,7 +2477,7 @@
     </w:p>
     <w:p>
       <w:pPr>
-        <w:pStyle w:val="ListParagraph"/>
+        <w:pStyle w:val="Listaszerbekezds"/>
         <w:jc w:val="both"/>
         <w:rPr>
           <w:rFonts w:ascii="Times New Roman" w:hAnsi="Times New Roman" w:cs="Times New Roman"/>
@@ -2366,7 +2489,7 @@
     </w:p>
     <w:p>
       <w:pPr>
-        <w:pStyle w:val="ListParagraph"/>
+        <w:pStyle w:val="Listaszerbekezds"/>
         <w:numPr>
           <w:ilvl w:val="0"/>
           <w:numId w:val="8"/>
@@ -2432,7 +2555,7 @@
     </w:p>
     <w:p>
       <w:pPr>
-        <w:pStyle w:val="ListParagraph"/>
+        <w:pStyle w:val="Listaszerbekezds"/>
         <w:numPr>
           <w:ilvl w:val="0"/>
           <w:numId w:val="8"/>
@@ -2556,7 +2679,7 @@
     </w:p>
     <w:p>
       <w:pPr>
-        <w:pStyle w:val="ListParagraph"/>
+        <w:pStyle w:val="Listaszerbekezds"/>
         <w:numPr>
           <w:ilvl w:val="0"/>
           <w:numId w:val="8"/>
@@ -2708,7 +2831,7 @@
     </w:p>
     <w:p>
       <w:pPr>
-        <w:pStyle w:val="ListParagraph"/>
+        <w:pStyle w:val="Listaszerbekezds"/>
         <w:numPr>
           <w:ilvl w:val="0"/>
           <w:numId w:val="5"/>
@@ -2721,6 +2844,7 @@
           <w:szCs w:val="28"/>
         </w:rPr>
       </w:pPr>
+      <w:proofErr w:type="gramStart"/>
       <w:r>
         <w:rPr>
           <w:rFonts w:ascii="Times New Roman" w:hAnsi="Times New Roman" w:cs="Times New Roman"/>
@@ -2728,8 +2852,9 @@
           <w:sz w:val="28"/>
           <w:szCs w:val="28"/>
         </w:rPr>
-        <w:t>e</w:t>
-      </w:r>
+        <w:t>equilibrium</w:t>
+      </w:r>
+      <w:proofErr w:type="gramEnd"/>
       <w:r>
         <w:rPr>
           <w:rFonts w:ascii="Times New Roman" w:hAnsi="Times New Roman" w:cs="Times New Roman"/>
@@ -2737,7 +2862,230 @@
           <w:sz w:val="28"/>
           <w:szCs w:val="28"/>
         </w:rPr>
-        <w:t xml:space="preserve">quilibrium </w:t>
+        <w:t xml:space="preserve"> </w:t>
+      </w:r>
+      <w:r>
+        <w:rPr>
+          <w:rFonts w:ascii="Times New Roman" w:hAnsi="Times New Roman" w:cs="Times New Roman"/>
+          <w:b/>
+          <w:sz w:val="28"/>
+          <w:szCs w:val="28"/>
+        </w:rPr>
+        <w:t>(:)</w:t>
+      </w:r>
+    </w:p>
+    <w:p>
+      <w:pPr>
+        <w:pStyle w:val="Listaszerbekezds"/>
+        <w:numPr>
+          <w:ilvl w:val="0"/>
+          <w:numId w:val="13"/>
+        </w:numPr>
+        <w:jc w:val="both"/>
+        <w:rPr>
+          <w:rFonts w:ascii="Times New Roman" w:hAnsi="Times New Roman" w:cs="Times New Roman"/>
+          <w:sz w:val="24"/>
+          <w:szCs w:val="24"/>
+        </w:rPr>
+      </w:pPr>
+      <w:proofErr w:type="spellStart"/>
+      <w:r>
+        <w:rPr>
+          <w:rFonts w:ascii="Times New Roman" w:hAnsi="Times New Roman" w:cs="Times New Roman"/>
+          <w:sz w:val="24"/>
+          <w:szCs w:val="24"/>
+        </w:rPr>
+        <w:t>norm_toroidal_flux</w:t>
+      </w:r>
+      <w:proofErr w:type="spellEnd"/>
+      <w:r>
+        <w:rPr>
+          <w:rFonts w:ascii="Times New Roman" w:hAnsi="Times New Roman" w:cs="Times New Roman"/>
+          <w:sz w:val="24"/>
+          <w:szCs w:val="24"/>
+        </w:rPr>
+        <w:t xml:space="preserve"> [</w:t>
+      </w:r>
+      <w:proofErr w:type="spellStart"/>
+      <w:r>
+        <w:rPr>
+          <w:rFonts w:ascii="Times New Roman" w:hAnsi="Times New Roman" w:cs="Times New Roman"/>
+          <w:sz w:val="24"/>
+          <w:szCs w:val="24"/>
+        </w:rPr>
+        <w:t>n_beamlet</w:t>
+      </w:r>
+      <w:proofErr w:type="spellEnd"/>
+      <w:r>
+        <w:rPr>
+          <w:rFonts w:ascii="Times New Roman" w:hAnsi="Times New Roman" w:cs="Times New Roman"/>
+          <w:sz w:val="24"/>
+          <w:szCs w:val="24"/>
+        </w:rPr>
+        <w:t xml:space="preserve">, </w:t>
+      </w:r>
+      <w:proofErr w:type="spellStart"/>
+      <w:r>
+        <w:rPr>
+          <w:rFonts w:ascii="Times New Roman" w:hAnsi="Times New Roman" w:cs="Times New Roman"/>
+          <w:sz w:val="24"/>
+          <w:szCs w:val="24"/>
+        </w:rPr>
+        <w:t>n_point_along</w:t>
+      </w:r>
+      <w:proofErr w:type="spellEnd"/>
+      <w:r>
+        <w:rPr>
+          <w:rFonts w:ascii="Times New Roman" w:hAnsi="Times New Roman" w:cs="Times New Roman"/>
+          <w:sz w:val="24"/>
+          <w:szCs w:val="24"/>
+        </w:rPr>
+        <w:t xml:space="preserve">] </w:t>
+      </w:r>
+      <w:r>
+        <w:rPr>
+          <w:rFonts w:ascii="Times New Roman" w:hAnsi="Times New Roman" w:cs="Times New Roman"/>
+          <w:sz w:val="24"/>
+          <w:szCs w:val="24"/>
+        </w:rPr>
+        <w:t xml:space="preserve">Contains a 2D array </w:t>
+      </w:r>
+      <w:r>
+        <w:rPr>
+          <w:rFonts w:ascii="Times New Roman" w:hAnsi="Times New Roman" w:cs="Times New Roman"/>
+          <w:sz w:val="24"/>
+          <w:szCs w:val="24"/>
+        </w:rPr>
+        <w:t xml:space="preserve">with the flux surface values of all the points along the </w:t>
+      </w:r>
+      <w:proofErr w:type="spellStart"/>
+      <w:r>
+        <w:rPr>
+          <w:rFonts w:ascii="Times New Roman" w:hAnsi="Times New Roman" w:cs="Times New Roman"/>
+          <w:sz w:val="24"/>
+          <w:szCs w:val="24"/>
+        </w:rPr>
+        <w:t>beamlets</w:t>
+      </w:r>
+      <w:proofErr w:type="spellEnd"/>
+      <w:r>
+        <w:rPr>
+          <w:rFonts w:ascii="Times New Roman" w:hAnsi="Times New Roman" w:cs="Times New Roman"/>
+          <w:sz w:val="24"/>
+          <w:szCs w:val="24"/>
+        </w:rPr>
+        <w:t>.</w:t>
+      </w:r>
+    </w:p>
+    <w:p>
+      <w:pPr>
+        <w:pStyle w:val="Listaszerbekezds"/>
+        <w:numPr>
+          <w:ilvl w:val="0"/>
+          <w:numId w:val="13"/>
+        </w:numPr>
+        <w:jc w:val="both"/>
+        <w:rPr>
+          <w:rFonts w:ascii="Times New Roman" w:hAnsi="Times New Roman" w:cs="Times New Roman"/>
+          <w:sz w:val="24"/>
+          <w:szCs w:val="24"/>
+        </w:rPr>
+      </w:pPr>
+      <w:proofErr w:type="spellStart"/>
+      <w:r>
+        <w:rPr>
+          <w:rFonts w:ascii="Times New Roman" w:hAnsi="Times New Roman" w:cs="Times New Roman"/>
+          <w:sz w:val="24"/>
+          <w:szCs w:val="24"/>
+        </w:rPr>
+        <w:t>magnetic_vector</w:t>
+      </w:r>
+      <w:proofErr w:type="spellEnd"/>
+      <w:r>
+        <w:rPr>
+          <w:rFonts w:ascii="Times New Roman" w:hAnsi="Times New Roman" w:cs="Times New Roman"/>
+          <w:sz w:val="24"/>
+          <w:szCs w:val="24"/>
+        </w:rPr>
+        <w:t xml:space="preserve"> [</w:t>
+      </w:r>
+      <w:proofErr w:type="spellStart"/>
+      <w:r>
+        <w:rPr>
+          <w:rFonts w:ascii="Times New Roman" w:hAnsi="Times New Roman" w:cs="Times New Roman"/>
+          <w:sz w:val="24"/>
+          <w:szCs w:val="24"/>
+        </w:rPr>
+        <w:t>n_beamlet</w:t>
+      </w:r>
+      <w:proofErr w:type="spellEnd"/>
+      <w:r>
+        <w:rPr>
+          <w:rFonts w:ascii="Times New Roman" w:hAnsi="Times New Roman" w:cs="Times New Roman"/>
+          <w:sz w:val="24"/>
+          <w:szCs w:val="24"/>
+        </w:rPr>
+        <w:t xml:space="preserve">, </w:t>
+      </w:r>
+      <w:proofErr w:type="spellStart"/>
+      <w:r>
+        <w:rPr>
+          <w:rFonts w:ascii="Times New Roman" w:hAnsi="Times New Roman" w:cs="Times New Roman"/>
+          <w:sz w:val="24"/>
+          <w:szCs w:val="24"/>
+        </w:rPr>
+        <w:t>n_point_along</w:t>
+      </w:r>
+      <w:proofErr w:type="spellEnd"/>
+      <w:r>
+        <w:rPr>
+          <w:rFonts w:ascii="Times New Roman" w:hAnsi="Times New Roman" w:cs="Times New Roman"/>
+          <w:sz w:val="24"/>
+          <w:szCs w:val="24"/>
+        </w:rPr>
+        <w:t>, 3</w:t>
+      </w:r>
+      <w:r>
+        <w:rPr>
+          <w:rFonts w:ascii="Times New Roman" w:hAnsi="Times New Roman" w:cs="Times New Roman"/>
+          <w:sz w:val="24"/>
+          <w:szCs w:val="24"/>
+        </w:rPr>
+        <w:t xml:space="preserve">] Contains array with the </w:t>
+      </w:r>
+      <w:r>
+        <w:rPr>
+          <w:rFonts w:ascii="Times New Roman" w:hAnsi="Times New Roman" w:cs="Times New Roman"/>
+          <w:sz w:val="24"/>
+          <w:szCs w:val="24"/>
+        </w:rPr>
+        <w:t>unit vectors of magnetic field at</w:t>
+      </w:r>
+      <w:r>
+        <w:rPr>
+          <w:rFonts w:ascii="Times New Roman" w:hAnsi="Times New Roman" w:cs="Times New Roman"/>
+          <w:sz w:val="24"/>
+          <w:szCs w:val="24"/>
+        </w:rPr>
+        <w:t xml:space="preserve"> all the points along the </w:t>
+      </w:r>
+      <w:proofErr w:type="spellStart"/>
+      <w:r>
+        <w:rPr>
+          <w:rFonts w:ascii="Times New Roman" w:hAnsi="Times New Roman" w:cs="Times New Roman"/>
+          <w:sz w:val="24"/>
+          <w:szCs w:val="24"/>
+        </w:rPr>
+        <w:t>beamlets</w:t>
+      </w:r>
+      <w:proofErr w:type="spellEnd"/>
+      <w:r>
+        <w:rPr>
+          <w:rFonts w:ascii="Times New Roman" w:hAnsi="Times New Roman" w:cs="Times New Roman"/>
+          <w:sz w:val="24"/>
+          <w:szCs w:val="24"/>
+        </w:rPr>
+        <w:t>.</w:t>
       </w:r>
     </w:p>
     <w:p>
@@ -2750,83 +3098,10 @@
           <w:szCs w:val="24"/>
         </w:rPr>
       </w:pPr>
-      <w:r>
-        <w:rPr>
-          <w:rFonts w:ascii="Times New Roman" w:hAnsi="Times New Roman" w:cs="Times New Roman"/>
-          <w:sz w:val="24"/>
-          <w:szCs w:val="24"/>
-        </w:rPr>
-        <w:t>Contains a 2D array [</w:t>
-      </w:r>
-      <w:proofErr w:type="spellStart"/>
-      <w:r>
-        <w:rPr>
-          <w:rFonts w:ascii="Times New Roman" w:hAnsi="Times New Roman" w:cs="Times New Roman"/>
-          <w:sz w:val="24"/>
-          <w:szCs w:val="24"/>
-        </w:rPr>
-        <w:t>n_beamlet</w:t>
-      </w:r>
-      <w:proofErr w:type="spellEnd"/>
-      <w:r>
-        <w:rPr>
-          <w:rFonts w:ascii="Times New Roman" w:hAnsi="Times New Roman" w:cs="Times New Roman"/>
-          <w:sz w:val="24"/>
-          <w:szCs w:val="24"/>
-        </w:rPr>
-        <w:t xml:space="preserve">, </w:t>
-      </w:r>
-      <w:proofErr w:type="spellStart"/>
-      <w:r>
-        <w:rPr>
-          <w:rFonts w:ascii="Times New Roman" w:hAnsi="Times New Roman" w:cs="Times New Roman"/>
-          <w:sz w:val="24"/>
-          <w:szCs w:val="24"/>
-        </w:rPr>
-        <w:t>n_point_along</w:t>
-      </w:r>
-      <w:proofErr w:type="spellEnd"/>
-      <w:r>
-        <w:rPr>
-          <w:rFonts w:ascii="Times New Roman" w:hAnsi="Times New Roman" w:cs="Times New Roman"/>
-          <w:sz w:val="24"/>
-          <w:szCs w:val="24"/>
-        </w:rPr>
-        <w:t xml:space="preserve">] with the flux surface values of all the points along the </w:t>
-      </w:r>
-      <w:proofErr w:type="spellStart"/>
-      <w:r>
-        <w:rPr>
-          <w:rFonts w:ascii="Times New Roman" w:hAnsi="Times New Roman" w:cs="Times New Roman"/>
-          <w:sz w:val="24"/>
-          <w:szCs w:val="24"/>
-        </w:rPr>
-        <w:t>beamlets</w:t>
-      </w:r>
-      <w:proofErr w:type="spellEnd"/>
-      <w:r>
-        <w:rPr>
-          <w:rFonts w:ascii="Times New Roman" w:hAnsi="Times New Roman" w:cs="Times New Roman"/>
-          <w:sz w:val="24"/>
-          <w:szCs w:val="24"/>
-        </w:rPr>
-        <w:t>.</w:t>
-      </w:r>
-    </w:p>
-    <w:p>
-      <w:pPr>
-        <w:ind w:left="360"/>
-        <w:jc w:val="both"/>
-        <w:rPr>
-          <w:rFonts w:ascii="Times New Roman" w:hAnsi="Times New Roman" w:cs="Times New Roman"/>
-          <w:sz w:val="24"/>
-          <w:szCs w:val="24"/>
-        </w:rPr>
-      </w:pPr>
-    </w:p>
-    <w:p>
-      <w:pPr>
-        <w:pStyle w:val="ListParagraph"/>
+    </w:p>
+    <w:p>
+      <w:pPr>
+        <w:pStyle w:val="Listaszerbekezds"/>
         <w:numPr>
           <w:ilvl w:val="0"/>
           <w:numId w:val="5"/>
@@ -2889,18 +3164,18 @@
     </w:p>
     <w:p>
       <w:pPr>
-        <w:pStyle w:val="ListParagraph"/>
-        <w:jc w:val="both"/>
-        <w:rPr>
-          <w:rFonts w:ascii="Times New Roman" w:hAnsi="Times New Roman" w:cs="Times New Roman"/>
-          <w:sz w:val="24"/>
-          <w:szCs w:val="24"/>
-        </w:rPr>
-      </w:pPr>
-    </w:p>
-    <w:p>
-      <w:pPr>
-        <w:pStyle w:val="ListParagraph"/>
+        <w:pStyle w:val="Listaszerbekezds"/>
+        <w:jc w:val="both"/>
+        <w:rPr>
+          <w:rFonts w:ascii="Times New Roman" w:hAnsi="Times New Roman" w:cs="Times New Roman"/>
+          <w:sz w:val="24"/>
+          <w:szCs w:val="24"/>
+        </w:rPr>
+      </w:pPr>
+    </w:p>
+    <w:p>
+      <w:pPr>
+        <w:pStyle w:val="Listaszerbekezds"/>
         <w:numPr>
           <w:ilvl w:val="0"/>
           <w:numId w:val="9"/>
@@ -2933,7 +3208,7 @@
     </w:p>
     <w:p>
       <w:pPr>
-        <w:pStyle w:val="ListParagraph"/>
+        <w:pStyle w:val="Listaszerbekezds"/>
         <w:numPr>
           <w:ilvl w:val="0"/>
           <w:numId w:val="9"/>
@@ -2961,8 +3236,6 @@
         </w:rPr>
         <w:t xml:space="preserve"> (:) </w:t>
       </w:r>
-      <w:bookmarkStart w:id="0" w:name="_GoBack"/>
-      <w:bookmarkEnd w:id="0"/>
       <w:r>
         <w:rPr>
           <w:rFonts w:ascii="Times New Roman" w:hAnsi="Times New Roman" w:cs="Times New Roman"/>
@@ -2974,7 +3247,7 @@
     </w:p>
     <w:p>
       <w:pPr>
-        <w:pStyle w:val="ListParagraph"/>
+        <w:pStyle w:val="Listaszerbekezds"/>
         <w:numPr>
           <w:ilvl w:val="0"/>
           <w:numId w:val="9"/>
@@ -3024,7 +3297,7 @@
     </w:p>
     <w:p>
       <w:pPr>
-        <w:pStyle w:val="ListParagraph"/>
+        <w:pStyle w:val="Listaszerbekezds"/>
         <w:numPr>
           <w:ilvl w:val="1"/>
           <w:numId w:val="9"/>
@@ -3083,7 +3356,7 @@
     </w:p>
     <w:p>
       <w:pPr>
-        <w:pStyle w:val="ListParagraph"/>
+        <w:pStyle w:val="Listaszerbekezds"/>
         <w:numPr>
           <w:ilvl w:val="1"/>
           <w:numId w:val="9"/>
@@ -3161,7 +3434,7 @@
     </w:p>
     <w:p>
       <w:pPr>
-        <w:pStyle w:val="ListParagraph"/>
+        <w:pStyle w:val="Listaszerbekezds"/>
         <w:numPr>
           <w:ilvl w:val="1"/>
           <w:numId w:val="9"/>
@@ -3235,20 +3508,12 @@
           <w:sz w:val="24"/>
           <w:szCs w:val="24"/>
         </w:rPr>
-        <w:t>] coordinates of the observed</w:t>
-      </w:r>
-      <w:r>
-        <w:rPr>
-          <w:rFonts w:ascii="Times New Roman" w:hAnsi="Times New Roman" w:cs="Times New Roman"/>
-          <w:sz w:val="24"/>
-          <w:szCs w:val="24"/>
-        </w:rPr>
-        <w:t xml:space="preserve"> point.</w:t>
-      </w:r>
-    </w:p>
-    <w:p>
-      <w:pPr>
-        <w:pStyle w:val="ListParagraph"/>
+        <w:t>] coordinates of the observed point.</w:t>
+      </w:r>
+    </w:p>
+    <w:p>
+      <w:pPr>
+        <w:pStyle w:val="Listaszerbekezds"/>
         <w:numPr>
           <w:ilvl w:val="1"/>
           <w:numId w:val="9"/>
@@ -3299,7 +3564,7 @@
     </w:p>
     <w:p>
       <w:pPr>
-        <w:pStyle w:val="ListParagraph"/>
+        <w:pStyle w:val="Listaszerbekezds"/>
         <w:numPr>
           <w:ilvl w:val="1"/>
           <w:numId w:val="9"/>
@@ -3341,7 +3606,7 @@
     </w:p>
     <w:p>
       <w:pPr>
-        <w:pStyle w:val="ListParagraph"/>
+        <w:pStyle w:val="Listaszerbekezds"/>
         <w:numPr>
           <w:ilvl w:val="1"/>
           <w:numId w:val="9"/>
@@ -3374,7 +3639,7 @@
     </w:p>
     <w:p>
       <w:pPr>
-        <w:pStyle w:val="ListParagraph"/>
+        <w:pStyle w:val="Listaszerbekezds"/>
         <w:numPr>
           <w:ilvl w:val="2"/>
           <w:numId w:val="9"/>
@@ -3397,7 +3662,7 @@
     </w:p>
     <w:p>
       <w:pPr>
-        <w:pStyle w:val="ListParagraph"/>
+        <w:pStyle w:val="Listaszerbekezds"/>
         <w:numPr>
           <w:ilvl w:val="2"/>
           <w:numId w:val="9"/>
@@ -3420,7 +3685,7 @@
     </w:p>
     <w:p>
       <w:pPr>
-        <w:pStyle w:val="ListParagraph"/>
+        <w:pStyle w:val="Listaszerbekezds"/>
         <w:numPr>
           <w:ilvl w:val="0"/>
           <w:numId w:val="9"/>
@@ -3470,7 +3735,7 @@
     </w:p>
     <w:p>
       <w:pPr>
-        <w:pStyle w:val="ListParagraph"/>
+        <w:pStyle w:val="Listaszerbekezds"/>
         <w:numPr>
           <w:ilvl w:val="0"/>
           <w:numId w:val="9"/>
@@ -3548,7 +3813,7 @@
     </w:p>
     <w:p>
       <w:pPr>
-        <w:pStyle w:val="ListParagraph"/>
+        <w:pStyle w:val="Listaszerbekezds"/>
         <w:numPr>
           <w:ilvl w:val="0"/>
           <w:numId w:val="9"/>
@@ -3626,7 +3891,7 @@
     </w:p>
     <w:p>
       <w:pPr>
-        <w:pStyle w:val="ListParagraph"/>
+        <w:pStyle w:val="Listaszerbekezds"/>
         <w:numPr>
           <w:ilvl w:val="0"/>
           <w:numId w:val="5"/>
@@ -3679,22 +3944,31 @@
         </w:rPr>
         <w:t>)</w:t>
       </w:r>
-    </w:p>
-    <w:p>
-      <w:pPr>
-        <w:pStyle w:val="ListParagraph"/>
-        <w:jc w:val="both"/>
+      <w:r>
         <w:rPr>
           <w:rFonts w:ascii="Times New Roman" w:hAnsi="Times New Roman" w:cs="Times New Roman"/>
           <w:b/>
           <w:sz w:val="28"/>
           <w:szCs w:val="28"/>
         </w:rPr>
-      </w:pPr>
-    </w:p>
-    <w:p>
-      <w:pPr>
-        <w:pStyle w:val="ListParagraph"/>
+        <w:t xml:space="preserve"> TO XML</w:t>
+      </w:r>
+    </w:p>
+    <w:p>
+      <w:pPr>
+        <w:pStyle w:val="Listaszerbekezds"/>
+        <w:jc w:val="both"/>
+        <w:rPr>
+          <w:rFonts w:ascii="Times New Roman" w:hAnsi="Times New Roman" w:cs="Times New Roman"/>
+          <w:b/>
+          <w:sz w:val="28"/>
+          <w:szCs w:val="28"/>
+        </w:rPr>
+      </w:pPr>
+    </w:p>
+    <w:p>
+      <w:pPr>
+        <w:pStyle w:val="Listaszerbekezds"/>
         <w:numPr>
           <w:ilvl w:val="0"/>
           <w:numId w:val="11"/>
@@ -3760,7 +4034,7 @@
     </w:p>
     <w:p>
       <w:pPr>
-        <w:pStyle w:val="ListParagraph"/>
+        <w:pStyle w:val="Listaszerbekezds"/>
         <w:numPr>
           <w:ilvl w:val="0"/>
           <w:numId w:val="11"/>
@@ -3794,7 +4068,7 @@
     </w:p>
     <w:p>
       <w:pPr>
-        <w:pStyle w:val="ListParagraph"/>
+        <w:pStyle w:val="Listaszerbekezds"/>
         <w:numPr>
           <w:ilvl w:val="0"/>
           <w:numId w:val="11"/>
@@ -3828,7 +4102,7 @@
     </w:p>
     <w:p>
       <w:pPr>
-        <w:pStyle w:val="ListParagraph"/>
+        <w:pStyle w:val="Listaszerbekezds"/>
         <w:numPr>
           <w:ilvl w:val="0"/>
           <w:numId w:val="11"/>
@@ -3862,7 +4136,7 @@
     </w:p>
     <w:p>
       <w:pPr>
-        <w:pStyle w:val="ListParagraph"/>
+        <w:pStyle w:val="Listaszerbekezds"/>
         <w:numPr>
           <w:ilvl w:val="1"/>
           <w:numId w:val="11"/>
@@ -3896,7 +4170,7 @@
     </w:p>
     <w:p>
       <w:pPr>
-        <w:pStyle w:val="ListParagraph"/>
+        <w:pStyle w:val="Listaszerbekezds"/>
         <w:numPr>
           <w:ilvl w:val="1"/>
           <w:numId w:val="11"/>
@@ -3930,7 +4204,7 @@
     </w:p>
     <w:p>
       <w:pPr>
-        <w:pStyle w:val="ListParagraph"/>
+        <w:pStyle w:val="Listaszerbekezds"/>
         <w:numPr>
           <w:ilvl w:val="1"/>
           <w:numId w:val="11"/>
@@ -3950,6 +4224,7 @@
           <w:sz w:val="24"/>
           <w:szCs w:val="24"/>
         </w:rPr>
+        <w:lastRenderedPageBreak/>
         <w:t>spacing</w:t>
       </w:r>
       <w:proofErr w:type="gramEnd"/>
@@ -3964,7 +4239,7 @@
     </w:p>
     <w:p>
       <w:pPr>
-        <w:pStyle w:val="ListParagraph"/>
+        <w:pStyle w:val="Listaszerbekezds"/>
         <w:numPr>
           <w:ilvl w:val="1"/>
           <w:numId w:val="11"/>
@@ -4008,7 +4283,7 @@
     </w:p>
     <w:p>
       <w:pPr>
-        <w:pStyle w:val="ListParagraph"/>
+        <w:pStyle w:val="Listaszerbekezds"/>
         <w:numPr>
           <w:ilvl w:val="0"/>
           <w:numId w:val="5"/>
@@ -4071,7 +4346,7 @@
     </w:p>
     <w:p>
       <w:pPr>
-        <w:pStyle w:val="ListParagraph"/>
+        <w:pStyle w:val="Listaszerbekezds"/>
         <w:jc w:val="both"/>
         <w:rPr>
           <w:rFonts w:ascii="Times New Roman" w:hAnsi="Times New Roman" w:cs="Times New Roman"/>
@@ -4083,7 +4358,7 @@
     </w:p>
     <w:p>
       <w:pPr>
-        <w:pStyle w:val="ListParagraph"/>
+        <w:pStyle w:val="Listaszerbekezds"/>
         <w:numPr>
           <w:ilvl w:val="0"/>
           <w:numId w:val="6"/>
@@ -4169,7 +4444,7 @@
     </w:p>
     <w:p>
       <w:pPr>
-        <w:pStyle w:val="ListParagraph"/>
+        <w:pStyle w:val="Listaszerbekezds"/>
         <w:numPr>
           <w:ilvl w:val="1"/>
           <w:numId w:val="6"/>
@@ -4316,7 +4591,7 @@
     </w:p>
     <w:p>
       <w:pPr>
-        <w:pStyle w:val="ListParagraph"/>
+        <w:pStyle w:val="Listaszerbekezds"/>
         <w:numPr>
           <w:ilvl w:val="1"/>
           <w:numId w:val="6"/>
@@ -4453,7 +4728,7 @@
     </w:p>
     <w:p>
       <w:pPr>
-        <w:pStyle w:val="ListParagraph"/>
+        <w:pStyle w:val="Listaszerbekezds"/>
         <w:numPr>
           <w:ilvl w:val="1"/>
           <w:numId w:val="6"/>
@@ -4483,7 +4758,15 @@
           <w:sz w:val="24"/>
           <w:szCs w:val="24"/>
         </w:rPr>
-        <w:t xml:space="preserve"> [au</w:t>
+        <w:t xml:space="preserve"> [</w:t>
+      </w:r>
+      <w:r>
+        <w:rPr>
+          <w:rFonts w:ascii="Times New Roman" w:hAnsi="Times New Roman" w:cs="Times New Roman"/>
+          <w:sz w:val="24"/>
+          <w:szCs w:val="24"/>
+        </w:rPr>
+        <w:t>-</w:t>
       </w:r>
       <w:r>
         <w:rPr>
@@ -4616,7 +4899,7 @@
     </w:p>
     <w:p>
       <w:pPr>
-        <w:pStyle w:val="ListParagraph"/>
+        <w:pStyle w:val="Listaszerbekezds"/>
         <w:numPr>
           <w:ilvl w:val="0"/>
           <w:numId w:val="6"/>
@@ -4646,7 +4929,23 @@
           <w:sz w:val="24"/>
           <w:szCs w:val="24"/>
         </w:rPr>
-        <w:t xml:space="preserve"> [au]</w:t>
+        <w:t xml:space="preserve"> [</w:t>
+      </w:r>
+      <w:r>
+        <w:rPr>
+          <w:rFonts w:ascii="Times New Roman" w:hAnsi="Times New Roman" w:cs="Times New Roman"/>
+          <w:sz w:val="24"/>
+          <w:szCs w:val="24"/>
+        </w:rPr>
+        <w:t>m3/s</w:t>
+      </w:r>
+      <w:r>
+        <w:rPr>
+          <w:rFonts w:ascii="Times New Roman" w:hAnsi="Times New Roman" w:cs="Times New Roman"/>
+          <w:sz w:val="24"/>
+          <w:szCs w:val="24"/>
+        </w:rPr>
+        <w:t>]</w:t>
       </w:r>
       <w:r>
         <w:rPr>
@@ -4759,7 +5058,7 @@
     </w:p>
     <w:p>
       <w:pPr>
-        <w:pStyle w:val="ListParagraph"/>
+        <w:pStyle w:val="Listaszerbekezds"/>
         <w:numPr>
           <w:ilvl w:val="0"/>
           <w:numId w:val="6"/>
@@ -4782,6 +5081,8 @@
         </w:rPr>
         <w:t>spatial_resolution</w:t>
       </w:r>
+      <w:bookmarkStart w:id="0" w:name="_GoBack"/>
+      <w:bookmarkEnd w:id="0"/>
       <w:proofErr w:type="spellEnd"/>
       <w:r>
         <w:rPr>
@@ -4802,7 +5103,7 @@
     </w:p>
     <w:p>
       <w:pPr>
-        <w:pStyle w:val="ListParagraph"/>
+        <w:pStyle w:val="Listaszerbekezds"/>
         <w:numPr>
           <w:ilvl w:val="1"/>
           <w:numId w:val="6"/>
@@ -4869,7 +5170,7 @@
     </w:p>
     <w:p>
       <w:pPr>
-        <w:pStyle w:val="ListParagraph"/>
+        <w:pStyle w:val="Listaszerbekezds"/>
         <w:numPr>
           <w:ilvl w:val="2"/>
           <w:numId w:val="6"/>
@@ -4904,7 +5205,7 @@
     </w:p>
     <w:p>
       <w:pPr>
-        <w:pStyle w:val="ListParagraph"/>
+        <w:pStyle w:val="Listaszerbekezds"/>
         <w:numPr>
           <w:ilvl w:val="2"/>
           <w:numId w:val="6"/>
@@ -4939,7 +5240,7 @@
     </w:p>
     <w:p>
       <w:pPr>
-        <w:pStyle w:val="ListParagraph"/>
+        <w:pStyle w:val="Listaszerbekezds"/>
         <w:numPr>
           <w:ilvl w:val="1"/>
           <w:numId w:val="6"/>
@@ -4960,7 +5261,25 @@
           <w:sz w:val="24"/>
           <w:szCs w:val="24"/>
         </w:rPr>
-        <w:t>magbeam_smear</w:t>
+        <w:t>mag</w:t>
+      </w:r>
+      <w:r>
+        <w:rPr>
+          <w:rFonts w:ascii="Times New Roman" w:hAnsi="Times New Roman" w:cs="Times New Roman"/>
+          <w:b/>
+          <w:sz w:val="24"/>
+          <w:szCs w:val="24"/>
+        </w:rPr>
+        <w:t>_</w:t>
+      </w:r>
+      <w:r>
+        <w:rPr>
+          <w:rFonts w:ascii="Times New Roman" w:hAnsi="Times New Roman" w:cs="Times New Roman"/>
+          <w:b/>
+          <w:sz w:val="24"/>
+          <w:szCs w:val="24"/>
+        </w:rPr>
+        <w:t>beam_smear</w:t>
       </w:r>
       <w:proofErr w:type="spellEnd"/>
       <w:r>
@@ -5038,7 +5357,7 @@
     </w:p>
     <w:p>
       <w:pPr>
-        <w:pStyle w:val="ListParagraph"/>
+        <w:pStyle w:val="Listaszerbekezds"/>
         <w:numPr>
           <w:ilvl w:val="2"/>
           <w:numId w:val="6"/>
@@ -5068,28 +5387,12 @@
           <w:sz w:val="24"/>
           <w:szCs w:val="24"/>
         </w:rPr>
-        <w:t xml:space="preserve"> [m] [float]: Radial component of spatial resolution from </w:t>
-      </w:r>
-      <w:r>
-        <w:rPr>
-          <w:rFonts w:ascii="Times New Roman" w:hAnsi="Times New Roman" w:cs="Times New Roman"/>
-          <w:sz w:val="24"/>
-          <w:szCs w:val="24"/>
-        </w:rPr>
-        <w:t>smearing caused by the misalignment of the magnetic field lines with LOS within the beam geometry</w:t>
-      </w:r>
-      <w:r>
-        <w:rPr>
-          <w:rFonts w:ascii="Times New Roman" w:hAnsi="Times New Roman" w:cs="Times New Roman"/>
-          <w:sz w:val="24"/>
-          <w:szCs w:val="24"/>
-        </w:rPr>
-        <w:t>.</w:t>
-      </w:r>
-    </w:p>
-    <w:p>
-      <w:pPr>
-        <w:pStyle w:val="ListParagraph"/>
+        <w:t xml:space="preserve"> [m] [float]: Radial component of spatial resolution from smearing caused by the misalignment of the magnetic field lines with LOS within the beam geometry.</w:t>
+      </w:r>
+    </w:p>
+    <w:p>
+      <w:pPr>
+        <w:pStyle w:val="Listaszerbekezds"/>
         <w:numPr>
           <w:ilvl w:val="2"/>
           <w:numId w:val="6"/>
@@ -5119,28 +5422,12 @@
           <w:sz w:val="24"/>
           <w:szCs w:val="24"/>
         </w:rPr>
-        <w:t xml:space="preserve"> [m] [float]: </w:t>
-      </w:r>
-      <w:r>
-        <w:rPr>
-          <w:rFonts w:ascii="Times New Roman" w:hAnsi="Times New Roman" w:cs="Times New Roman"/>
-          <w:sz w:val="24"/>
-          <w:szCs w:val="24"/>
-        </w:rPr>
-        <w:t>Vertical</w:t>
-      </w:r>
-      <w:r>
-        <w:rPr>
-          <w:rFonts w:ascii="Times New Roman" w:hAnsi="Times New Roman" w:cs="Times New Roman"/>
-          <w:sz w:val="24"/>
-          <w:szCs w:val="24"/>
-        </w:rPr>
-        <w:t xml:space="preserve"> component of spatial resolution from smearing caused by the misalignment of the magnetic field lines with LOS within the beam geometry. </w:t>
-      </w:r>
-    </w:p>
-    <w:p>
-      <w:pPr>
-        <w:pStyle w:val="ListParagraph"/>
+        <w:t xml:space="preserve"> [m] [float]: Vertical component of spatial resolution from smearing caused by the misalignment of the magnetic field lines with LOS within the beam geometry. </w:t>
+      </w:r>
+    </w:p>
+    <w:p>
+      <w:pPr>
+        <w:pStyle w:val="Listaszerbekezds"/>
         <w:numPr>
           <w:ilvl w:val="1"/>
           <w:numId w:val="6"/>
@@ -5257,7 +5544,7 @@
     </w:p>
     <w:p>
       <w:pPr>
-        <w:pStyle w:val="ListParagraph"/>
+        <w:pStyle w:val="Listaszerbekezds"/>
         <w:numPr>
           <w:ilvl w:val="2"/>
           <w:numId w:val="6"/>
@@ -5292,7 +5579,7 @@
     </w:p>
     <w:p>
       <w:pPr>
-        <w:pStyle w:val="ListParagraph"/>
+        <w:pStyle w:val="Listaszerbekezds"/>
         <w:numPr>
           <w:ilvl w:val="2"/>
           <w:numId w:val="6"/>
@@ -5327,7 +5614,7 @@
     </w:p>
     <w:p>
       <w:pPr>
-        <w:pStyle w:val="ListParagraph"/>
+        <w:pStyle w:val="Listaszerbekezds"/>
         <w:numPr>
           <w:ilvl w:val="1"/>
           <w:numId w:val="6"/>
@@ -5426,7 +5713,7 @@
     </w:p>
     <w:p>
       <w:pPr>
-        <w:pStyle w:val="ListParagraph"/>
+        <w:pStyle w:val="Listaszerbekezds"/>
         <w:numPr>
           <w:ilvl w:val="2"/>
           <w:numId w:val="6"/>
@@ -5461,7 +5748,7 @@
     </w:p>
     <w:p>
       <w:pPr>
-        <w:pStyle w:val="ListParagraph"/>
+        <w:pStyle w:val="Listaszerbekezds"/>
         <w:numPr>
           <w:ilvl w:val="2"/>
           <w:numId w:val="6"/>
@@ -5505,7 +5792,7 @@
     </w:p>
     <w:p>
       <w:pPr>
-        <w:pStyle w:val="ListParagraph"/>
+        <w:pStyle w:val="Listaszerbekezds"/>
         <w:numPr>
           <w:ilvl w:val="1"/>
           <w:numId w:val="6"/>
@@ -5526,6 +5813,7 @@
           <w:sz w:val="24"/>
           <w:szCs w:val="24"/>
         </w:rPr>
+        <w:lastRenderedPageBreak/>
         <w:t>sensitive_area</w:t>
       </w:r>
       <w:proofErr w:type="spellEnd"/>
@@ -5588,7 +5876,7 @@
     </w:p>
     <w:p>
       <w:pPr>
-        <w:pStyle w:val="ListParagraph"/>
+        <w:pStyle w:val="Listaszerbekezds"/>
         <w:numPr>
           <w:ilvl w:val="2"/>
           <w:numId w:val="6"/>
@@ -5631,7 +5919,7 @@
     </w:p>
     <w:p>
       <w:pPr>
-        <w:pStyle w:val="ListParagraph"/>
+        <w:pStyle w:val="Listaszerbekezds"/>
         <w:numPr>
           <w:ilvl w:val="2"/>
           <w:numId w:val="6"/>
@@ -5676,7 +5964,7 @@
     </w:p>
     <w:p>
       <w:pPr>
-        <w:pStyle w:val="ListParagraph"/>
+        <w:pStyle w:val="Listaszerbekezds"/>
         <w:numPr>
           <w:ilvl w:val="0"/>
           <w:numId w:val="5"/>
@@ -5689,6 +5977,7 @@
           <w:szCs w:val="28"/>
         </w:rPr>
       </w:pPr>
+      <w:proofErr w:type="gramStart"/>
       <w:r>
         <w:rPr>
           <w:rFonts w:ascii="Times New Roman" w:hAnsi="Times New Roman" w:cs="Times New Roman"/>
@@ -5698,6 +5987,7 @@
         </w:rPr>
         <w:t>measurement</w:t>
       </w:r>
+      <w:proofErr w:type="gramEnd"/>
       <w:r>
         <w:rPr>
           <w:rFonts w:ascii="Times New Roman" w:hAnsi="Times New Roman" w:cs="Times New Roman"/>
@@ -5705,6 +5995,84 @@
           <w:szCs w:val="24"/>
         </w:rPr>
         <w:t xml:space="preserve"> </w:t>
+      </w:r>
+      <w:r>
+        <w:rPr>
+          <w:rFonts w:ascii="Times New Roman" w:hAnsi="Times New Roman" w:cs="Times New Roman"/>
+          <w:sz w:val="24"/>
+          <w:szCs w:val="24"/>
+        </w:rPr>
+        <w:t>(:)</w:t>
+      </w:r>
+    </w:p>
+    <w:p>
+      <w:pPr>
+        <w:pStyle w:val="Listaszerbekezds"/>
+        <w:numPr>
+          <w:ilvl w:val="0"/>
+          <w:numId w:val="14"/>
+        </w:numPr>
+        <w:jc w:val="both"/>
+      </w:pPr>
+      <w:r>
+        <w:rPr>
+          <w:rFonts w:ascii="Times New Roman" w:hAnsi="Times New Roman" w:cs="Times New Roman"/>
+          <w:sz w:val="24"/>
+          <w:szCs w:val="24"/>
+        </w:rPr>
+        <w:t>Contains 2D array [</w:t>
+      </w:r>
+      <w:proofErr w:type="spellStart"/>
+      <w:r>
+        <w:rPr>
+          <w:rFonts w:ascii="Times New Roman" w:hAnsi="Times New Roman" w:cs="Times New Roman"/>
+          <w:sz w:val="24"/>
+          <w:szCs w:val="24"/>
+        </w:rPr>
+        <w:t>nr_detectors</w:t>
+      </w:r>
+      <w:proofErr w:type="spellEnd"/>
+      <w:r>
+        <w:rPr>
+          <w:rFonts w:ascii="Times New Roman" w:hAnsi="Times New Roman" w:cs="Times New Roman"/>
+          <w:sz w:val="24"/>
+          <w:szCs w:val="24"/>
+        </w:rPr>
+        <w:t xml:space="preserve">, </w:t>
+      </w:r>
+      <w:proofErr w:type="spellStart"/>
+      <w:r>
+        <w:rPr>
+          <w:rFonts w:ascii="Times New Roman" w:hAnsi="Times New Roman" w:cs="Times New Roman"/>
+          <w:sz w:val="24"/>
+          <w:szCs w:val="24"/>
+        </w:rPr>
+        <w:t>data_point</w:t>
+      </w:r>
+      <w:proofErr w:type="spellEnd"/>
+      <w:r>
+        <w:rPr>
+          <w:rFonts w:ascii="Times New Roman" w:hAnsi="Times New Roman" w:cs="Times New Roman"/>
+          <w:sz w:val="24"/>
+          <w:szCs w:val="24"/>
+        </w:rPr>
+        <w:t>], with experimental BES measurements for the shot data in question.</w:t>
+      </w:r>
+      <w:r>
+        <w:t xml:space="preserve"> </w:t>
+      </w:r>
+    </w:p>
+    <w:p>
+      <w:pPr>
+        <w:pStyle w:val="Listaszerbekezds"/>
+        <w:numPr>
+          <w:ilvl w:val="0"/>
+          <w:numId w:val="14"/>
+        </w:numPr>
+        <w:jc w:val="both"/>
+      </w:pPr>
+      <w:r>
+        <w:t>Beam on vector</w:t>
       </w:r>
     </w:p>
     <w:p>
@@ -5718,53 +6086,6 @@
           <w:szCs w:val="28"/>
         </w:rPr>
       </w:pPr>
-      <w:r>
-        <w:rPr>
-          <w:rFonts w:ascii="Times New Roman" w:hAnsi="Times New Roman" w:cs="Times New Roman"/>
-          <w:sz w:val="24"/>
-          <w:szCs w:val="24"/>
-        </w:rPr>
-        <w:t>Contains 2D array [</w:t>
-      </w:r>
-      <w:proofErr w:type="spellStart"/>
-      <w:r>
-        <w:rPr>
-          <w:rFonts w:ascii="Times New Roman" w:hAnsi="Times New Roman" w:cs="Times New Roman"/>
-          <w:sz w:val="24"/>
-          <w:szCs w:val="24"/>
-        </w:rPr>
-        <w:t>nr_detectors</w:t>
-      </w:r>
-      <w:proofErr w:type="spellEnd"/>
-      <w:r>
-        <w:rPr>
-          <w:rFonts w:ascii="Times New Roman" w:hAnsi="Times New Roman" w:cs="Times New Roman"/>
-          <w:sz w:val="24"/>
-          <w:szCs w:val="24"/>
-        </w:rPr>
-        <w:t xml:space="preserve">, </w:t>
-      </w:r>
-      <w:proofErr w:type="spellStart"/>
-      <w:r>
-        <w:rPr>
-          <w:rFonts w:ascii="Times New Roman" w:hAnsi="Times New Roman" w:cs="Times New Roman"/>
-          <w:sz w:val="24"/>
-          <w:szCs w:val="24"/>
-        </w:rPr>
-        <w:t>data_point</w:t>
-      </w:r>
-      <w:proofErr w:type="spellEnd"/>
-      <w:r>
-        <w:rPr>
-          <w:rFonts w:ascii="Times New Roman" w:hAnsi="Times New Roman" w:cs="Times New Roman"/>
-          <w:sz w:val="24"/>
-          <w:szCs w:val="24"/>
-        </w:rPr>
-        <w:t>], with experimental BES measurements for the shot data in question.</w:t>
-      </w:r>
-      <w:r>
-        <w:t xml:space="preserve"> </w:t>
-      </w:r>
     </w:p>
     <w:sectPr>
       <w:pgSz w:w="11906" w:h="16838"/>
@@ -5777,8 +6098,8 @@
 </file>
 
 <file path=word/numbering.xml><?xml version="1.0" encoding="utf-8"?>
-<w:numbering xmlns:wpc="http://schemas.microsoft.com/office/word/2010/wordprocessingCanvas" xmlns:mc="http://schemas.openxmlformats.org/markup-compatibility/2006" xmlns:o="urn:schemas-microsoft-com:office:office" xmlns:r="http://schemas.openxmlformats.org/officeDocument/2006/relationships" xmlns:m="http://schemas.openxmlformats.org/officeDocument/2006/math" xmlns:v="urn:schemas-microsoft-com:vml" xmlns:wp14="http://schemas.microsoft.com/office/word/2010/wordprocessingDrawing" xmlns:wp="http://schemas.openxmlformats.org/drawingml/2006/wordprocessingDrawing" xmlns:w10="urn:schemas-microsoft-com:office:word" xmlns:w="http://schemas.openxmlformats.org/wordprocessingml/2006/main" xmlns:w14="http://schemas.microsoft.com/office/word/2010/wordml" xmlns:w15="http://schemas.microsoft.com/office/word/2012/wordml" xmlns:wpg="http://schemas.microsoft.com/office/word/2010/wordprocessingGroup" xmlns:wpi="http://schemas.microsoft.com/office/word/2010/wordprocessingInk" xmlns:wne="http://schemas.microsoft.com/office/word/2006/wordml" xmlns:wps="http://schemas.microsoft.com/office/word/2010/wordprocessingShape" mc:Ignorable="w14 w15 wp14">
-  <w:abstractNum w:abstractNumId="0" w15:restartNumberingAfterBreak="0">
+<w:numbering xmlns:wpc="http://schemas.microsoft.com/office/word/2010/wordprocessingCanvas" xmlns:mc="http://schemas.openxmlformats.org/markup-compatibility/2006" xmlns:o="urn:schemas-microsoft-com:office:office" xmlns:r="http://schemas.openxmlformats.org/officeDocument/2006/relationships" xmlns:m="http://schemas.openxmlformats.org/officeDocument/2006/math" xmlns:v="urn:schemas-microsoft-com:vml" xmlns:wp14="http://schemas.microsoft.com/office/word/2010/wordprocessingDrawing" xmlns:wp="http://schemas.openxmlformats.org/drawingml/2006/wordprocessingDrawing" xmlns:w10="urn:schemas-microsoft-com:office:word" xmlns:w="http://schemas.openxmlformats.org/wordprocessingml/2006/main" xmlns:w14="http://schemas.microsoft.com/office/word/2010/wordml" xmlns:wpg="http://schemas.microsoft.com/office/word/2010/wordprocessingGroup" xmlns:wpi="http://schemas.microsoft.com/office/word/2010/wordprocessingInk" xmlns:wne="http://schemas.microsoft.com/office/word/2006/wordml" xmlns:wps="http://schemas.microsoft.com/office/word/2010/wordprocessingShape" mc:Ignorable="w14 wp14">
+  <w:abstractNum w:abstractNumId="0">
     <w:nsid w:val="014E28CB"/>
     <w:multiLevelType w:val="hybridMultilevel"/>
     <w:tmpl w:val="CAF48382"/>
@@ -5890,7 +6211,7 @@
       </w:rPr>
     </w:lvl>
   </w:abstractNum>
-  <w:abstractNum w:abstractNumId="1" w15:restartNumberingAfterBreak="0">
+  <w:abstractNum w:abstractNumId="1">
     <w:nsid w:val="0F65547B"/>
     <w:multiLevelType w:val="hybridMultilevel"/>
     <w:tmpl w:val="FB14CFC0"/>
@@ -5979,7 +6300,7 @@
       </w:pPr>
     </w:lvl>
   </w:abstractNum>
-  <w:abstractNum w:abstractNumId="2" w15:restartNumberingAfterBreak="0">
+  <w:abstractNum w:abstractNumId="2">
     <w:nsid w:val="137D609A"/>
     <w:multiLevelType w:val="hybridMultilevel"/>
     <w:tmpl w:val="7BB06E34"/>
@@ -6073,7 +6394,7 @@
       </w:pPr>
     </w:lvl>
   </w:abstractNum>
-  <w:abstractNum w:abstractNumId="3" w15:restartNumberingAfterBreak="0">
+  <w:abstractNum w:abstractNumId="3">
     <w:nsid w:val="224861D8"/>
     <w:multiLevelType w:val="hybridMultilevel"/>
     <w:tmpl w:val="91480654"/>
@@ -6185,7 +6506,96 @@
       </w:rPr>
     </w:lvl>
   </w:abstractNum>
-  <w:abstractNum w:abstractNumId="4" w15:restartNumberingAfterBreak="0">
+  <w:abstractNum w:abstractNumId="4">
+    <w:nsid w:val="34362C4B"/>
+    <w:multiLevelType w:val="hybridMultilevel"/>
+    <w:tmpl w:val="257EB6F0"/>
+    <w:lvl w:ilvl="0" w:tplc="040E000F">
+      <w:start w:val="1"/>
+      <w:numFmt w:val="decimal"/>
+      <w:lvlText w:val="%1."/>
+      <w:lvlJc w:val="left"/>
+      <w:pPr>
+        <w:ind w:left="720" w:hanging="360"/>
+      </w:pPr>
+      <w:rPr>
+        <w:rFonts w:hint="default"/>
+      </w:rPr>
+    </w:lvl>
+    <w:lvl w:ilvl="1" w:tplc="040E0019" w:tentative="1">
+      <w:start w:val="1"/>
+      <w:numFmt w:val="lowerLetter"/>
+      <w:lvlText w:val="%2."/>
+      <w:lvlJc w:val="left"/>
+      <w:pPr>
+        <w:ind w:left="1440" w:hanging="360"/>
+      </w:pPr>
+    </w:lvl>
+    <w:lvl w:ilvl="2" w:tplc="040E001B" w:tentative="1">
+      <w:start w:val="1"/>
+      <w:numFmt w:val="lowerRoman"/>
+      <w:lvlText w:val="%3."/>
+      <w:lvlJc w:val="right"/>
+      <w:pPr>
+        <w:ind w:left="2160" w:hanging="180"/>
+      </w:pPr>
+    </w:lvl>
+    <w:lvl w:ilvl="3" w:tplc="040E000F" w:tentative="1">
+      <w:start w:val="1"/>
+      <w:numFmt w:val="decimal"/>
+      <w:lvlText w:val="%4."/>
+      <w:lvlJc w:val="left"/>
+      <w:pPr>
+        <w:ind w:left="2880" w:hanging="360"/>
+      </w:pPr>
+    </w:lvl>
+    <w:lvl w:ilvl="4" w:tplc="040E0019" w:tentative="1">
+      <w:start w:val="1"/>
+      <w:numFmt w:val="lowerLetter"/>
+      <w:lvlText w:val="%5."/>
+      <w:lvlJc w:val="left"/>
+      <w:pPr>
+        <w:ind w:left="3600" w:hanging="360"/>
+      </w:pPr>
+    </w:lvl>
+    <w:lvl w:ilvl="5" w:tplc="040E001B" w:tentative="1">
+      <w:start w:val="1"/>
+      <w:numFmt w:val="lowerRoman"/>
+      <w:lvlText w:val="%6."/>
+      <w:lvlJc w:val="right"/>
+      <w:pPr>
+        <w:ind w:left="4320" w:hanging="180"/>
+      </w:pPr>
+    </w:lvl>
+    <w:lvl w:ilvl="6" w:tplc="040E000F" w:tentative="1">
+      <w:start w:val="1"/>
+      <w:numFmt w:val="decimal"/>
+      <w:lvlText w:val="%7."/>
+      <w:lvlJc w:val="left"/>
+      <w:pPr>
+        <w:ind w:left="5040" w:hanging="360"/>
+      </w:pPr>
+    </w:lvl>
+    <w:lvl w:ilvl="7" w:tplc="040E0019" w:tentative="1">
+      <w:start w:val="1"/>
+      <w:numFmt w:val="lowerLetter"/>
+      <w:lvlText w:val="%8."/>
+      <w:lvlJc w:val="left"/>
+      <w:pPr>
+        <w:ind w:left="5760" w:hanging="360"/>
+      </w:pPr>
+    </w:lvl>
+    <w:lvl w:ilvl="8" w:tplc="040E001B" w:tentative="1">
+      <w:start w:val="1"/>
+      <w:numFmt w:val="lowerRoman"/>
+      <w:lvlText w:val="%9."/>
+      <w:lvlJc w:val="right"/>
+      <w:pPr>
+        <w:ind w:left="6480" w:hanging="180"/>
+      </w:pPr>
+    </w:lvl>
+  </w:abstractNum>
+  <w:abstractNum w:abstractNumId="5">
     <w:nsid w:val="40F7095D"/>
     <w:multiLevelType w:val="hybridMultilevel"/>
     <w:tmpl w:val="95E882F0"/>
@@ -6274,7 +6684,7 @@
       </w:pPr>
     </w:lvl>
   </w:abstractNum>
-  <w:abstractNum w:abstractNumId="5" w15:restartNumberingAfterBreak="0">
+  <w:abstractNum w:abstractNumId="6">
     <w:nsid w:val="441B1110"/>
     <w:multiLevelType w:val="hybridMultilevel"/>
     <w:tmpl w:val="A32E84BA"/>
@@ -6363,7 +6773,7 @@
       </w:pPr>
     </w:lvl>
   </w:abstractNum>
-  <w:abstractNum w:abstractNumId="6" w15:restartNumberingAfterBreak="0">
+  <w:abstractNum w:abstractNumId="7">
     <w:nsid w:val="4D7A17AD"/>
     <w:multiLevelType w:val="hybridMultilevel"/>
     <w:tmpl w:val="502ACABE"/>
@@ -6452,7 +6862,7 @@
       </w:pPr>
     </w:lvl>
   </w:abstractNum>
-  <w:abstractNum w:abstractNumId="7" w15:restartNumberingAfterBreak="0">
+  <w:abstractNum w:abstractNumId="8">
     <w:nsid w:val="614B4EB6"/>
     <w:multiLevelType w:val="hybridMultilevel"/>
     <w:tmpl w:val="06820F22"/>
@@ -6541,7 +6951,97 @@
       </w:pPr>
     </w:lvl>
   </w:abstractNum>
-  <w:abstractNum w:abstractNumId="8" w15:restartNumberingAfterBreak="0">
+  <w:abstractNum w:abstractNumId="9">
+    <w:nsid w:val="696D4C2C"/>
+    <w:multiLevelType w:val="hybridMultilevel"/>
+    <w:tmpl w:val="533CABC2"/>
+    <w:lvl w:ilvl="0" w:tplc="31A4AF2A">
+      <w:start w:val="1"/>
+      <w:numFmt w:val="decimal"/>
+      <w:lvlText w:val="%1."/>
+      <w:lvlJc w:val="left"/>
+      <w:pPr>
+        <w:ind w:left="720" w:hanging="360"/>
+      </w:pPr>
+      <w:rPr>
+        <w:rFonts w:ascii="Times New Roman" w:hAnsi="Times New Roman" w:cs="Times New Roman" w:hint="default"/>
+        <w:sz w:val="24"/>
+      </w:rPr>
+    </w:lvl>
+    <w:lvl w:ilvl="1" w:tplc="040E0019" w:tentative="1">
+      <w:start w:val="1"/>
+      <w:numFmt w:val="lowerLetter"/>
+      <w:lvlText w:val="%2."/>
+      <w:lvlJc w:val="left"/>
+      <w:pPr>
+        <w:ind w:left="1440" w:hanging="360"/>
+      </w:pPr>
+    </w:lvl>
+    <w:lvl w:ilvl="2" w:tplc="040E001B" w:tentative="1">
+      <w:start w:val="1"/>
+      <w:numFmt w:val="lowerRoman"/>
+      <w:lvlText w:val="%3."/>
+      <w:lvlJc w:val="right"/>
+      <w:pPr>
+        <w:ind w:left="2160" w:hanging="180"/>
+      </w:pPr>
+    </w:lvl>
+    <w:lvl w:ilvl="3" w:tplc="040E000F" w:tentative="1">
+      <w:start w:val="1"/>
+      <w:numFmt w:val="decimal"/>
+      <w:lvlText w:val="%4."/>
+      <w:lvlJc w:val="left"/>
+      <w:pPr>
+        <w:ind w:left="2880" w:hanging="360"/>
+      </w:pPr>
+    </w:lvl>
+    <w:lvl w:ilvl="4" w:tplc="040E0019" w:tentative="1">
+      <w:start w:val="1"/>
+      <w:numFmt w:val="lowerLetter"/>
+      <w:lvlText w:val="%5."/>
+      <w:lvlJc w:val="left"/>
+      <w:pPr>
+        <w:ind w:left="3600" w:hanging="360"/>
+      </w:pPr>
+    </w:lvl>
+    <w:lvl w:ilvl="5" w:tplc="040E001B" w:tentative="1">
+      <w:start w:val="1"/>
+      <w:numFmt w:val="lowerRoman"/>
+      <w:lvlText w:val="%6."/>
+      <w:lvlJc w:val="right"/>
+      <w:pPr>
+        <w:ind w:left="4320" w:hanging="180"/>
+      </w:pPr>
+    </w:lvl>
+    <w:lvl w:ilvl="6" w:tplc="040E000F" w:tentative="1">
+      <w:start w:val="1"/>
+      <w:numFmt w:val="decimal"/>
+      <w:lvlText w:val="%7."/>
+      <w:lvlJc w:val="left"/>
+      <w:pPr>
+        <w:ind w:left="5040" w:hanging="360"/>
+      </w:pPr>
+    </w:lvl>
+    <w:lvl w:ilvl="7" w:tplc="040E0019" w:tentative="1">
+      <w:start w:val="1"/>
+      <w:numFmt w:val="lowerLetter"/>
+      <w:lvlText w:val="%8."/>
+      <w:lvlJc w:val="left"/>
+      <w:pPr>
+        <w:ind w:left="5760" w:hanging="360"/>
+      </w:pPr>
+    </w:lvl>
+    <w:lvl w:ilvl="8" w:tplc="040E001B" w:tentative="1">
+      <w:start w:val="1"/>
+      <w:numFmt w:val="lowerRoman"/>
+      <w:lvlText w:val="%9."/>
+      <w:lvlJc w:val="right"/>
+      <w:pPr>
+        <w:ind w:left="6480" w:hanging="180"/>
+      </w:pPr>
+    </w:lvl>
+  </w:abstractNum>
+  <w:abstractNum w:abstractNumId="10">
     <w:nsid w:val="6F027160"/>
     <w:multiLevelType w:val="hybridMultilevel"/>
     <w:tmpl w:val="51CEA646"/>
@@ -6630,7 +7130,7 @@
       </w:pPr>
     </w:lvl>
   </w:abstractNum>
-  <w:abstractNum w:abstractNumId="9" w15:restartNumberingAfterBreak="0">
+  <w:abstractNum w:abstractNumId="11">
     <w:nsid w:val="7CFA5130"/>
     <w:multiLevelType w:val="hybridMultilevel"/>
     <w:tmpl w:val="400EC904"/>
@@ -6742,7 +7242,7 @@
       </w:rPr>
     </w:lvl>
   </w:abstractNum>
-  <w:abstractNum w:abstractNumId="10" w15:restartNumberingAfterBreak="0">
+  <w:abstractNum w:abstractNumId="12">
     <w:nsid w:val="7E834E9E"/>
     <w:multiLevelType w:val="hybridMultilevel"/>
     <w:tmpl w:val="3558ECA8"/>
@@ -6831,7 +7331,7 @@
       </w:pPr>
     </w:lvl>
   </w:abstractNum>
-  <w:abstractNum w:abstractNumId="11" w15:restartNumberingAfterBreak="0">
+  <w:abstractNum w:abstractNumId="13">
     <w:nsid w:val="7F99553D"/>
     <w:multiLevelType w:val="hybridMultilevel"/>
     <w:tmpl w:val="57D044E0"/>
@@ -6921,7 +7421,7 @@
     </w:lvl>
   </w:abstractNum>
   <w:num w:numId="1">
-    <w:abstractNumId w:val="9"/>
+    <w:abstractNumId w:val="11"/>
   </w:num>
   <w:num w:numId="2">
     <w:abstractNumId w:val="0"/>
@@ -6930,37 +7430,43 @@
     <w:abstractNumId w:val="3"/>
   </w:num>
   <w:num w:numId="4">
-    <w:abstractNumId w:val="7"/>
+    <w:abstractNumId w:val="8"/>
   </w:num>
   <w:num w:numId="5">
-    <w:abstractNumId w:val="8"/>
+    <w:abstractNumId w:val="10"/>
   </w:num>
   <w:num w:numId="6">
-    <w:abstractNumId w:val="4"/>
+    <w:abstractNumId w:val="5"/>
   </w:num>
   <w:num w:numId="7">
     <w:abstractNumId w:val="2"/>
   </w:num>
   <w:num w:numId="8">
-    <w:abstractNumId w:val="5"/>
+    <w:abstractNumId w:val="6"/>
   </w:num>
   <w:num w:numId="9">
-    <w:abstractNumId w:val="10"/>
+    <w:abstractNumId w:val="12"/>
   </w:num>
   <w:num w:numId="10">
-    <w:abstractNumId w:val="6"/>
+    <w:abstractNumId w:val="7"/>
   </w:num>
   <w:num w:numId="11">
     <w:abstractNumId w:val="1"/>
   </w:num>
   <w:num w:numId="12">
-    <w:abstractNumId w:val="11"/>
+    <w:abstractNumId w:val="13"/>
+  </w:num>
+  <w:num w:numId="13">
+    <w:abstractNumId w:val="4"/>
+  </w:num>
+  <w:num w:numId="14">
+    <w:abstractNumId w:val="9"/>
   </w:num>
 </w:numbering>
 </file>
 
 <file path=word/styles.xml><?xml version="1.0" encoding="utf-8"?>
-<w:styles xmlns:mc="http://schemas.openxmlformats.org/markup-compatibility/2006" xmlns:r="http://schemas.openxmlformats.org/officeDocument/2006/relationships" xmlns:w="http://schemas.openxmlformats.org/wordprocessingml/2006/main" xmlns:w14="http://schemas.microsoft.com/office/word/2010/wordml" xmlns:w15="http://schemas.microsoft.com/office/word/2012/wordml" mc:Ignorable="w14 w15">
+<w:styles xmlns:mc="http://schemas.openxmlformats.org/markup-compatibility/2006" xmlns:r="http://schemas.openxmlformats.org/officeDocument/2006/relationships" xmlns:w="http://schemas.openxmlformats.org/wordprocessingml/2006/main" xmlns:w14="http://schemas.microsoft.com/office/word/2010/wordml" mc:Ignorable="w14">
   <w:docDefaults>
     <w:rPrDefault>
       <w:rPr>
@@ -6976,393 +7482,159 @@
       </w:pPr>
     </w:pPrDefault>
   </w:docDefaults>
-  <w:latentStyles w:defLockedState="0" w:defUIPriority="99" w:defSemiHidden="0" w:defUnhideWhenUsed="0" w:defQFormat="0" w:count="371">
-    <w:lsdException w:name="Normal" w:uiPriority="0" w:qFormat="1"/>
-    <w:lsdException w:name="heading 1" w:uiPriority="9" w:qFormat="1"/>
-    <w:lsdException w:name="heading 2" w:semiHidden="1" w:uiPriority="9" w:unhideWhenUsed="1" w:qFormat="1"/>
-    <w:lsdException w:name="heading 3" w:semiHidden="1" w:uiPriority="9" w:unhideWhenUsed="1" w:qFormat="1"/>
-    <w:lsdException w:name="heading 4" w:semiHidden="1" w:uiPriority="9" w:unhideWhenUsed="1" w:qFormat="1"/>
-    <w:lsdException w:name="heading 5" w:semiHidden="1" w:uiPriority="9" w:unhideWhenUsed="1" w:qFormat="1"/>
-    <w:lsdException w:name="heading 6" w:semiHidden="1" w:uiPriority="9" w:unhideWhenUsed="1" w:qFormat="1"/>
-    <w:lsdException w:name="heading 7" w:semiHidden="1" w:uiPriority="9" w:unhideWhenUsed="1" w:qFormat="1"/>
-    <w:lsdException w:name="heading 8" w:semiHidden="1" w:uiPriority="9" w:unhideWhenUsed="1" w:qFormat="1"/>
-    <w:lsdException w:name="heading 9" w:semiHidden="1" w:uiPriority="9" w:unhideWhenUsed="1" w:qFormat="1"/>
-    <w:lsdException w:name="index 1" w:semiHidden="1" w:unhideWhenUsed="1"/>
-    <w:lsdException w:name="index 2" w:semiHidden="1" w:unhideWhenUsed="1"/>
-    <w:lsdException w:name="index 3" w:semiHidden="1" w:unhideWhenUsed="1"/>
-    <w:lsdException w:name="index 4" w:semiHidden="1" w:unhideWhenUsed="1"/>
-    <w:lsdException w:name="index 5" w:semiHidden="1" w:unhideWhenUsed="1"/>
-    <w:lsdException w:name="index 6" w:semiHidden="1" w:unhideWhenUsed="1"/>
-    <w:lsdException w:name="index 7" w:semiHidden="1" w:unhideWhenUsed="1"/>
-    <w:lsdException w:name="index 8" w:semiHidden="1" w:unhideWhenUsed="1"/>
-    <w:lsdException w:name="index 9" w:semiHidden="1" w:unhideWhenUsed="1"/>
-    <w:lsdException w:name="toc 1" w:semiHidden="1" w:uiPriority="39" w:unhideWhenUsed="1"/>
-    <w:lsdException w:name="toc 2" w:semiHidden="1" w:uiPriority="39" w:unhideWhenUsed="1"/>
-    <w:lsdException w:name="toc 3" w:semiHidden="1" w:uiPriority="39" w:unhideWhenUsed="1"/>
-    <w:lsdException w:name="toc 4" w:semiHidden="1" w:uiPriority="39" w:unhideWhenUsed="1"/>
-    <w:lsdException w:name="toc 5" w:semiHidden="1" w:uiPriority="39" w:unhideWhenUsed="1"/>
-    <w:lsdException w:name="toc 6" w:semiHidden="1" w:uiPriority="39" w:unhideWhenUsed="1"/>
-    <w:lsdException w:name="toc 7" w:semiHidden="1" w:uiPriority="39" w:unhideWhenUsed="1"/>
-    <w:lsdException w:name="toc 8" w:semiHidden="1" w:uiPriority="39" w:unhideWhenUsed="1"/>
-    <w:lsdException w:name="toc 9" w:semiHidden="1" w:uiPriority="39" w:unhideWhenUsed="1"/>
-    <w:lsdException w:name="Normal Indent" w:semiHidden="1" w:unhideWhenUsed="1"/>
-    <w:lsdException w:name="footnote text" w:semiHidden="1" w:unhideWhenUsed="1"/>
-    <w:lsdException w:name="annotation text" w:semiHidden="1" w:unhideWhenUsed="1"/>
-    <w:lsdException w:name="header" w:semiHidden="1" w:unhideWhenUsed="1"/>
-    <w:lsdException w:name="footer" w:semiHidden="1" w:unhideWhenUsed="1"/>
-    <w:lsdException w:name="index heading" w:semiHidden="1" w:unhideWhenUsed="1"/>
-    <w:lsdException w:name="caption" w:semiHidden="1" w:uiPriority="35" w:unhideWhenUsed="1" w:qFormat="1"/>
-    <w:lsdException w:name="table of figures" w:semiHidden="1" w:unhideWhenUsed="1"/>
-    <w:lsdException w:name="envelope address" w:semiHidden="1" w:unhideWhenUsed="1"/>
-    <w:lsdException w:name="envelope return" w:semiHidden="1" w:unhideWhenUsed="1"/>
-    <w:lsdException w:name="footnote reference" w:semiHidden="1" w:unhideWhenUsed="1"/>
-    <w:lsdException w:name="annotation reference" w:semiHidden="1" w:unhideWhenUsed="1"/>
-    <w:lsdException w:name="line number" w:semiHidden="1" w:unhideWhenUsed="1"/>
-    <w:lsdException w:name="page number" w:semiHidden="1" w:unhideWhenUsed="1"/>
-    <w:lsdException w:name="endnote reference" w:semiHidden="1" w:unhideWhenUsed="1"/>
-    <w:lsdException w:name="endnote text" w:semiHidden="1" w:unhideWhenUsed="1"/>
-    <w:lsdException w:name="table of authorities" w:semiHidden="1" w:unhideWhenUsed="1"/>
-    <w:lsdException w:name="macro" w:semiHidden="1" w:unhideWhenUsed="1"/>
-    <w:lsdException w:name="toa heading" w:semiHidden="1" w:unhideWhenUsed="1"/>
-    <w:lsdException w:name="List" w:semiHidden="1" w:unhideWhenUsed="1"/>
-    <w:lsdException w:name="List Bullet" w:semiHidden="1" w:unhideWhenUsed="1"/>
-    <w:lsdException w:name="List Number" w:semiHidden="1" w:unhideWhenUsed="1"/>
-    <w:lsdException w:name="List 2" w:semiHidden="1" w:unhideWhenUsed="1"/>
-    <w:lsdException w:name="List 3" w:semiHidden="1" w:unhideWhenUsed="1"/>
-    <w:lsdException w:name="List 4" w:semiHidden="1" w:unhideWhenUsed="1"/>
-    <w:lsdException w:name="List 5" w:semiHidden="1" w:unhideWhenUsed="1"/>
-    <w:lsdException w:name="List Bullet 2" w:semiHidden="1" w:unhideWhenUsed="1"/>
-    <w:lsdException w:name="List Bullet 3" w:semiHidden="1" w:unhideWhenUsed="1"/>
-    <w:lsdException w:name="List Bullet 4" w:semiHidden="1" w:unhideWhenUsed="1"/>
-    <w:lsdException w:name="List Bullet 5" w:semiHidden="1" w:unhideWhenUsed="1"/>
-    <w:lsdException w:name="List Number 2" w:semiHidden="1" w:unhideWhenUsed="1"/>
-    <w:lsdException w:name="List Number 3" w:semiHidden="1" w:unhideWhenUsed="1"/>
-    <w:lsdException w:name="List Number 4" w:semiHidden="1" w:unhideWhenUsed="1"/>
-    <w:lsdException w:name="List Number 5" w:semiHidden="1" w:unhideWhenUsed="1"/>
-    <w:lsdException w:name="Title" w:uiPriority="10" w:qFormat="1"/>
-    <w:lsdException w:name="Closing" w:semiHidden="1" w:unhideWhenUsed="1"/>
-    <w:lsdException w:name="Signature" w:semiHidden="1" w:unhideWhenUsed="1"/>
-    <w:lsdException w:name="Default Paragraph Font" w:semiHidden="1" w:uiPriority="1" w:unhideWhenUsed="1"/>
-    <w:lsdException w:name="Body Text" w:semiHidden="1" w:unhideWhenUsed="1"/>
-    <w:lsdException w:name="Body Text Indent" w:semiHidden="1" w:unhideWhenUsed="1"/>
-    <w:lsdException w:name="List Continue" w:semiHidden="1" w:unhideWhenUsed="1"/>
-    <w:lsdException w:name="List Continue 2" w:semiHidden="1" w:unhideWhenUsed="1"/>
-    <w:lsdException w:name="List Continue 3" w:semiHidden="1" w:unhideWhenUsed="1"/>
-    <w:lsdException w:name="List Continue 4" w:semiHidden="1" w:unhideWhenUsed="1"/>
-    <w:lsdException w:name="List Continue 5" w:semiHidden="1" w:unhideWhenUsed="1"/>
-    <w:lsdException w:name="Message Header" w:semiHidden="1" w:unhideWhenUsed="1"/>
-    <w:lsdException w:name="Subtitle" w:uiPriority="11" w:qFormat="1"/>
-    <w:lsdException w:name="Salutation" w:semiHidden="1" w:unhideWhenUsed="1"/>
-    <w:lsdException w:name="Date" w:semiHidden="1" w:unhideWhenUsed="1"/>
-    <w:lsdException w:name="Body Text First Indent" w:semiHidden="1" w:unhideWhenUsed="1"/>
-    <w:lsdException w:name="Body Text First Indent 2" w:semiHidden="1" w:unhideWhenUsed="1"/>
-    <w:lsdException w:name="Note Heading" w:semiHidden="1" w:unhideWhenUsed="1"/>
-    <w:lsdException w:name="Body Text 2" w:semiHidden="1" w:unhideWhenUsed="1"/>
-    <w:lsdException w:name="Body Text 3" w:semiHidden="1" w:unhideWhenUsed="1"/>
-    <w:lsdException w:name="Body Text Indent 2" w:semiHidden="1" w:unhideWhenUsed="1"/>
-    <w:lsdException w:name="Body Text Indent 3" w:semiHidden="1" w:unhideWhenUsed="1"/>
-    <w:lsdException w:name="Block Text" w:semiHidden="1" w:unhideWhenUsed="1"/>
-    <w:lsdException w:name="Hyperlink" w:semiHidden="1" w:unhideWhenUsed="1"/>
-    <w:lsdException w:name="FollowedHyperlink" w:semiHidden="1" w:unhideWhenUsed="1"/>
-    <w:lsdException w:name="Strong" w:uiPriority="22" w:qFormat="1"/>
-    <w:lsdException w:name="Emphasis" w:uiPriority="20" w:qFormat="1"/>
-    <w:lsdException w:name="Document Map" w:semiHidden="1" w:unhideWhenUsed="1"/>
-    <w:lsdException w:name="Plain Text" w:semiHidden="1" w:unhideWhenUsed="1"/>
-    <w:lsdException w:name="E-mail Signature" w:semiHidden="1" w:unhideWhenUsed="1"/>
-    <w:lsdException w:name="HTML Top of Form" w:semiHidden="1" w:unhideWhenUsed="1"/>
-    <w:lsdException w:name="HTML Bottom of Form" w:semiHidden="1" w:unhideWhenUsed="1"/>
-    <w:lsdException w:name="Normal (Web)" w:semiHidden="1" w:unhideWhenUsed="1"/>
-    <w:lsdException w:name="HTML Acronym" w:semiHidden="1" w:unhideWhenUsed="1"/>
-    <w:lsdException w:name="HTML Address" w:semiHidden="1" w:unhideWhenUsed="1"/>
-    <w:lsdException w:name="HTML Cite" w:semiHidden="1" w:unhideWhenUsed="1"/>
-    <w:lsdException w:name="HTML Code" w:semiHidden="1" w:unhideWhenUsed="1"/>
-    <w:lsdException w:name="HTML Definition" w:semiHidden="1" w:unhideWhenUsed="1"/>
-    <w:lsdException w:name="HTML Keyboard" w:semiHidden="1" w:unhideWhenUsed="1"/>
-    <w:lsdException w:name="HTML Preformatted" w:semiHidden="1" w:unhideWhenUsed="1"/>
-    <w:lsdException w:name="HTML Sample" w:semiHidden="1" w:unhideWhenUsed="1"/>
-    <w:lsdException w:name="HTML Typewriter" w:semiHidden="1" w:unhideWhenUsed="1"/>
-    <w:lsdException w:name="HTML Variable" w:semiHidden="1" w:unhideWhenUsed="1"/>
-    <w:lsdException w:name="Normal Table" w:semiHidden="1" w:unhideWhenUsed="1"/>
-    <w:lsdException w:name="annotation subject" w:semiHidden="1" w:unhideWhenUsed="1"/>
-    <w:lsdException w:name="No List" w:semiHidden="1" w:unhideWhenUsed="1"/>
-    <w:lsdException w:name="Outline List 1" w:semiHidden="1" w:unhideWhenUsed="1"/>
-    <w:lsdException w:name="Outline List 2" w:semiHidden="1" w:unhideWhenUsed="1"/>
-    <w:lsdException w:name="Outline List 3" w:semiHidden="1" w:unhideWhenUsed="1"/>
-    <w:lsdException w:name="Table Simple 1" w:semiHidden="1" w:unhideWhenUsed="1"/>
-    <w:lsdException w:name="Table Simple 2" w:semiHidden="1" w:unhideWhenUsed="1"/>
-    <w:lsdException w:name="Table Simple 3" w:semiHidden="1" w:unhideWhenUsed="1"/>
-    <w:lsdException w:name="Table Classic 1" w:semiHidden="1" w:unhideWhenUsed="1"/>
-    <w:lsdException w:name="Table Classic 2" w:semiHidden="1" w:unhideWhenUsed="1"/>
-    <w:lsdException w:name="Table Classic 3" w:semiHidden="1" w:unhideWhenUsed="1"/>
-    <w:lsdException w:name="Table Classic 4" w:semiHidden="1" w:unhideWhenUsed="1"/>
-    <w:lsdException w:name="Table Colorful 1" w:semiHidden="1" w:unhideWhenUsed="1"/>
-    <w:lsdException w:name="Table Colorful 2" w:semiHidden="1" w:unhideWhenUsed="1"/>
-    <w:lsdException w:name="Table Colorful 3" w:semiHidden="1" w:unhideWhenUsed="1"/>
-    <w:lsdException w:name="Table Columns 1" w:semiHidden="1" w:unhideWhenUsed="1"/>
-    <w:lsdException w:name="Table Columns 2" w:semiHidden="1" w:unhideWhenUsed="1"/>
-    <w:lsdException w:name="Table Columns 3" w:semiHidden="1" w:unhideWhenUsed="1"/>
-    <w:lsdException w:name="Table Columns 4" w:semiHidden="1" w:unhideWhenUsed="1"/>
-    <w:lsdException w:name="Table Columns 5" w:semiHidden="1" w:unhideWhenUsed="1"/>
-    <w:lsdException w:name="Table Grid 1" w:semiHidden="1" w:unhideWhenUsed="1"/>
-    <w:lsdException w:name="Table Grid 2" w:semiHidden="1" w:unhideWhenUsed="1"/>
-    <w:lsdException w:name="Table Grid 3" w:semiHidden="1" w:unhideWhenUsed="1"/>
-    <w:lsdException w:name="Table Grid 4" w:semiHidden="1" w:unhideWhenUsed="1"/>
-    <w:lsdException w:name="Table Grid 5" w:semiHidden="1" w:unhideWhenUsed="1"/>
-    <w:lsdException w:name="Table Grid 6" w:semiHidden="1" w:unhideWhenUsed="1"/>
-    <w:lsdException w:name="Table Grid 7" w:semiHidden="1" w:unhideWhenUsed="1"/>
-    <w:lsdException w:name="Table Grid 8" w:semiHidden="1" w:unhideWhenUsed="1"/>
-    <w:lsdException w:name="Table List 1" w:semiHidden="1" w:unhideWhenUsed="1"/>
-    <w:lsdException w:name="Table List 2" w:semiHidden="1" w:unhideWhenUsed="1"/>
-    <w:lsdException w:name="Table List 3" w:semiHidden="1" w:unhideWhenUsed="1"/>
-    <w:lsdException w:name="Table List 4" w:semiHidden="1" w:unhideWhenUsed="1"/>
-    <w:lsdException w:name="Table List 5" w:semiHidden="1" w:unhideWhenUsed="1"/>
-    <w:lsdException w:name="Table List 6" w:semiHidden="1" w:unhideWhenUsed="1"/>
-    <w:lsdException w:name="Table List 7" w:semiHidden="1" w:unhideWhenUsed="1"/>
-    <w:lsdException w:name="Table List 8" w:semiHidden="1" w:unhideWhenUsed="1"/>
-    <w:lsdException w:name="Table 3D effects 1" w:semiHidden="1" w:unhideWhenUsed="1"/>
-    <w:lsdException w:name="Table 3D effects 2" w:semiHidden="1" w:unhideWhenUsed="1"/>
-    <w:lsdException w:name="Table 3D effects 3" w:semiHidden="1" w:unhideWhenUsed="1"/>
-    <w:lsdException w:name="Table Contemporary" w:semiHidden="1" w:unhideWhenUsed="1"/>
-    <w:lsdException w:name="Table Elegant" w:semiHidden="1" w:unhideWhenUsed="1"/>
-    <w:lsdException w:name="Table Professional" w:semiHidden="1" w:unhideWhenUsed="1"/>
-    <w:lsdException w:name="Table Subtle 1" w:semiHidden="1" w:unhideWhenUsed="1"/>
-    <w:lsdException w:name="Table Subtle 2" w:semiHidden="1" w:unhideWhenUsed="1"/>
-    <w:lsdException w:name="Table Web 1" w:semiHidden="1" w:unhideWhenUsed="1"/>
-    <w:lsdException w:name="Table Web 2" w:semiHidden="1" w:unhideWhenUsed="1"/>
-    <w:lsdException w:name="Table Web 3" w:semiHidden="1" w:unhideWhenUsed="1"/>
-    <w:lsdException w:name="Balloon Text" w:semiHidden="1" w:unhideWhenUsed="1"/>
-    <w:lsdException w:name="Table Grid" w:uiPriority="39"/>
-    <w:lsdException w:name="Table Theme" w:semiHidden="1" w:unhideWhenUsed="1"/>
-    <w:lsdException w:name="Placeholder Text" w:semiHidden="1"/>
-    <w:lsdException w:name="No Spacing" w:uiPriority="1" w:qFormat="1"/>
-    <w:lsdException w:name="Light Shading" w:uiPriority="60"/>
-    <w:lsdException w:name="Light List" w:uiPriority="61"/>
-    <w:lsdException w:name="Light Grid" w:uiPriority="62"/>
-    <w:lsdException w:name="Medium Shading 1" w:uiPriority="63"/>
-    <w:lsdException w:name="Medium Shading 2" w:uiPriority="64"/>
-    <w:lsdException w:name="Medium List 1" w:uiPriority="65"/>
-    <w:lsdException w:name="Medium List 2" w:uiPriority="66"/>
-    <w:lsdException w:name="Medium Grid 1" w:uiPriority="67"/>
-    <w:lsdException w:name="Medium Grid 2" w:uiPriority="68"/>
-    <w:lsdException w:name="Medium Grid 3" w:uiPriority="69"/>
-    <w:lsdException w:name="Dark List" w:uiPriority="70"/>
-    <w:lsdException w:name="Colorful Shading" w:uiPriority="71"/>
-    <w:lsdException w:name="Colorful List" w:uiPriority="72"/>
-    <w:lsdException w:name="Colorful Grid" w:uiPriority="73"/>
-    <w:lsdException w:name="Light Shading Accent 1" w:uiPriority="60"/>
-    <w:lsdException w:name="Light List Accent 1" w:uiPriority="61"/>
-    <w:lsdException w:name="Light Grid Accent 1" w:uiPriority="62"/>
-    <w:lsdException w:name="Medium Shading 1 Accent 1" w:uiPriority="63"/>
-    <w:lsdException w:name="Medium Shading 2 Accent 1" w:uiPriority="64"/>
-    <w:lsdException w:name="Medium List 1 Accent 1" w:uiPriority="65"/>
-    <w:lsdException w:name="Revision" w:semiHidden="1"/>
-    <w:lsdException w:name="List Paragraph" w:uiPriority="34" w:qFormat="1"/>
-    <w:lsdException w:name="Quote" w:uiPriority="29" w:qFormat="1"/>
-    <w:lsdException w:name="Intense Quote" w:uiPriority="30" w:qFormat="1"/>
-    <w:lsdException w:name="Medium List 2 Accent 1" w:uiPriority="66"/>
-    <w:lsdException w:name="Medium Grid 1 Accent 1" w:uiPriority="67"/>
-    <w:lsdException w:name="Medium Grid 2 Accent 1" w:uiPriority="68"/>
-    <w:lsdException w:name="Medium Grid 3 Accent 1" w:uiPriority="69"/>
-    <w:lsdException w:name="Dark List Accent 1" w:uiPriority="70"/>
-    <w:lsdException w:name="Colorful Shading Accent 1" w:uiPriority="71"/>
-    <w:lsdException w:name="Colorful List Accent 1" w:uiPriority="72"/>
-    <w:lsdException w:name="Colorful Grid Accent 1" w:uiPriority="73"/>
-    <w:lsdException w:name="Light Shading Accent 2" w:uiPriority="60"/>
-    <w:lsdException w:name="Light List Accent 2" w:uiPriority="61"/>
-    <w:lsdException w:name="Light Grid Accent 2" w:uiPriority="62"/>
-    <w:lsdException w:name="Medium Shading 1 Accent 2" w:uiPriority="63"/>
-    <w:lsdException w:name="Medium Shading 2 Accent 2" w:uiPriority="64"/>
-    <w:lsdException w:name="Medium List 1 Accent 2" w:uiPriority="65"/>
-    <w:lsdException w:name="Medium List 2 Accent 2" w:uiPriority="66"/>
-    <w:lsdException w:name="Medium Grid 1 Accent 2" w:uiPriority="67"/>
-    <w:lsdException w:name="Medium Grid 2 Accent 2" w:uiPriority="68"/>
-    <w:lsdException w:name="Medium Grid 3 Accent 2" w:uiPriority="69"/>
-    <w:lsdException w:name="Dark List Accent 2" w:uiPriority="70"/>
-    <w:lsdException w:name="Colorful Shading Accent 2" w:uiPriority="71"/>
-    <w:lsdException w:name="Colorful List Accent 2" w:uiPriority="72"/>
-    <w:lsdException w:name="Colorful Grid Accent 2" w:uiPriority="73"/>
-    <w:lsdException w:name="Light Shading Accent 3" w:uiPriority="60"/>
-    <w:lsdException w:name="Light List Accent 3" w:uiPriority="61"/>
-    <w:lsdException w:name="Light Grid Accent 3" w:uiPriority="62"/>
-    <w:lsdException w:name="Medium Shading 1 Accent 3" w:uiPriority="63"/>
-    <w:lsdException w:name="Medium Shading 2 Accent 3" w:uiPriority="64"/>
-    <w:lsdException w:name="Medium List 1 Accent 3" w:uiPriority="65"/>
-    <w:lsdException w:name="Medium List 2 Accent 3" w:uiPriority="66"/>
-    <w:lsdException w:name="Medium Grid 1 Accent 3" w:uiPriority="67"/>
-    <w:lsdException w:name="Medium Grid 2 Accent 3" w:uiPriority="68"/>
-    <w:lsdException w:name="Medium Grid 3 Accent 3" w:uiPriority="69"/>
-    <w:lsdException w:name="Dark List Accent 3" w:uiPriority="70"/>
-    <w:lsdException w:name="Colorful Shading Accent 3" w:uiPriority="71"/>
-    <w:lsdException w:name="Colorful List Accent 3" w:uiPriority="72"/>
-    <w:lsdException w:name="Colorful Grid Accent 3" w:uiPriority="73"/>
-    <w:lsdException w:name="Light Shading Accent 4" w:uiPriority="60"/>
-    <w:lsdException w:name="Light List Accent 4" w:uiPriority="61"/>
-    <w:lsdException w:name="Light Grid Accent 4" w:uiPriority="62"/>
-    <w:lsdException w:name="Medium Shading 1 Accent 4" w:uiPriority="63"/>
-    <w:lsdException w:name="Medium Shading 2 Accent 4" w:uiPriority="64"/>
-    <w:lsdException w:name="Medium List 1 Accent 4" w:uiPriority="65"/>
-    <w:lsdException w:name="Medium List 2 Accent 4" w:uiPriority="66"/>
-    <w:lsdException w:name="Medium Grid 1 Accent 4" w:uiPriority="67"/>
-    <w:lsdException w:name="Medium Grid 2 Accent 4" w:uiPriority="68"/>
-    <w:lsdException w:name="Medium Grid 3 Accent 4" w:uiPriority="69"/>
-    <w:lsdException w:name="Dark List Accent 4" w:uiPriority="70"/>
-    <w:lsdException w:name="Colorful Shading Accent 4" w:uiPriority="71"/>
-    <w:lsdException w:name="Colorful List Accent 4" w:uiPriority="72"/>
-    <w:lsdException w:name="Colorful Grid Accent 4" w:uiPriority="73"/>
-    <w:lsdException w:name="Light Shading Accent 5" w:uiPriority="60"/>
-    <w:lsdException w:name="Light List Accent 5" w:uiPriority="61"/>
-    <w:lsdException w:name="Light Grid Accent 5" w:uiPriority="62"/>
-    <w:lsdException w:name="Medium Shading 1 Accent 5" w:uiPriority="63"/>
-    <w:lsdException w:name="Medium Shading 2 Accent 5" w:uiPriority="64"/>
-    <w:lsdException w:name="Medium List 1 Accent 5" w:uiPriority="65"/>
-    <w:lsdException w:name="Medium List 2 Accent 5" w:uiPriority="66"/>
-    <w:lsdException w:name="Medium Grid 1 Accent 5" w:uiPriority="67"/>
-    <w:lsdException w:name="Medium Grid 2 Accent 5" w:uiPriority="68"/>
-    <w:lsdException w:name="Medium Grid 3 Accent 5" w:uiPriority="69"/>
-    <w:lsdException w:name="Dark List Accent 5" w:uiPriority="70"/>
-    <w:lsdException w:name="Colorful Shading Accent 5" w:uiPriority="71"/>
-    <w:lsdException w:name="Colorful List Accent 5" w:uiPriority="72"/>
-    <w:lsdException w:name="Colorful Grid Accent 5" w:uiPriority="73"/>
-    <w:lsdException w:name="Light Shading Accent 6" w:uiPriority="60"/>
-    <w:lsdException w:name="Light List Accent 6" w:uiPriority="61"/>
-    <w:lsdException w:name="Light Grid Accent 6" w:uiPriority="62"/>
-    <w:lsdException w:name="Medium Shading 1 Accent 6" w:uiPriority="63"/>
-    <w:lsdException w:name="Medium Shading 2 Accent 6" w:uiPriority="64"/>
-    <w:lsdException w:name="Medium List 1 Accent 6" w:uiPriority="65"/>
-    <w:lsdException w:name="Medium List 2 Accent 6" w:uiPriority="66"/>
-    <w:lsdException w:name="Medium Grid 1 Accent 6" w:uiPriority="67"/>
-    <w:lsdException w:name="Medium Grid 2 Accent 6" w:uiPriority="68"/>
-    <w:lsdException w:name="Medium Grid 3 Accent 6" w:uiPriority="69"/>
-    <w:lsdException w:name="Dark List Accent 6" w:uiPriority="70"/>
-    <w:lsdException w:name="Colorful Shading Accent 6" w:uiPriority="71"/>
-    <w:lsdException w:name="Colorful List Accent 6" w:uiPriority="72"/>
-    <w:lsdException w:name="Colorful Grid Accent 6" w:uiPriority="73"/>
-    <w:lsdException w:name="Subtle Emphasis" w:uiPriority="19" w:qFormat="1"/>
-    <w:lsdException w:name="Intense Emphasis" w:uiPriority="21" w:qFormat="1"/>
-    <w:lsdException w:name="Subtle Reference" w:uiPriority="31" w:qFormat="1"/>
-    <w:lsdException w:name="Intense Reference" w:uiPriority="32" w:qFormat="1"/>
-    <w:lsdException w:name="Book Title" w:uiPriority="33" w:qFormat="1"/>
-    <w:lsdException w:name="Bibliography" w:semiHidden="1" w:uiPriority="37" w:unhideWhenUsed="1"/>
-    <w:lsdException w:name="TOC Heading" w:semiHidden="1" w:uiPriority="39" w:unhideWhenUsed="1" w:qFormat="1"/>
-    <w:lsdException w:name="Plain Table 1" w:uiPriority="41"/>
-    <w:lsdException w:name="Plain Table 2" w:uiPriority="42"/>
-    <w:lsdException w:name="Plain Table 3" w:uiPriority="43"/>
-    <w:lsdException w:name="Plain Table 4" w:uiPriority="44"/>
-    <w:lsdException w:name="Plain Table 5" w:uiPriority="45"/>
-    <w:lsdException w:name="Grid Table Light" w:uiPriority="40"/>
-    <w:lsdException w:name="Grid Table 1 Light" w:uiPriority="46"/>
-    <w:lsdException w:name="Grid Table 2" w:uiPriority="47"/>
-    <w:lsdException w:name="Grid Table 3" w:uiPriority="48"/>
-    <w:lsdException w:name="Grid Table 4" w:uiPriority="49"/>
-    <w:lsdException w:name="Grid Table 5 Dark" w:uiPriority="50"/>
-    <w:lsdException w:name="Grid Table 6 Colorful" w:uiPriority="51"/>
-    <w:lsdException w:name="Grid Table 7 Colorful" w:uiPriority="52"/>
-    <w:lsdException w:name="Grid Table 1 Light Accent 1" w:uiPriority="46"/>
-    <w:lsdException w:name="Grid Table 2 Accent 1" w:uiPriority="47"/>
-    <w:lsdException w:name="Grid Table 3 Accent 1" w:uiPriority="48"/>
-    <w:lsdException w:name="Grid Table 4 Accent 1" w:uiPriority="49"/>
-    <w:lsdException w:name="Grid Table 5 Dark Accent 1" w:uiPriority="50"/>
-    <w:lsdException w:name="Grid Table 6 Colorful Accent 1" w:uiPriority="51"/>
-    <w:lsdException w:name="Grid Table 7 Colorful Accent 1" w:uiPriority="52"/>
-    <w:lsdException w:name="Grid Table 1 Light Accent 2" w:uiPriority="46"/>
-    <w:lsdException w:name="Grid Table 2 Accent 2" w:uiPriority="47"/>
-    <w:lsdException w:name="Grid Table 3 Accent 2" w:uiPriority="48"/>
-    <w:lsdException w:name="Grid Table 4 Accent 2" w:uiPriority="49"/>
-    <w:lsdException w:name="Grid Table 5 Dark Accent 2" w:uiPriority="50"/>
-    <w:lsdException w:name="Grid Table 6 Colorful Accent 2" w:uiPriority="51"/>
-    <w:lsdException w:name="Grid Table 7 Colorful Accent 2" w:uiPriority="52"/>
-    <w:lsdException w:name="Grid Table 1 Light Accent 3" w:uiPriority="46"/>
-    <w:lsdException w:name="Grid Table 2 Accent 3" w:uiPriority="47"/>
-    <w:lsdException w:name="Grid Table 3 Accent 3" w:uiPriority="48"/>
-    <w:lsdException w:name="Grid Table 4 Accent 3" w:uiPriority="49"/>
-    <w:lsdException w:name="Grid Table 5 Dark Accent 3" w:uiPriority="50"/>
-    <w:lsdException w:name="Grid Table 6 Colorful Accent 3" w:uiPriority="51"/>
-    <w:lsdException w:name="Grid Table 7 Colorful Accent 3" w:uiPriority="52"/>
-    <w:lsdException w:name="Grid Table 1 Light Accent 4" w:uiPriority="46"/>
-    <w:lsdException w:name="Grid Table 2 Accent 4" w:uiPriority="47"/>
-    <w:lsdException w:name="Grid Table 3 Accent 4" w:uiPriority="48"/>
-    <w:lsdException w:name="Grid Table 4 Accent 4" w:uiPriority="49"/>
-    <w:lsdException w:name="Grid Table 5 Dark Accent 4" w:uiPriority="50"/>
-    <w:lsdException w:name="Grid Table 6 Colorful Accent 4" w:uiPriority="51"/>
-    <w:lsdException w:name="Grid Table 7 Colorful Accent 4" w:uiPriority="52"/>
-    <w:lsdException w:name="Grid Table 1 Light Accent 5" w:uiPriority="46"/>
-    <w:lsdException w:name="Grid Table 2 Accent 5" w:uiPriority="47"/>
-    <w:lsdException w:name="Grid Table 3 Accent 5" w:uiPriority="48"/>
-    <w:lsdException w:name="Grid Table 4 Accent 5" w:uiPriority="49"/>
-    <w:lsdException w:name="Grid Table 5 Dark Accent 5" w:uiPriority="50"/>
-    <w:lsdException w:name="Grid Table 6 Colorful Accent 5" w:uiPriority="51"/>
-    <w:lsdException w:name="Grid Table 7 Colorful Accent 5" w:uiPriority="52"/>
-    <w:lsdException w:name="Grid Table 1 Light Accent 6" w:uiPriority="46"/>
-    <w:lsdException w:name="Grid Table 2 Accent 6" w:uiPriority="47"/>
-    <w:lsdException w:name="Grid Table 3 Accent 6" w:uiPriority="48"/>
-    <w:lsdException w:name="Grid Table 4 Accent 6" w:uiPriority="49"/>
-    <w:lsdException w:name="Grid Table 5 Dark Accent 6" w:uiPriority="50"/>
-    <w:lsdException w:name="Grid Table 6 Colorful Accent 6" w:uiPriority="51"/>
-    <w:lsdException w:name="Grid Table 7 Colorful Accent 6" w:uiPriority="52"/>
-    <w:lsdException w:name="List Table 1 Light" w:uiPriority="46"/>
-    <w:lsdException w:name="List Table 2" w:uiPriority="47"/>
-    <w:lsdException w:name="List Table 3" w:uiPriority="48"/>
-    <w:lsdException w:name="List Table 4" w:uiPriority="49"/>
-    <w:lsdException w:name="List Table 5 Dark" w:uiPriority="50"/>
-    <w:lsdException w:name="List Table 6 Colorful" w:uiPriority="51"/>
-    <w:lsdException w:name="List Table 7 Colorful" w:uiPriority="52"/>
-    <w:lsdException w:name="List Table 1 Light Accent 1" w:uiPriority="46"/>
-    <w:lsdException w:name="List Table 2 Accent 1" w:uiPriority="47"/>
-    <w:lsdException w:name="List Table 3 Accent 1" w:uiPriority="48"/>
-    <w:lsdException w:name="List Table 4 Accent 1" w:uiPriority="49"/>
-    <w:lsdException w:name="List Table 5 Dark Accent 1" w:uiPriority="50"/>
-    <w:lsdException w:name="List Table 6 Colorful Accent 1" w:uiPriority="51"/>
-    <w:lsdException w:name="List Table 7 Colorful Accent 1" w:uiPriority="52"/>
-    <w:lsdException w:name="List Table 1 Light Accent 2" w:uiPriority="46"/>
-    <w:lsdException w:name="List Table 2 Accent 2" w:uiPriority="47"/>
-    <w:lsdException w:name="List Table 3 Accent 2" w:uiPriority="48"/>
-    <w:lsdException w:name="List Table 4 Accent 2" w:uiPriority="49"/>
-    <w:lsdException w:name="List Table 5 Dark Accent 2" w:uiPriority="50"/>
-    <w:lsdException w:name="List Table 6 Colorful Accent 2" w:uiPriority="51"/>
-    <w:lsdException w:name="List Table 7 Colorful Accent 2" w:uiPriority="52"/>
-    <w:lsdException w:name="List Table 1 Light Accent 3" w:uiPriority="46"/>
-    <w:lsdException w:name="List Table 2 Accent 3" w:uiPriority="47"/>
-    <w:lsdException w:name="List Table 3 Accent 3" w:uiPriority="48"/>
-    <w:lsdException w:name="List Table 4 Accent 3" w:uiPriority="49"/>
-    <w:lsdException w:name="List Table 5 Dark Accent 3" w:uiPriority="50"/>
-    <w:lsdException w:name="List Table 6 Colorful Accent 3" w:uiPriority="51"/>
-    <w:lsdException w:name="List Table 7 Colorful Accent 3" w:uiPriority="52"/>
-    <w:lsdException w:name="List Table 1 Light Accent 4" w:uiPriority="46"/>
-    <w:lsdException w:name="List Table 2 Accent 4" w:uiPriority="47"/>
-    <w:lsdException w:name="List Table 3 Accent 4" w:uiPriority="48"/>
-    <w:lsdException w:name="List Table 4 Accent 4" w:uiPriority="49"/>
-    <w:lsdException w:name="List Table 5 Dark Accent 4" w:uiPriority="50"/>
-    <w:lsdException w:name="List Table 6 Colorful Accent 4" w:uiPriority="51"/>
-    <w:lsdException w:name="List Table 7 Colorful Accent 4" w:uiPriority="52"/>
-    <w:lsdException w:name="List Table 1 Light Accent 5" w:uiPriority="46"/>
-    <w:lsdException w:name="List Table 2 Accent 5" w:uiPriority="47"/>
-    <w:lsdException w:name="List Table 3 Accent 5" w:uiPriority="48"/>
-    <w:lsdException w:name="List Table 4 Accent 5" w:uiPriority="49"/>
-    <w:lsdException w:name="List Table 5 Dark Accent 5" w:uiPriority="50"/>
-    <w:lsdException w:name="List Table 6 Colorful Accent 5" w:uiPriority="51"/>
-    <w:lsdException w:name="List Table 7 Colorful Accent 5" w:uiPriority="52"/>
-    <w:lsdException w:name="List Table 1 Light Accent 6" w:uiPriority="46"/>
-    <w:lsdException w:name="List Table 2 Accent 6" w:uiPriority="47"/>
-    <w:lsdException w:name="List Table 3 Accent 6" w:uiPriority="48"/>
-    <w:lsdException w:name="List Table 4 Accent 6" w:uiPriority="49"/>
-    <w:lsdException w:name="List Table 5 Dark Accent 6" w:uiPriority="50"/>
-    <w:lsdException w:name="List Table 6 Colorful Accent 6" w:uiPriority="51"/>
-    <w:lsdException w:name="List Table 7 Colorful Accent 6" w:uiPriority="52"/>
+  <w:latentStyles w:defLockedState="0" w:defUIPriority="99" w:defSemiHidden="1" w:defUnhideWhenUsed="1" w:defQFormat="0" w:count="267">
+    <w:lsdException w:name="Normal" w:semiHidden="0" w:uiPriority="0" w:unhideWhenUsed="0" w:qFormat="1"/>
+    <w:lsdException w:name="heading 1" w:semiHidden="0" w:uiPriority="9" w:unhideWhenUsed="0" w:qFormat="1"/>
+    <w:lsdException w:name="heading 2" w:uiPriority="9" w:qFormat="1"/>
+    <w:lsdException w:name="heading 3" w:uiPriority="9" w:qFormat="1"/>
+    <w:lsdException w:name="heading 4" w:uiPriority="9" w:qFormat="1"/>
+    <w:lsdException w:name="heading 5" w:uiPriority="9" w:qFormat="1"/>
+    <w:lsdException w:name="heading 6" w:uiPriority="9" w:qFormat="1"/>
+    <w:lsdException w:name="heading 7" w:uiPriority="9" w:qFormat="1"/>
+    <w:lsdException w:name="heading 8" w:uiPriority="9" w:qFormat="1"/>
+    <w:lsdException w:name="heading 9" w:uiPriority="9" w:qFormat="1"/>
+    <w:lsdException w:name="toc 1" w:uiPriority="39"/>
+    <w:lsdException w:name="toc 2" w:uiPriority="39"/>
+    <w:lsdException w:name="toc 3" w:uiPriority="39"/>
+    <w:lsdException w:name="toc 4" w:uiPriority="39"/>
+    <w:lsdException w:name="toc 5" w:uiPriority="39"/>
+    <w:lsdException w:name="toc 6" w:uiPriority="39"/>
+    <w:lsdException w:name="toc 7" w:uiPriority="39"/>
+    <w:lsdException w:name="toc 8" w:uiPriority="39"/>
+    <w:lsdException w:name="toc 9" w:uiPriority="39"/>
+    <w:lsdException w:name="caption" w:uiPriority="35" w:qFormat="1"/>
+    <w:lsdException w:name="Title" w:semiHidden="0" w:uiPriority="10" w:unhideWhenUsed="0" w:qFormat="1"/>
+    <w:lsdException w:name="Default Paragraph Font" w:uiPriority="1"/>
+    <w:lsdException w:name="Subtitle" w:semiHidden="0" w:uiPriority="11" w:unhideWhenUsed="0" w:qFormat="1"/>
+    <w:lsdException w:name="Strong" w:semiHidden="0" w:uiPriority="22" w:unhideWhenUsed="0" w:qFormat="1"/>
+    <w:lsdException w:name="Emphasis" w:semiHidden="0" w:uiPriority="20" w:unhideWhenUsed="0" w:qFormat="1"/>
+    <w:lsdException w:name="Table Grid" w:semiHidden="0" w:uiPriority="39" w:unhideWhenUsed="0"/>
+    <w:lsdException w:name="Placeholder Text" w:unhideWhenUsed="0"/>
+    <w:lsdException w:name="No Spacing" w:semiHidden="0" w:uiPriority="1" w:unhideWhenUsed="0" w:qFormat="1"/>
+    <w:lsdException w:name="Light Shading" w:semiHidden="0" w:uiPriority="60" w:unhideWhenUsed="0"/>
+    <w:lsdException w:name="Light List" w:semiHidden="0" w:uiPriority="61" w:unhideWhenUsed="0"/>
+    <w:lsdException w:name="Light Grid" w:semiHidden="0" w:uiPriority="62" w:unhideWhenUsed="0"/>
+    <w:lsdException w:name="Medium Shading 1" w:semiHidden="0" w:uiPriority="63" w:unhideWhenUsed="0"/>
+    <w:lsdException w:name="Medium Shading 2" w:semiHidden="0" w:uiPriority="64" w:unhideWhenUsed="0"/>
+    <w:lsdException w:name="Medium List 1" w:semiHidden="0" w:uiPriority="65" w:unhideWhenUsed="0"/>
+    <w:lsdException w:name="Medium List 2" w:semiHidden="0" w:uiPriority="66" w:unhideWhenUsed="0"/>
+    <w:lsdException w:name="Medium Grid 1" w:semiHidden="0" w:uiPriority="67" w:unhideWhenUsed="0"/>
+    <w:lsdException w:name="Medium Grid 2" w:semiHidden="0" w:uiPriority="68" w:unhideWhenUsed="0"/>
+    <w:lsdException w:name="Medium Grid 3" w:semiHidden="0" w:uiPriority="69" w:unhideWhenUsed="0"/>
+    <w:lsdException w:name="Dark List" w:semiHidden="0" w:uiPriority="70" w:unhideWhenUsed="0"/>
+    <w:lsdException w:name="Colorful Shading" w:semiHidden="0" w:uiPriority="71" w:unhideWhenUsed="0"/>
+    <w:lsdException w:name="Colorful List" w:semiHidden="0" w:uiPriority="72" w:unhideWhenUsed="0"/>
+    <w:lsdException w:name="Colorful Grid" w:semiHidden="0" w:uiPriority="73" w:unhideWhenUsed="0"/>
+    <w:lsdException w:name="Light Shading Accent 1" w:semiHidden="0" w:uiPriority="60" w:unhideWhenUsed="0"/>
+    <w:lsdException w:name="Light List Accent 1" w:semiHidden="0" w:uiPriority="61" w:unhideWhenUsed="0"/>
+    <w:lsdException w:name="Light Grid Accent 1" w:semiHidden="0" w:uiPriority="62" w:unhideWhenUsed="0"/>
+    <w:lsdException w:name="Medium Shading 1 Accent 1" w:semiHidden="0" w:uiPriority="63" w:unhideWhenUsed="0"/>
+    <w:lsdException w:name="Medium Shading 2 Accent 1" w:semiHidden="0" w:uiPriority="64" w:unhideWhenUsed="0"/>
+    <w:lsdException w:name="Medium List 1 Accent 1" w:semiHidden="0" w:uiPriority="65" w:unhideWhenUsed="0"/>
+    <w:lsdException w:name="Revision" w:unhideWhenUsed="0"/>
+    <w:lsdException w:name="List Paragraph" w:semiHidden="0" w:uiPriority="34" w:unhideWhenUsed="0" w:qFormat="1"/>
+    <w:lsdException w:name="Quote" w:semiHidden="0" w:uiPriority="29" w:unhideWhenUsed="0" w:qFormat="1"/>
+    <w:lsdException w:name="Intense Quote" w:semiHidden="0" w:uiPriority="30" w:unhideWhenUsed="0" w:qFormat="1"/>
+    <w:lsdException w:name="Medium List 2 Accent 1" w:semiHidden="0" w:uiPriority="66" w:unhideWhenUsed="0"/>
+    <w:lsdException w:name="Medium Grid 1 Accent 1" w:semiHidden="0" w:uiPriority="67" w:unhideWhenUsed="0"/>
+    <w:lsdException w:name="Medium Grid 2 Accent 1" w:semiHidden="0" w:uiPriority="68" w:unhideWhenUsed="0"/>
+    <w:lsdException w:name="Medium Grid 3 Accent 1" w:semiHidden="0" w:uiPriority="69" w:unhideWhenUsed="0"/>
+    <w:lsdException w:name="Dark List Accent 1" w:semiHidden="0" w:uiPriority="70" w:unhideWhenUsed="0"/>
+    <w:lsdException w:name="Colorful Shading Accent 1" w:semiHidden="0" w:uiPriority="71" w:unhideWhenUsed="0"/>
+    <w:lsdException w:name="Colorful List Accent 1" w:semiHidden="0" w:uiPriority="72" w:unhideWhenUsed="0"/>
+    <w:lsdException w:name="Colorful Grid Accent 1" w:semiHidden="0" w:uiPriority="73" w:unhideWhenUsed="0"/>
+    <w:lsdException w:name="Light Shading Accent 2" w:semiHidden="0" w:uiPriority="60" w:unhideWhenUsed="0"/>
+    <w:lsdException w:name="Light List Accent 2" w:semiHidden="0" w:uiPriority="61" w:unhideWhenUsed="0"/>
+    <w:lsdException w:name="Light Grid Accent 2" w:semiHidden="0" w:uiPriority="62" w:unhideWhenUsed="0"/>
+    <w:lsdException w:name="Medium Shading 1 Accent 2" w:semiHidden="0" w:uiPriority="63" w:unhideWhenUsed="0"/>
+    <w:lsdException w:name="Medium Shading 2 Accent 2" w:semiHidden="0" w:uiPriority="64" w:unhideWhenUsed="0"/>
+    <w:lsdException w:name="Medium List 1 Accent 2" w:semiHidden="0" w:uiPriority="65" w:unhideWhenUsed="0"/>
+    <w:lsdException w:name="Medium List 2 Accent 2" w:semiHidden="0" w:uiPriority="66" w:unhideWhenUsed="0"/>
+    <w:lsdException w:name="Medium Grid 1 Accent 2" w:semiHidden="0" w:uiPriority="67" w:unhideWhenUsed="0"/>
+    <w:lsdException w:name="Medium Grid 2 Accent 2" w:semiHidden="0" w:uiPriority="68" w:unhideWhenUsed="0"/>
+    <w:lsdException w:name="Medium Grid 3 Accent 2" w:semiHidden="0" w:uiPriority="69" w:unhideWhenUsed="0"/>
+    <w:lsdException w:name="Dark List Accent 2" w:semiHidden="0" w:uiPriority="70" w:unhideWhenUsed="0"/>
+    <w:lsdException w:name="Colorful Shading Accent 2" w:semiHidden="0" w:uiPriority="71" w:unhideWhenUsed="0"/>
+    <w:lsdException w:name="Colorful List Accent 2" w:semiHidden="0" w:uiPriority="72" w:unhideWhenUsed="0"/>
+    <w:lsdException w:name="Colorful Grid Accent 2" w:semiHidden="0" w:uiPriority="73" w:unhideWhenUsed="0"/>
+    <w:lsdException w:name="Light Shading Accent 3" w:semiHidden="0" w:uiPriority="60" w:unhideWhenUsed="0"/>
+    <w:lsdException w:name="Light List Accent 3" w:semiHidden="0" w:uiPriority="61" w:unhideWhenUsed="0"/>
+    <w:lsdException w:name="Light Grid Accent 3" w:semiHidden="0" w:uiPriority="62" w:unhideWhenUsed="0"/>
+    <w:lsdException w:name="Medium Shading 1 Accent 3" w:semiHidden="0" w:uiPriority="63" w:unhideWhenUsed="0"/>
+    <w:lsdException w:name="Medium Shading 2 Accent 3" w:semiHidden="0" w:uiPriority="64" w:unhideWhenUsed="0"/>
+    <w:lsdException w:name="Medium List 1 Accent 3" w:semiHidden="0" w:uiPriority="65" w:unhideWhenUsed="0"/>
+    <w:lsdException w:name="Medium List 2 Accent 3" w:semiHidden="0" w:uiPriority="66" w:unhideWhenUsed="0"/>
+    <w:lsdException w:name="Medium Grid 1 Accent 3" w:semiHidden="0" w:uiPriority="67" w:unhideWhenUsed="0"/>
+    <w:lsdException w:name="Medium Grid 2 Accent 3" w:semiHidden="0" w:uiPriority="68" w:unhideWhenUsed="0"/>
+    <w:lsdException w:name="Medium Grid 3 Accent 3" w:semiHidden="0" w:uiPriority="69" w:unhideWhenUsed="0"/>
+    <w:lsdException w:name="Dark List Accent 3" w:semiHidden="0" w:uiPriority="70" w:unhideWhenUsed="0"/>
+    <w:lsdException w:name="Colorful Shading Accent 3" w:semiHidden="0" w:uiPriority="71" w:unhideWhenUsed="0"/>
+    <w:lsdException w:name="Colorful List Accent 3" w:semiHidden="0" w:uiPriority="72" w:unhideWhenUsed="0"/>
+    <w:lsdException w:name="Colorful Grid Accent 3" w:semiHidden="0" w:uiPriority="73" w:unhideWhenUsed="0"/>
+    <w:lsdException w:name="Light Shading Accent 4" w:semiHidden="0" w:uiPriority="60" w:unhideWhenUsed="0"/>
+    <w:lsdException w:name="Light List Accent 4" w:semiHidden="0" w:uiPriority="61" w:unhideWhenUsed="0"/>
+    <w:lsdException w:name="Light Grid Accent 4" w:semiHidden="0" w:uiPriority="62" w:unhideWhenUsed="0"/>
+    <w:lsdException w:name="Medium Shading 1 Accent 4" w:semiHidden="0" w:uiPriority="63" w:unhideWhenUsed="0"/>
+    <w:lsdException w:name="Medium Shading 2 Accent 4" w:semiHidden="0" w:uiPriority="64" w:unhideWhenUsed="0"/>
+    <w:lsdException w:name="Medium List 1 Accent 4" w:semiHidden="0" w:uiPriority="65" w:unhideWhenUsed="0"/>
+    <w:lsdException w:name="Medium List 2 Accent 4" w:semiHidden="0" w:uiPriority="66" w:unhideWhenUsed="0"/>
+    <w:lsdException w:name="Medium Grid 1 Accent 4" w:semiHidden="0" w:uiPriority="67" w:unhideWhenUsed="0"/>
+    <w:lsdException w:name="Medium Grid 2 Accent 4" w:semiHidden="0" w:uiPriority="68" w:unhideWhenUsed="0"/>
+    <w:lsdException w:name="Medium Grid 3 Accent 4" w:semiHidden="0" w:uiPriority="69" w:unhideWhenUsed="0"/>
+    <w:lsdException w:name="Dark List Accent 4" w:semiHidden="0" w:uiPriority="70" w:unhideWhenUsed="0"/>
+    <w:lsdException w:name="Colorful Shading Accent 4" w:semiHidden="0" w:uiPriority="71" w:unhideWhenUsed="0"/>
+    <w:lsdException w:name="Colorful List Accent 4" w:semiHidden="0" w:uiPriority="72" w:unhideWhenUsed="0"/>
+    <w:lsdException w:name="Colorful Grid Accent 4" w:semiHidden="0" w:uiPriority="73" w:unhideWhenUsed="0"/>
+    <w:lsdException w:name="Light Shading Accent 5" w:semiHidden="0" w:uiPriority="60" w:unhideWhenUsed="0"/>
+    <w:lsdException w:name="Light List Accent 5" w:semiHidden="0" w:uiPriority="61" w:unhideWhenUsed="0"/>
+    <w:lsdException w:name="Light Grid Accent 5" w:semiHidden="0" w:uiPriority="62" w:unhideWhenUsed="0"/>
+    <w:lsdException w:name="Medium Shading 1 Accent 5" w:semiHidden="0" w:uiPriority="63" w:unhideWhenUsed="0"/>
+    <w:lsdException w:name="Medium Shading 2 Accent 5" w:semiHidden="0" w:uiPriority="64" w:unhideWhenUsed="0"/>
+    <w:lsdException w:name="Medium List 1 Accent 5" w:semiHidden="0" w:uiPriority="65" w:unhideWhenUsed="0"/>
+    <w:lsdException w:name="Medium List 2 Accent 5" w:semiHidden="0" w:uiPriority="66" w:unhideWhenUsed="0"/>
+    <w:lsdException w:name="Medium Grid 1 Accent 5" w:semiHidden="0" w:uiPriority="67" w:unhideWhenUsed="0"/>
+    <w:lsdException w:name="Medium Grid 2 Accent 5" w:semiHidden="0" w:uiPriority="68" w:unhideWhenUsed="0"/>
+    <w:lsdException w:name="Medium Grid 3 Accent 5" w:semiHidden="0" w:uiPriority="69" w:unhideWhenUsed="0"/>
+    <w:lsdException w:name="Dark List Accent 5" w:semiHidden="0" w:uiPriority="70" w:unhideWhenUsed="0"/>
+    <w:lsdException w:name="Colorful Shading Accent 5" w:semiHidden="0" w:uiPriority="71" w:unhideWhenUsed="0"/>
+    <w:lsdException w:name="Colorful List Accent 5" w:semiHidden="0" w:uiPriority="72" w:unhideWhenUsed="0"/>
+    <w:lsdException w:name="Colorful Grid Accent 5" w:semiHidden="0" w:uiPriority="73" w:unhideWhenUsed="0"/>
+    <w:lsdException w:name="Light Shading Accent 6" w:semiHidden="0" w:uiPriority="60" w:unhideWhenUsed="0"/>
+    <w:lsdException w:name="Light List Accent 6" w:semiHidden="0" w:uiPriority="61" w:unhideWhenUsed="0"/>
+    <w:lsdException w:name="Light Grid Accent 6" w:semiHidden="0" w:uiPriority="62" w:unhideWhenUsed="0"/>
+    <w:lsdException w:name="Medium Shading 1 Accent 6" w:semiHidden="0" w:uiPriority="63" w:unhideWhenUsed="0"/>
+    <w:lsdException w:name="Medium Shading 2 Accent 6" w:semiHidden="0" w:uiPriority="64" w:unhideWhenUsed="0"/>
+    <w:lsdException w:name="Medium List 1 Accent 6" w:semiHidden="0" w:uiPriority="65" w:unhideWhenUsed="0"/>
+    <w:lsdException w:name="Medium List 2 Accent 6" w:semiHidden="0" w:uiPriority="66" w:unhideWhenUsed="0"/>
+    <w:lsdException w:name="Medium Grid 1 Accent 6" w:semiHidden="0" w:uiPriority="67" w:unhideWhenUsed="0"/>
+    <w:lsdException w:name="Medium Grid 2 Accent 6" w:semiHidden="0" w:uiPriority="68" w:unhideWhenUsed="0"/>
+    <w:lsdException w:name="Medium Grid 3 Accent 6" w:semiHidden="0" w:uiPriority="69" w:unhideWhenUsed="0"/>
+    <w:lsdException w:name="Dark List Accent 6" w:semiHidden="0" w:uiPriority="70" w:unhideWhenUsed="0"/>
+    <w:lsdException w:name="Colorful Shading Accent 6" w:semiHidden="0" w:uiPriority="71" w:unhideWhenUsed="0"/>
+    <w:lsdException w:name="Colorful List Accent 6" w:semiHidden="0" w:uiPriority="72" w:unhideWhenUsed="0"/>
+    <w:lsdException w:name="Colorful Grid Accent 6" w:semiHidden="0" w:uiPriority="73" w:unhideWhenUsed="0"/>
+    <w:lsdException w:name="Subtle Emphasis" w:semiHidden="0" w:uiPriority="19" w:unhideWhenUsed="0" w:qFormat="1"/>
+    <w:lsdException w:name="Intense Emphasis" w:semiHidden="0" w:uiPriority="21" w:unhideWhenUsed="0" w:qFormat="1"/>
+    <w:lsdException w:name="Subtle Reference" w:semiHidden="0" w:uiPriority="31" w:unhideWhenUsed="0" w:qFormat="1"/>
+    <w:lsdException w:name="Intense Reference" w:semiHidden="0" w:uiPriority="32" w:unhideWhenUsed="0" w:qFormat="1"/>
+    <w:lsdException w:name="Book Title" w:semiHidden="0" w:uiPriority="33" w:unhideWhenUsed="0" w:qFormat="1"/>
+    <w:lsdException w:name="Bibliography" w:uiPriority="37"/>
+    <w:lsdException w:name="TOC Heading" w:uiPriority="39" w:qFormat="1"/>
   </w:latentStyles>
-  <w:style w:type="paragraph" w:default="1" w:styleId="Normal">
+  <w:style w:type="paragraph" w:default="1" w:styleId="Norml">
     <w:name w:val="Normal"/>
     <w:qFormat/>
     <w:rPr>
       <w:lang w:val="en-US"/>
     </w:rPr>
   </w:style>
-  <w:style w:type="character" w:default="1" w:styleId="DefaultParagraphFont">
+  <w:style w:type="character" w:default="1" w:styleId="Bekezdsalapbettpusa">
     <w:name w:val="Default Paragraph Font"/>
     <w:uiPriority w:val="1"/>
     <w:semiHidden/>
     <w:unhideWhenUsed/>
   </w:style>
-  <w:style w:type="table" w:default="1" w:styleId="TableNormal">
+  <w:style w:type="table" w:default="1" w:styleId="Normltblzat">
     <w:name w:val="Normal Table"/>
     <w:uiPriority w:val="99"/>
     <w:semiHidden/>
@@ -7377,15 +7649,15 @@
       </w:tblCellMar>
     </w:tblPr>
   </w:style>
-  <w:style w:type="numbering" w:default="1" w:styleId="NoList">
+  <w:style w:type="numbering" w:default="1" w:styleId="Nemlista">
     <w:name w:val="No List"/>
     <w:uiPriority w:val="99"/>
     <w:semiHidden/>
     <w:unhideWhenUsed/>
   </w:style>
-  <w:style w:type="paragraph" w:styleId="ListParagraph">
+  <w:style w:type="paragraph" w:styleId="Listaszerbekezds">
     <w:name w:val="List Paragraph"/>
-    <w:basedOn w:val="Normal"/>
+    <w:basedOn w:val="Norml"/>
     <w:uiPriority w:val="34"/>
     <w:qFormat/>
     <w:rsid w:val="00BA5D33"/>
@@ -7394,10 +7666,10 @@
       <w:contextualSpacing/>
     </w:pPr>
   </w:style>
-  <w:style w:type="paragraph" w:styleId="BalloonText">
+  <w:style w:type="paragraph" w:styleId="Buborkszveg">
     <w:name w:val="Balloon Text"/>
-    <w:basedOn w:val="Normal"/>
-    <w:link w:val="BalloonTextChar"/>
+    <w:basedOn w:val="Norml"/>
+    <w:link w:val="BuborkszvegChar"/>
     <w:uiPriority w:val="99"/>
     <w:semiHidden/>
     <w:unhideWhenUsed/>
@@ -7411,10 +7683,245 @@
       <w:szCs w:val="18"/>
     </w:rPr>
   </w:style>
-  <w:style w:type="character" w:customStyle="1" w:styleId="BalloonTextChar">
-    <w:name w:val="Balloon Text Char"/>
-    <w:basedOn w:val="DefaultParagraphFont"/>
-    <w:link w:val="BalloonText"/>
+  <w:style w:type="character" w:customStyle="1" w:styleId="BuborkszvegChar">
+    <w:name w:val="Buborékszöveg Char"/>
+    <w:basedOn w:val="Bekezdsalapbettpusa"/>
+    <w:link w:val="Buborkszveg"/>
+    <w:uiPriority w:val="99"/>
+    <w:semiHidden/>
+    <w:rsid w:val="002D6FED"/>
+    <w:rPr>
+      <w:rFonts w:ascii="Segoe UI" w:hAnsi="Segoe UI" w:cs="Segoe UI"/>
+      <w:sz w:val="18"/>
+      <w:szCs w:val="18"/>
+      <w:lang w:val="hu-HU"/>
+    </w:rPr>
+  </w:style>
+</w:styles>
+</file>
+
+<file path=word/stylesWithEffects.xml><?xml version="1.0" encoding="utf-8"?>
+<w:styles xmlns:wpc="http://schemas.microsoft.com/office/word/2010/wordprocessingCanvas" xmlns:mc="http://schemas.openxmlformats.org/markup-compatibility/2006" xmlns:o="urn:schemas-microsoft-com:office:office" xmlns:r="http://schemas.openxmlformats.org/officeDocument/2006/relationships" xmlns:m="http://schemas.openxmlformats.org/officeDocument/2006/math" xmlns:v="urn:schemas-microsoft-com:vml" xmlns:wp14="http://schemas.microsoft.com/office/word/2010/wordprocessingDrawing" xmlns:wp="http://schemas.openxmlformats.org/drawingml/2006/wordprocessingDrawing" xmlns:w10="urn:schemas-microsoft-com:office:word" xmlns:w="http://schemas.openxmlformats.org/wordprocessingml/2006/main" xmlns:w14="http://schemas.microsoft.com/office/word/2010/wordml" xmlns:wpg="http://schemas.microsoft.com/office/word/2010/wordprocessingGroup" xmlns:wpi="http://schemas.microsoft.com/office/word/2010/wordprocessingInk" xmlns:wne="http://schemas.microsoft.com/office/word/2006/wordml" xmlns:wps="http://schemas.microsoft.com/office/word/2010/wordprocessingShape" mc:Ignorable="w14 wp14">
+  <w:docDefaults>
+    <w:rPrDefault>
+      <w:rPr>
+        <w:rFonts w:asciiTheme="minorHAnsi" w:eastAsiaTheme="minorHAnsi" w:hAnsiTheme="minorHAnsi" w:cstheme="minorBidi"/>
+        <w:sz w:val="22"/>
+        <w:szCs w:val="22"/>
+        <w:lang w:val="en-GB" w:eastAsia="en-US" w:bidi="ar-SA"/>
+      </w:rPr>
+    </w:rPrDefault>
+    <w:pPrDefault>
+      <w:pPr>
+        <w:spacing w:after="160" w:line="259" w:lineRule="auto"/>
+      </w:pPr>
+    </w:pPrDefault>
+  </w:docDefaults>
+  <w:latentStyles w:defLockedState="0" w:defUIPriority="99" w:defSemiHidden="1" w:defUnhideWhenUsed="1" w:defQFormat="0" w:count="267">
+    <w:lsdException w:name="Normal" w:semiHidden="0" w:uiPriority="0" w:unhideWhenUsed="0" w:qFormat="1"/>
+    <w:lsdException w:name="heading 1" w:semiHidden="0" w:uiPriority="9" w:unhideWhenUsed="0" w:qFormat="1"/>
+    <w:lsdException w:name="heading 2" w:uiPriority="9" w:qFormat="1"/>
+    <w:lsdException w:name="heading 3" w:uiPriority="9" w:qFormat="1"/>
+    <w:lsdException w:name="heading 4" w:uiPriority="9" w:qFormat="1"/>
+    <w:lsdException w:name="heading 5" w:uiPriority="9" w:qFormat="1"/>
+    <w:lsdException w:name="heading 6" w:uiPriority="9" w:qFormat="1"/>
+    <w:lsdException w:name="heading 7" w:uiPriority="9" w:qFormat="1"/>
+    <w:lsdException w:name="heading 8" w:uiPriority="9" w:qFormat="1"/>
+    <w:lsdException w:name="heading 9" w:uiPriority="9" w:qFormat="1"/>
+    <w:lsdException w:name="toc 1" w:uiPriority="39"/>
+    <w:lsdException w:name="toc 2" w:uiPriority="39"/>
+    <w:lsdException w:name="toc 3" w:uiPriority="39"/>
+    <w:lsdException w:name="toc 4" w:uiPriority="39"/>
+    <w:lsdException w:name="toc 5" w:uiPriority="39"/>
+    <w:lsdException w:name="toc 6" w:uiPriority="39"/>
+    <w:lsdException w:name="toc 7" w:uiPriority="39"/>
+    <w:lsdException w:name="toc 8" w:uiPriority="39"/>
+    <w:lsdException w:name="toc 9" w:uiPriority="39"/>
+    <w:lsdException w:name="caption" w:uiPriority="35" w:qFormat="1"/>
+    <w:lsdException w:name="Title" w:semiHidden="0" w:uiPriority="10" w:unhideWhenUsed="0" w:qFormat="1"/>
+    <w:lsdException w:name="Default Paragraph Font" w:uiPriority="1"/>
+    <w:lsdException w:name="Subtitle" w:semiHidden="0" w:uiPriority="11" w:unhideWhenUsed="0" w:qFormat="1"/>
+    <w:lsdException w:name="Strong" w:semiHidden="0" w:uiPriority="22" w:unhideWhenUsed="0" w:qFormat="1"/>
+    <w:lsdException w:name="Emphasis" w:semiHidden="0" w:uiPriority="20" w:unhideWhenUsed="0" w:qFormat="1"/>
+    <w:lsdException w:name="Table Grid" w:semiHidden="0" w:uiPriority="39" w:unhideWhenUsed="0"/>
+    <w:lsdException w:name="Placeholder Text" w:unhideWhenUsed="0"/>
+    <w:lsdException w:name="No Spacing" w:semiHidden="0" w:uiPriority="1" w:unhideWhenUsed="0" w:qFormat="1"/>
+    <w:lsdException w:name="Light Shading" w:semiHidden="0" w:uiPriority="60" w:unhideWhenUsed="0"/>
+    <w:lsdException w:name="Light List" w:semiHidden="0" w:uiPriority="61" w:unhideWhenUsed="0"/>
+    <w:lsdException w:name="Light Grid" w:semiHidden="0" w:uiPriority="62" w:unhideWhenUsed="0"/>
+    <w:lsdException w:name="Medium Shading 1" w:semiHidden="0" w:uiPriority="63" w:unhideWhenUsed="0"/>
+    <w:lsdException w:name="Medium Shading 2" w:semiHidden="0" w:uiPriority="64" w:unhideWhenUsed="0"/>
+    <w:lsdException w:name="Medium List 1" w:semiHidden="0" w:uiPriority="65" w:unhideWhenUsed="0"/>
+    <w:lsdException w:name="Medium List 2" w:semiHidden="0" w:uiPriority="66" w:unhideWhenUsed="0"/>
+    <w:lsdException w:name="Medium Grid 1" w:semiHidden="0" w:uiPriority="67" w:unhideWhenUsed="0"/>
+    <w:lsdException w:name="Medium Grid 2" w:semiHidden="0" w:uiPriority="68" w:unhideWhenUsed="0"/>
+    <w:lsdException w:name="Medium Grid 3" w:semiHidden="0" w:uiPriority="69" w:unhideWhenUsed="0"/>
+    <w:lsdException w:name="Dark List" w:semiHidden="0" w:uiPriority="70" w:unhideWhenUsed="0"/>
+    <w:lsdException w:name="Colorful Shading" w:semiHidden="0" w:uiPriority="71" w:unhideWhenUsed="0"/>
+    <w:lsdException w:name="Colorful List" w:semiHidden="0" w:uiPriority="72" w:unhideWhenUsed="0"/>
+    <w:lsdException w:name="Colorful Grid" w:semiHidden="0" w:uiPriority="73" w:unhideWhenUsed="0"/>
+    <w:lsdException w:name="Light Shading Accent 1" w:semiHidden="0" w:uiPriority="60" w:unhideWhenUsed="0"/>
+    <w:lsdException w:name="Light List Accent 1" w:semiHidden="0" w:uiPriority="61" w:unhideWhenUsed="0"/>
+    <w:lsdException w:name="Light Grid Accent 1" w:semiHidden="0" w:uiPriority="62" w:unhideWhenUsed="0"/>
+    <w:lsdException w:name="Medium Shading 1 Accent 1" w:semiHidden="0" w:uiPriority="63" w:unhideWhenUsed="0"/>
+    <w:lsdException w:name="Medium Shading 2 Accent 1" w:semiHidden="0" w:uiPriority="64" w:unhideWhenUsed="0"/>
+    <w:lsdException w:name="Medium List 1 Accent 1" w:semiHidden="0" w:uiPriority="65" w:unhideWhenUsed="0"/>
+    <w:lsdException w:name="Revision" w:unhideWhenUsed="0"/>
+    <w:lsdException w:name="List Paragraph" w:semiHidden="0" w:uiPriority="34" w:unhideWhenUsed="0" w:qFormat="1"/>
+    <w:lsdException w:name="Quote" w:semiHidden="0" w:uiPriority="29" w:unhideWhenUsed="0" w:qFormat="1"/>
+    <w:lsdException w:name="Intense Quote" w:semiHidden="0" w:uiPriority="30" w:unhideWhenUsed="0" w:qFormat="1"/>
+    <w:lsdException w:name="Medium List 2 Accent 1" w:semiHidden="0" w:uiPriority="66" w:unhideWhenUsed="0"/>
+    <w:lsdException w:name="Medium Grid 1 Accent 1" w:semiHidden="0" w:uiPriority="67" w:unhideWhenUsed="0"/>
+    <w:lsdException w:name="Medium Grid 2 Accent 1" w:semiHidden="0" w:uiPriority="68" w:unhideWhenUsed="0"/>
+    <w:lsdException w:name="Medium Grid 3 Accent 1" w:semiHidden="0" w:uiPriority="69" w:unhideWhenUsed="0"/>
+    <w:lsdException w:name="Dark List Accent 1" w:semiHidden="0" w:uiPriority="70" w:unhideWhenUsed="0"/>
+    <w:lsdException w:name="Colorful Shading Accent 1" w:semiHidden="0" w:uiPriority="71" w:unhideWhenUsed="0"/>
+    <w:lsdException w:name="Colorful List Accent 1" w:semiHidden="0" w:uiPriority="72" w:unhideWhenUsed="0"/>
+    <w:lsdException w:name="Colorful Grid Accent 1" w:semiHidden="0" w:uiPriority="73" w:unhideWhenUsed="0"/>
+    <w:lsdException w:name="Light Shading Accent 2" w:semiHidden="0" w:uiPriority="60" w:unhideWhenUsed="0"/>
+    <w:lsdException w:name="Light List Accent 2" w:semiHidden="0" w:uiPriority="61" w:unhideWhenUsed="0"/>
+    <w:lsdException w:name="Light Grid Accent 2" w:semiHidden="0" w:uiPriority="62" w:unhideWhenUsed="0"/>
+    <w:lsdException w:name="Medium Shading 1 Accent 2" w:semiHidden="0" w:uiPriority="63" w:unhideWhenUsed="0"/>
+    <w:lsdException w:name="Medium Shading 2 Accent 2" w:semiHidden="0" w:uiPriority="64" w:unhideWhenUsed="0"/>
+    <w:lsdException w:name="Medium List 1 Accent 2" w:semiHidden="0" w:uiPriority="65" w:unhideWhenUsed="0"/>
+    <w:lsdException w:name="Medium List 2 Accent 2" w:semiHidden="0" w:uiPriority="66" w:unhideWhenUsed="0"/>
+    <w:lsdException w:name="Medium Grid 1 Accent 2" w:semiHidden="0" w:uiPriority="67" w:unhideWhenUsed="0"/>
+    <w:lsdException w:name="Medium Grid 2 Accent 2" w:semiHidden="0" w:uiPriority="68" w:unhideWhenUsed="0"/>
+    <w:lsdException w:name="Medium Grid 3 Accent 2" w:semiHidden="0" w:uiPriority="69" w:unhideWhenUsed="0"/>
+    <w:lsdException w:name="Dark List Accent 2" w:semiHidden="0" w:uiPriority="70" w:unhideWhenUsed="0"/>
+    <w:lsdException w:name="Colorful Shading Accent 2" w:semiHidden="0" w:uiPriority="71" w:unhideWhenUsed="0"/>
+    <w:lsdException w:name="Colorful List Accent 2" w:semiHidden="0" w:uiPriority="72" w:unhideWhenUsed="0"/>
+    <w:lsdException w:name="Colorful Grid Accent 2" w:semiHidden="0" w:uiPriority="73" w:unhideWhenUsed="0"/>
+    <w:lsdException w:name="Light Shading Accent 3" w:semiHidden="0" w:uiPriority="60" w:unhideWhenUsed="0"/>
+    <w:lsdException w:name="Light List Accent 3" w:semiHidden="0" w:uiPriority="61" w:unhideWhenUsed="0"/>
+    <w:lsdException w:name="Light Grid Accent 3" w:semiHidden="0" w:uiPriority="62" w:unhideWhenUsed="0"/>
+    <w:lsdException w:name="Medium Shading 1 Accent 3" w:semiHidden="0" w:uiPriority="63" w:unhideWhenUsed="0"/>
+    <w:lsdException w:name="Medium Shading 2 Accent 3" w:semiHidden="0" w:uiPriority="64" w:unhideWhenUsed="0"/>
+    <w:lsdException w:name="Medium List 1 Accent 3" w:semiHidden="0" w:uiPriority="65" w:unhideWhenUsed="0"/>
+    <w:lsdException w:name="Medium List 2 Accent 3" w:semiHidden="0" w:uiPriority="66" w:unhideWhenUsed="0"/>
+    <w:lsdException w:name="Medium Grid 1 Accent 3" w:semiHidden="0" w:uiPriority="67" w:unhideWhenUsed="0"/>
+    <w:lsdException w:name="Medium Grid 2 Accent 3" w:semiHidden="0" w:uiPriority="68" w:unhideWhenUsed="0"/>
+    <w:lsdException w:name="Medium Grid 3 Accent 3" w:semiHidden="0" w:uiPriority="69" w:unhideWhenUsed="0"/>
+    <w:lsdException w:name="Dark List Accent 3" w:semiHidden="0" w:uiPriority="70" w:unhideWhenUsed="0"/>
+    <w:lsdException w:name="Colorful Shading Accent 3" w:semiHidden="0" w:uiPriority="71" w:unhideWhenUsed="0"/>
+    <w:lsdException w:name="Colorful List Accent 3" w:semiHidden="0" w:uiPriority="72" w:unhideWhenUsed="0"/>
+    <w:lsdException w:name="Colorful Grid Accent 3" w:semiHidden="0" w:uiPriority="73" w:unhideWhenUsed="0"/>
+    <w:lsdException w:name="Light Shading Accent 4" w:semiHidden="0" w:uiPriority="60" w:unhideWhenUsed="0"/>
+    <w:lsdException w:name="Light List Accent 4" w:semiHidden="0" w:uiPriority="61" w:unhideWhenUsed="0"/>
+    <w:lsdException w:name="Light Grid Accent 4" w:semiHidden="0" w:uiPriority="62" w:unhideWhenUsed="0"/>
+    <w:lsdException w:name="Medium Shading 1 Accent 4" w:semiHidden="0" w:uiPriority="63" w:unhideWhenUsed="0"/>
+    <w:lsdException w:name="Medium Shading 2 Accent 4" w:semiHidden="0" w:uiPriority="64" w:unhideWhenUsed="0"/>
+    <w:lsdException w:name="Medium List 1 Accent 4" w:semiHidden="0" w:uiPriority="65" w:unhideWhenUsed="0"/>
+    <w:lsdException w:name="Medium List 2 Accent 4" w:semiHidden="0" w:uiPriority="66" w:unhideWhenUsed="0"/>
+    <w:lsdException w:name="Medium Grid 1 Accent 4" w:semiHidden="0" w:uiPriority="67" w:unhideWhenUsed="0"/>
+    <w:lsdException w:name="Medium Grid 2 Accent 4" w:semiHidden="0" w:uiPriority="68" w:unhideWhenUsed="0"/>
+    <w:lsdException w:name="Medium Grid 3 Accent 4" w:semiHidden="0" w:uiPriority="69" w:unhideWhenUsed="0"/>
+    <w:lsdException w:name="Dark List Accent 4" w:semiHidden="0" w:uiPriority="70" w:unhideWhenUsed="0"/>
+    <w:lsdException w:name="Colorful Shading Accent 4" w:semiHidden="0" w:uiPriority="71" w:unhideWhenUsed="0"/>
+    <w:lsdException w:name="Colorful List Accent 4" w:semiHidden="0" w:uiPriority="72" w:unhideWhenUsed="0"/>
+    <w:lsdException w:name="Colorful Grid Accent 4" w:semiHidden="0" w:uiPriority="73" w:unhideWhenUsed="0"/>
+    <w:lsdException w:name="Light Shading Accent 5" w:semiHidden="0" w:uiPriority="60" w:unhideWhenUsed="0"/>
+    <w:lsdException w:name="Light List Accent 5" w:semiHidden="0" w:uiPriority="61" w:unhideWhenUsed="0"/>
+    <w:lsdException w:name="Light Grid Accent 5" w:semiHidden="0" w:uiPriority="62" w:unhideWhenUsed="0"/>
+    <w:lsdException w:name="Medium Shading 1 Accent 5" w:semiHidden="0" w:uiPriority="63" w:unhideWhenUsed="0"/>
+    <w:lsdException w:name="Medium Shading 2 Accent 5" w:semiHidden="0" w:uiPriority="64" w:unhideWhenUsed="0"/>
+    <w:lsdException w:name="Medium List 1 Accent 5" w:semiHidden="0" w:uiPriority="65" w:unhideWhenUsed="0"/>
+    <w:lsdException w:name="Medium List 2 Accent 5" w:semiHidden="0" w:uiPriority="66" w:unhideWhenUsed="0"/>
+    <w:lsdException w:name="Medium Grid 1 Accent 5" w:semiHidden="0" w:uiPriority="67" w:unhideWhenUsed="0"/>
+    <w:lsdException w:name="Medium Grid 2 Accent 5" w:semiHidden="0" w:uiPriority="68" w:unhideWhenUsed="0"/>
+    <w:lsdException w:name="Medium Grid 3 Accent 5" w:semiHidden="0" w:uiPriority="69" w:unhideWhenUsed="0"/>
+    <w:lsdException w:name="Dark List Accent 5" w:semiHidden="0" w:uiPriority="70" w:unhideWhenUsed="0"/>
+    <w:lsdException w:name="Colorful Shading Accent 5" w:semiHidden="0" w:uiPriority="71" w:unhideWhenUsed="0"/>
+    <w:lsdException w:name="Colorful List Accent 5" w:semiHidden="0" w:uiPriority="72" w:unhideWhenUsed="0"/>
+    <w:lsdException w:name="Colorful Grid Accent 5" w:semiHidden="0" w:uiPriority="73" w:unhideWhenUsed="0"/>
+    <w:lsdException w:name="Light Shading Accent 6" w:semiHidden="0" w:uiPriority="60" w:unhideWhenUsed="0"/>
+    <w:lsdException w:name="Light List Accent 6" w:semiHidden="0" w:uiPriority="61" w:unhideWhenUsed="0"/>
+    <w:lsdException w:name="Light Grid Accent 6" w:semiHidden="0" w:uiPriority="62" w:unhideWhenUsed="0"/>
+    <w:lsdException w:name="Medium Shading 1 Accent 6" w:semiHidden="0" w:uiPriority="63" w:unhideWhenUsed="0"/>
+    <w:lsdException w:name="Medium Shading 2 Accent 6" w:semiHidden="0" w:uiPriority="64" w:unhideWhenUsed="0"/>
+    <w:lsdException w:name="Medium List 1 Accent 6" w:semiHidden="0" w:uiPriority="65" w:unhideWhenUsed="0"/>
+    <w:lsdException w:name="Medium List 2 Accent 6" w:semiHidden="0" w:uiPriority="66" w:unhideWhenUsed="0"/>
+    <w:lsdException w:name="Medium Grid 1 Accent 6" w:semiHidden="0" w:uiPriority="67" w:unhideWhenUsed="0"/>
+    <w:lsdException w:name="Medium Grid 2 Accent 6" w:semiHidden="0" w:uiPriority="68" w:unhideWhenUsed="0"/>
+    <w:lsdException w:name="Medium Grid 3 Accent 6" w:semiHidden="0" w:uiPriority="69" w:unhideWhenUsed="0"/>
+    <w:lsdException w:name="Dark List Accent 6" w:semiHidden="0" w:uiPriority="70" w:unhideWhenUsed="0"/>
+    <w:lsdException w:name="Colorful Shading Accent 6" w:semiHidden="0" w:uiPriority="71" w:unhideWhenUsed="0"/>
+    <w:lsdException w:name="Colorful List Accent 6" w:semiHidden="0" w:uiPriority="72" w:unhideWhenUsed="0"/>
+    <w:lsdException w:name="Colorful Grid Accent 6" w:semiHidden="0" w:uiPriority="73" w:unhideWhenUsed="0"/>
+    <w:lsdException w:name="Subtle Emphasis" w:semiHidden="0" w:uiPriority="19" w:unhideWhenUsed="0" w:qFormat="1"/>
+    <w:lsdException w:name="Intense Emphasis" w:semiHidden="0" w:uiPriority="21" w:unhideWhenUsed="0" w:qFormat="1"/>
+    <w:lsdException w:name="Subtle Reference" w:semiHidden="0" w:uiPriority="31" w:unhideWhenUsed="0" w:qFormat="1"/>
+    <w:lsdException w:name="Intense Reference" w:semiHidden="0" w:uiPriority="32" w:unhideWhenUsed="0" w:qFormat="1"/>
+    <w:lsdException w:name="Book Title" w:semiHidden="0" w:uiPriority="33" w:unhideWhenUsed="0" w:qFormat="1"/>
+    <w:lsdException w:name="Bibliography" w:uiPriority="37"/>
+    <w:lsdException w:name="TOC Heading" w:uiPriority="39" w:qFormat="1"/>
+  </w:latentStyles>
+  <w:style w:type="paragraph" w:default="1" w:styleId="Norml">
+    <w:name w:val="Normal"/>
+    <w:qFormat/>
+    <w:rPr>
+      <w:lang w:val="en-US"/>
+    </w:rPr>
+  </w:style>
+  <w:style w:type="character" w:default="1" w:styleId="Bekezdsalapbettpusa">
+    <w:name w:val="Default Paragraph Font"/>
+    <w:uiPriority w:val="1"/>
+    <w:semiHidden/>
+    <w:unhideWhenUsed/>
+  </w:style>
+  <w:style w:type="table" w:default="1" w:styleId="Normltblzat">
+    <w:name w:val="Normal Table"/>
+    <w:uiPriority w:val="99"/>
+    <w:semiHidden/>
+    <w:unhideWhenUsed/>
+    <w:tblPr>
+      <w:tblInd w:w="0" w:type="dxa"/>
+      <w:tblCellMar>
+        <w:top w:w="0" w:type="dxa"/>
+        <w:left w:w="108" w:type="dxa"/>
+        <w:bottom w:w="0" w:type="dxa"/>
+        <w:right w:w="108" w:type="dxa"/>
+      </w:tblCellMar>
+    </w:tblPr>
+  </w:style>
+  <w:style w:type="numbering" w:default="1" w:styleId="Nemlista">
+    <w:name w:val="No List"/>
+    <w:uiPriority w:val="99"/>
+    <w:semiHidden/>
+    <w:unhideWhenUsed/>
+  </w:style>
+  <w:style w:type="paragraph" w:styleId="Listaszerbekezds">
+    <w:name w:val="List Paragraph"/>
+    <w:basedOn w:val="Norml"/>
+    <w:uiPriority w:val="34"/>
+    <w:qFormat/>
+    <w:rsid w:val="00BA5D33"/>
+    <w:pPr>
+      <w:ind w:left="720"/>
+      <w:contextualSpacing/>
+    </w:pPr>
+  </w:style>
+  <w:style w:type="paragraph" w:styleId="Buborkszveg">
+    <w:name w:val="Balloon Text"/>
+    <w:basedOn w:val="Norml"/>
+    <w:link w:val="BuborkszvegChar"/>
+    <w:uiPriority w:val="99"/>
+    <w:semiHidden/>
+    <w:unhideWhenUsed/>
+    <w:rsid w:val="002D6FED"/>
+    <w:pPr>
+      <w:spacing w:after="0" w:line="240" w:lineRule="auto"/>
+    </w:pPr>
+    <w:rPr>
+      <w:rFonts w:ascii="Segoe UI" w:hAnsi="Segoe UI" w:cs="Segoe UI"/>
+      <w:sz w:val="18"/>
+      <w:szCs w:val="18"/>
+    </w:rPr>
+  </w:style>
+  <w:style w:type="character" w:customStyle="1" w:styleId="BuborkszvegChar">
+    <w:name w:val="Buborékszöveg Char"/>
+    <w:basedOn w:val="Bekezdsalapbettpusa"/>
+    <w:link w:val="Buborkszveg"/>
     <w:uiPriority w:val="99"/>
     <w:semiHidden/>
     <w:rsid w:val="002D6FED"/>
@@ -7683,7 +8190,7 @@
   <a:extraClrSchemeLst/>
   <a:extLst>
     <a:ext uri="{05A4C25C-085E-4340-85A3-A5531E510DB2}">
-      <thm15:themeFamily xmlns:thm15="http://schemas.microsoft.com/office/thememl/2012/main" name="Office Theme" id="{62F939B6-93AF-4DB8-9C6B-D6C7DFDC589F}" vid="{4A3C46E8-61CC-4603-A589-7422A47A8E4A}"/>
+      <thm15:themeFamily xmlns:thm15="http://schemas.microsoft.com/office/thememl/2012/main" xmlns="" name="Office Theme" id="{62F939B6-93AF-4DB8-9C6B-D6C7DFDC589F}" vid="{4A3C46E8-61CC-4603-A589-7422A47A8E4A}"/>
     </a:ext>
   </a:extLst>
 </a:theme>

</xml_diff>